<commit_message>
Added comments to the codebase that I haven't done. Refactored two of the DBHandler methods so they use objects passed to them instead of a bunch of fields.
</commit_message>
<xml_diff>
--- a/Documentation/SD6501_Assignment2_Documentation_MDuToit.docx
+++ b/Documentation/SD6501_Assignment2_Documentation_MDuToit.docx
@@ -29,31 +29,21 @@
     </w:p>
     <w:p/>
     <w:p>
-      <w:proofErr w:type="spellStart"/>
-      <w:r>
-        <w:t>DBHandler</w:t>
-      </w:r>
-      <w:proofErr w:type="spellEnd"/>
-      <w:r>
-        <w:t xml:space="preserve"> </w:t>
-      </w:r>
-    </w:p>
-    <w:p>
-      <w:proofErr w:type="spellStart"/>
+      <w:r>
+        <w:t xml:space="preserve">DBHandler </w:t>
+      </w:r>
+    </w:p>
+    <w:p>
       <w:r>
         <w:t>ViewAccountActivity</w:t>
       </w:r>
-      <w:proofErr w:type="spellEnd"/>
-    </w:p>
-    <w:p>
-      <w:proofErr w:type="spellStart"/>
+    </w:p>
+    <w:p>
       <w:r>
         <w:t>AccountBalancesAdapter</w:t>
       </w:r>
-      <w:proofErr w:type="spellEnd"/>
-    </w:p>
-    <w:p>
-      <w:proofErr w:type="spellStart"/>
+    </w:p>
+    <w:p>
       <w:r>
         <w:t>TransactionsAdapt</w:t>
       </w:r>
@@ -63,9 +53,13 @@
       <w:r>
         <w:t>r</w:t>
       </w:r>
-      <w:proofErr w:type="spellEnd"/>
     </w:p>
     <w:p/>
+    <w:p>
+      <w:r>
+        <w:t>Refactored the TransactionExpenseFragment and TransactionIncomeFragment to inherit from an abstract TransactionBaseFragment due to them sharing a lot of code, with only the type of transaction being processed being the primary difference. Additionally, they reuse the same XML view since the only difference between a income and expense is managed in the Java code.</w:t>
+      </w:r>
+    </w:p>
     <w:p>
       <w:pPr>
         <w:pStyle w:val="Heading1"/>
@@ -193,26 +187,10 @@
         <w:t>With my ORM type approach, all the tables in the database have Java classes that model the table columns of each table.</w:t>
       </w:r>
       <w:r>
-        <w:t xml:space="preserve"> Using the </w:t>
-      </w:r>
-      <w:proofErr w:type="spellStart"/>
-      <w:r>
-        <w:t>DBHandler</w:t>
-      </w:r>
-      <w:proofErr w:type="spellEnd"/>
-      <w:r>
-        <w:t xml:space="preserve"> class implementation, data from the database was stored in the Transaction and Account class objects (from the Transactions and Accounts tables respectively).</w:t>
-      </w:r>
-      <w:r>
-        <w:t xml:space="preserve"> All the activities and classes then used the </w:t>
-      </w:r>
-      <w:proofErr w:type="spellStart"/>
-      <w:r>
-        <w:t>DBHandler</w:t>
-      </w:r>
-      <w:proofErr w:type="spellEnd"/>
-      <w:r>
-        <w:t xml:space="preserve"> class along with the class objects to work with the data. </w:t>
+        <w:t xml:space="preserve"> Using the DBHandler class implementation, data from the database was stored in the Transaction and Account class objects (from the Transactions and Accounts tables respectively).</w:t>
+      </w:r>
+      <w:r>
+        <w:t xml:space="preserve"> All the activities and classes then used the DBHandler class along with the class objects to work with the data. </w:t>
       </w:r>
     </w:p>
     <w:p/>
@@ -251,6 +229,7 @@
         <w:pStyle w:val="Heading1"/>
       </w:pPr>
       <w:r>
+        <w:lastRenderedPageBreak/>
         <w:t>Debugging:</w:t>
       </w:r>
     </w:p>
@@ -278,7 +257,6 @@
         <w:pStyle w:val="Heading1"/>
       </w:pPr>
       <w:r>
-        <w:lastRenderedPageBreak/>
         <w:t>Espresso Testing:</w:t>
       </w:r>
     </w:p>

</xml_diff>

<commit_message>
Various tweakes and stuff. Attempting to make an TransactionUpdate class + fragments, not entirely successfull on the update yet but rest is working
</commit_message>
<xml_diff>
--- a/Documentation/SD6501_Assignment2_Documentation_MDuToit.docx
+++ b/Documentation/SD6501_Assignment2_Documentation_MDuToit.docx
@@ -57,6 +57,12 @@
     <w:p/>
     <w:p>
       <w:r>
+        <w:t>A large portion of the work done for this assignment didn’t have massively notable difference to a user, other than some activities now becoming useable or interactive.</w:t>
+      </w:r>
+    </w:p>
+    <w:p/>
+    <w:p>
+      <w:r>
         <w:t>Refactored the TransactionExpenseFragment and TransactionIncomeFragment to inherit from an abstract TransactionBaseFragment due to them sharing a lot of code, with only the type of transaction being processed being the primary difference. Additionally, they reuse the same XML view since the only difference between a income and expense is managed in the Java code.</w:t>
       </w:r>
     </w:p>
@@ -103,6 +109,13 @@
       </w:r>
     </w:p>
     <w:p>
+      <w:pPr>
+        <w:rPr>
+          <w:i/>
+          <w:iCs/>
+          <w:color w:val="FF0000"/>
+        </w:rPr>
+      </w:pPr>
       <w:r>
         <w:rPr>
           <w:i/>
@@ -184,7 +197,31 @@
     </w:p>
     <w:p>
       <w:r>
-        <w:t>With my ORM type approach, all the tables in the database have Java classes that model the table columns of each table.</w:t>
+        <w:t xml:space="preserve">With my ORM type approach, </w:t>
+      </w:r>
+      <w:r>
+        <w:t>each t</w:t>
+      </w:r>
+      <w:r>
+        <w:t xml:space="preserve">able in the database have </w:t>
+      </w:r>
+      <w:r>
+        <w:t xml:space="preserve">a corresponding </w:t>
+      </w:r>
+      <w:r>
+        <w:t xml:space="preserve">Java classes </w:t>
+      </w:r>
+      <w:r>
+        <w:t>who’s field model</w:t>
+      </w:r>
+      <w:r>
+        <w:t xml:space="preserve"> the table columns of </w:t>
+      </w:r>
+      <w:r>
+        <w:t>the</w:t>
+      </w:r>
+      <w:r>
+        <w:t xml:space="preserve"> table.</w:t>
       </w:r>
       <w:r>
         <w:t xml:space="preserve"> Using the DBHandler class implementation, data from the database was stored in the Transaction and Account class objects (from the Transactions and Accounts tables respectively).</w:t>
@@ -207,6 +244,7 @@
         <w:rPr>
           <w:i/>
           <w:iCs/>
+          <w:color w:val="FF0000"/>
         </w:rPr>
       </w:pPr>
       <w:r>
@@ -221,7 +259,40 @@
     <w:p/>
     <w:p>
       <w:r>
-        <w:t xml:space="preserve">File naming - </w:t>
+        <w:t>File Naming:</w:t>
+      </w:r>
+    </w:p>
+    <w:p>
+      <w:r>
+        <w:t xml:space="preserve">As the number of files within the project increased, it started becoming challenging to give each file a short, but still descriptive name as to what that file does. Some of the </w:t>
+      </w:r>
+      <w:r>
+        <w:t xml:space="preserve">files ended up with very similar </w:t>
+      </w:r>
+      <w:r>
+        <w:lastRenderedPageBreak/>
+        <w:t xml:space="preserve">names. To resolve this </w:t>
+      </w:r>
+      <w:r>
+        <w:t>issue,</w:t>
+      </w:r>
+      <w:r>
+        <w:t xml:space="preserve"> I had to start using longer names to </w:t>
+      </w:r>
+      <w:r>
+        <w:t>describe files which made</w:t>
+      </w:r>
+      <w:r>
+        <w:t xml:space="preserve"> it easier </w:t>
+      </w:r>
+      <w:r>
+        <w:t xml:space="preserve">again </w:t>
+      </w:r>
+      <w:r>
+        <w:t>to identify</w:t>
+      </w:r>
+      <w:r>
+        <w:t xml:space="preserve"> the purpose of files.</w:t>
       </w:r>
     </w:p>
     <w:p>
@@ -229,7 +300,6 @@
         <w:pStyle w:val="Heading1"/>
       </w:pPr>
       <w:r>
-        <w:lastRenderedPageBreak/>
         <w:t>Debugging:</w:t>
       </w:r>
     </w:p>
@@ -265,6 +335,7 @@
         <w:rPr>
           <w:i/>
           <w:iCs/>
+          <w:color w:val="FF0000"/>
         </w:rPr>
       </w:pPr>
       <w:r>
@@ -949,7 +1020,7 @@
   <w:style w:type="paragraph" w:default="1" w:styleId="Normal">
     <w:name w:val="Normal"/>
     <w:qFormat/>
-    <w:rsid w:val="00262095"/>
+    <w:rsid w:val="00C5777C"/>
     <w:pPr>
       <w:tabs>
         <w:tab w:val="left" w:pos="720"/>
@@ -960,7 +1031,8 @@
     </w:pPr>
     <w:rPr>
       <w:rFonts w:ascii="Arial" w:eastAsia="Times New Roman" w:hAnsi="Arial" w:cs="Arial"/>
-      <w:szCs w:val="18"/>
+      <w:sz w:val="20"/>
+      <w:szCs w:val="16"/>
       <w:lang w:val="en-AU"/>
     </w:rPr>
   </w:style>

</xml_diff>

<commit_message>
Some updates to the documentation
</commit_message>
<xml_diff>
--- a/Documentation/SD6501_Assignment2_Documentation_MDuToit.docx
+++ b/Documentation/SD6501_Assignment2_Documentation_MDuToit.docx
@@ -859,7 +859,7 @@
           <w:r>
             <w:fldChar w:fldCharType="separate"/>
           </w:r>
-          <w:hyperlink w:anchor="_Toc72670341" w:history="1">
+          <w:hyperlink w:anchor="_Toc72683319" w:history="1">
             <w:r>
               <w:rPr>
                 <w:rStyle w:val="Hyperlink"/>
@@ -886,7 +886,7 @@
                 <w:noProof/>
                 <w:webHidden/>
               </w:rPr>
-              <w:instrText xml:space="preserve"> PAGEREF _Toc72670341 \h </w:instrText>
+              <w:instrText xml:space="preserve"> PAGEREF _Toc72683319 \h </w:instrText>
             </w:r>
             <w:r>
               <w:rPr>
@@ -931,7 +931,7 @@
               <w:lang w:val="en-NZ" w:eastAsia="en-NZ"/>
             </w:rPr>
           </w:pPr>
-          <w:hyperlink w:anchor="_Toc72670342" w:history="1">
+          <w:hyperlink w:anchor="_Toc72683320" w:history="1">
             <w:r>
               <w:rPr>
                 <w:rStyle w:val="Hyperlink"/>
@@ -958,7 +958,7 @@
                 <w:noProof/>
                 <w:webHidden/>
               </w:rPr>
-              <w:instrText xml:space="preserve"> PAGEREF _Toc72670342 \h </w:instrText>
+              <w:instrText xml:space="preserve"> PAGEREF _Toc72683320 \h </w:instrText>
             </w:r>
             <w:r>
               <w:rPr>
@@ -1003,7 +1003,7 @@
               <w:lang w:val="en-NZ" w:eastAsia="en-NZ"/>
             </w:rPr>
           </w:pPr>
-          <w:hyperlink w:anchor="_Toc72670343" w:history="1">
+          <w:hyperlink w:anchor="_Toc72683321" w:history="1">
             <w:r>
               <w:rPr>
                 <w:rStyle w:val="Hyperlink"/>
@@ -1030,7 +1030,7 @@
                 <w:noProof/>
                 <w:webHidden/>
               </w:rPr>
-              <w:instrText xml:space="preserve"> PAGEREF _Toc72670343 \h </w:instrText>
+              <w:instrText xml:space="preserve"> PAGEREF _Toc72683321 \h </w:instrText>
             </w:r>
             <w:r>
               <w:rPr>
@@ -1075,7 +1075,7 @@
               <w:lang w:val="en-NZ" w:eastAsia="en-NZ"/>
             </w:rPr>
           </w:pPr>
-          <w:hyperlink w:anchor="_Toc72670344" w:history="1">
+          <w:hyperlink w:anchor="_Toc72683322" w:history="1">
             <w:r>
               <w:rPr>
                 <w:rStyle w:val="Hyperlink"/>
@@ -1102,7 +1102,7 @@
                 <w:noProof/>
                 <w:webHidden/>
               </w:rPr>
-              <w:instrText xml:space="preserve"> PAGEREF _Toc72670344 \h </w:instrText>
+              <w:instrText xml:space="preserve"> PAGEREF _Toc72683322 \h </w:instrText>
             </w:r>
             <w:r>
               <w:rPr>
@@ -1147,7 +1147,7 @@
               <w:lang w:val="en-NZ" w:eastAsia="en-NZ"/>
             </w:rPr>
           </w:pPr>
-          <w:hyperlink w:anchor="_Toc72670345" w:history="1">
+          <w:hyperlink w:anchor="_Toc72683323" w:history="1">
             <w:r>
               <w:rPr>
                 <w:rStyle w:val="Hyperlink"/>
@@ -1174,7 +1174,7 @@
                 <w:noProof/>
                 <w:webHidden/>
               </w:rPr>
-              <w:instrText xml:space="preserve"> PAGEREF _Toc72670345 \h </w:instrText>
+              <w:instrText xml:space="preserve"> PAGEREF _Toc72683323 \h </w:instrText>
             </w:r>
             <w:r>
               <w:rPr>
@@ -1219,7 +1219,7 @@
               <w:lang w:val="en-NZ" w:eastAsia="en-NZ"/>
             </w:rPr>
           </w:pPr>
-          <w:hyperlink w:anchor="_Toc72670346" w:history="1">
+          <w:hyperlink w:anchor="_Toc72683324" w:history="1">
             <w:r>
               <w:rPr>
                 <w:rStyle w:val="Hyperlink"/>
@@ -1246,7 +1246,7 @@
                 <w:noProof/>
                 <w:webHidden/>
               </w:rPr>
-              <w:instrText xml:space="preserve"> PAGEREF _Toc72670346 \h </w:instrText>
+              <w:instrText xml:space="preserve"> PAGEREF _Toc72683324 \h </w:instrText>
             </w:r>
             <w:r>
               <w:rPr>
@@ -1291,7 +1291,7 @@
               <w:lang w:val="en-NZ" w:eastAsia="en-NZ"/>
             </w:rPr>
           </w:pPr>
-          <w:hyperlink w:anchor="_Toc72670347" w:history="1">
+          <w:hyperlink w:anchor="_Toc72683325" w:history="1">
             <w:r>
               <w:rPr>
                 <w:rStyle w:val="Hyperlink"/>
@@ -1318,7 +1318,7 @@
                 <w:noProof/>
                 <w:webHidden/>
               </w:rPr>
-              <w:instrText xml:space="preserve"> PAGEREF _Toc72670347 \h </w:instrText>
+              <w:instrText xml:space="preserve"> PAGEREF _Toc72683325 \h </w:instrText>
             </w:r>
             <w:r>
               <w:rPr>
@@ -1366,7 +1366,7 @@
       <w:pPr>
         <w:pStyle w:val="Heading1"/>
       </w:pPr>
-      <w:bookmarkStart w:id="0" w:name="_Toc72670341"/>
+      <w:bookmarkStart w:id="0" w:name="_Toc72683319"/>
       <w:r>
         <w:t>Conceptual Framework:</w:t>
       </w:r>
@@ -1501,7 +1501,7 @@
       <w:pPr>
         <w:pStyle w:val="Heading1"/>
       </w:pPr>
-      <w:bookmarkStart w:id="1" w:name="_Toc72670342"/>
+      <w:bookmarkStart w:id="1" w:name="_Toc72683320"/>
       <w:r>
         <w:t>Description of Improvements</w:t>
       </w:r>
@@ -1909,34 +1909,11 @@
       <w:pPr>
         <w:pStyle w:val="Heading1"/>
       </w:pPr>
-      <w:bookmarkStart w:id="2" w:name="_Toc72670343"/>
+      <w:bookmarkStart w:id="2" w:name="_Toc72683321"/>
       <w:r>
         <w:t>Features and Programming Concepts Applied:</w:t>
       </w:r>
       <w:bookmarkEnd w:id="2"/>
-    </w:p>
-    <w:p>
-      <w:pPr>
-        <w:rPr>
-          <w:i/>
-          <w:iCs/>
-        </w:rPr>
-      </w:pPr>
-      <w:r>
-        <w:rPr>
-          <w:i/>
-          <w:iCs/>
-          <w:color w:val="FF0000"/>
-        </w:rPr>
-        <w:t>List of features and programming concepts applied in your design.</w:t>
-      </w:r>
-      <w:r>
-        <w:rPr>
-          <w:i/>
-          <w:iCs/>
-        </w:rPr>
-        <w:br/>
-      </w:r>
     </w:p>
     <w:p>
       <w:r>
@@ -2090,7 +2067,7 @@
       <w:pPr>
         <w:pStyle w:val="Heading1"/>
       </w:pPr>
-      <w:bookmarkStart w:id="3" w:name="_Toc72670344"/>
+      <w:bookmarkStart w:id="3" w:name="_Toc72683322"/>
       <w:r>
         <w:t>Constraints:</w:t>
       </w:r>
@@ -2183,7 +2160,13 @@
     </w:p>
     <w:p>
       <w:r>
-        <w:t>Initially I implemented the date and time for transactions as strings in the database, whoever when it came to implementing the Update functionality for these transactions, it became problematic with getting values to set the date and time picker.</w:t>
+        <w:t xml:space="preserve">Initially I implemented the date and time for transactions as strings in the database, </w:t>
+      </w:r>
+      <w:r>
+        <w:t>however</w:t>
+      </w:r>
+      <w:r>
+        <w:t xml:space="preserve"> when it came to implementing the Update functionality for these transactions, it became problematic with getting values to set the date and time picker.</w:t>
       </w:r>
     </w:p>
     <w:p>
@@ -2194,15 +2177,39 @@
         <w:t xml:space="preserve">ties, </w:t>
       </w:r>
       <w:r>
-        <w:t xml:space="preserve">which </w:t>
+        <w:t xml:space="preserve">which I attempted to fix but I kept running into some or other form of problems which delayed being able to implement a full fix. These problems were time </w:t>
       </w:r>
       <w:proofErr w:type="gramStart"/>
       <w:r>
-        <w:t>I’ll</w:t>
+        <w:t>costly</w:t>
       </w:r>
       <w:proofErr w:type="gramEnd"/>
       <w:r>
-        <w:t xml:space="preserve"> have to do in Final Project due to not having enough time to implement this before the Assignment 2 deadline</w:t>
+        <w:t xml:space="preserve"> and I</w:t>
+      </w:r>
+      <w:r>
+        <w:t xml:space="preserve">’ll have to </w:t>
+      </w:r>
+      <w:r>
+        <w:t>attempt to find a solution and implement it</w:t>
+      </w:r>
+      <w:r>
+        <w:t xml:space="preserve"> in </w:t>
+      </w:r>
+      <w:r>
+        <w:t xml:space="preserve">the </w:t>
+      </w:r>
+      <w:r>
+        <w:t>Final Project</w:t>
+      </w:r>
+      <w:r>
+        <w:t xml:space="preserve"> section</w:t>
+      </w:r>
+      <w:r>
+        <w:t xml:space="preserve"> due to not having enough time to implement this before the Assignment 2 </w:t>
+      </w:r>
+      <w:r>
+        <w:t>was due</w:t>
       </w:r>
       <w:r>
         <w:t>.</w:t>
@@ -2277,13 +2284,13 @@
         <w:t>.</w:t>
       </w:r>
     </w:p>
-    <w:p/>
     <w:p>
       <w:pPr>
         <w:pStyle w:val="Heading1"/>
       </w:pPr>
-      <w:bookmarkStart w:id="4" w:name="_Toc72670345"/>
-      <w:r>
+      <w:bookmarkStart w:id="4" w:name="_Toc72683323"/>
+      <w:r>
+        <w:lastRenderedPageBreak/>
         <w:t>Debugging:</w:t>
       </w:r>
       <w:bookmarkEnd w:id="4"/>
@@ -2778,7 +2785,7 @@
       <w:pPr>
         <w:pStyle w:val="Heading1"/>
       </w:pPr>
-      <w:bookmarkStart w:id="5" w:name="_Toc72670346"/>
+      <w:bookmarkStart w:id="5" w:name="_Toc72683324"/>
       <w:r>
         <w:lastRenderedPageBreak/>
         <w:t>Espresso Testing:</w:t>
@@ -4670,34 +4677,2056 @@
       <w:pPr>
         <w:pStyle w:val="Heading1"/>
       </w:pPr>
-      <w:bookmarkStart w:id="6" w:name="_Toc72670347"/>
+      <w:bookmarkStart w:id="6" w:name="_Toc72683325"/>
       <w:r>
         <w:lastRenderedPageBreak/>
         <w:t>Application Screenshots:</w:t>
       </w:r>
       <w:bookmarkEnd w:id="6"/>
     </w:p>
+    <w:tbl>
+      <w:tblPr>
+        <w:tblStyle w:val="TableGridLight"/>
+        <w:tblW w:w="0" w:type="auto"/>
+        <w:tblBorders>
+          <w:top w:val="single" w:sz="4" w:space="0" w:color="FFFFFF" w:themeColor="background1"/>
+          <w:left w:val="single" w:sz="4" w:space="0" w:color="FFFFFF" w:themeColor="background1"/>
+          <w:bottom w:val="single" w:sz="4" w:space="0" w:color="FFFFFF" w:themeColor="background1"/>
+          <w:right w:val="single" w:sz="4" w:space="0" w:color="FFFFFF" w:themeColor="background1"/>
+          <w:insideH w:val="single" w:sz="4" w:space="0" w:color="FFFFFF" w:themeColor="background1"/>
+          <w:insideV w:val="single" w:sz="4" w:space="0" w:color="FFFFFF" w:themeColor="background1"/>
+        </w:tblBorders>
+        <w:tblLook w:val="04A0" w:firstRow="1" w:lastRow="0" w:firstColumn="1" w:lastColumn="0" w:noHBand="0" w:noVBand="1"/>
+      </w:tblPr>
+      <w:tblGrid>
+        <w:gridCol w:w="4508"/>
+        <w:gridCol w:w="4508"/>
+      </w:tblGrid>
+      <w:tr>
+        <w:tc>
+          <w:tcPr>
+            <w:tcW w:w="4508" w:type="dxa"/>
+          </w:tcPr>
+          <w:p>
+            <w:pPr>
+              <w:keepNext/>
+            </w:pPr>
+            <w:r>
+              <w:rPr>
+                <w:noProof/>
+              </w:rPr>
+              <w:drawing>
+                <wp:inline distT="0" distB="0" distL="0" distR="0" wp14:anchorId="64510B16" wp14:editId="14232D60">
+                  <wp:extent cx="1619924" cy="2880000"/>
+                  <wp:effectExtent l="0" t="0" r="0" b="0"/>
+                  <wp:docPr id="28" name="Picture 28" descr="Graphical user interface, application, Teams&#10;&#10;Description automatically generated"/>
+                  <wp:cNvGraphicFramePr>
+                    <a:graphicFrameLocks xmlns:a="http://schemas.openxmlformats.org/drawingml/2006/main" noChangeAspect="1"/>
+                  </wp:cNvGraphicFramePr>
+                  <a:graphic xmlns:a="http://schemas.openxmlformats.org/drawingml/2006/main">
+                    <a:graphicData uri="http://schemas.openxmlformats.org/drawingml/2006/picture">
+                      <pic:pic xmlns:pic="http://schemas.openxmlformats.org/drawingml/2006/picture">
+                        <pic:nvPicPr>
+                          <pic:cNvPr id="28" name="Picture 28" descr="Graphical user interface, application, Teams&#10;&#10;Description automatically generated"/>
+                          <pic:cNvPicPr/>
+                        </pic:nvPicPr>
+                        <pic:blipFill>
+                          <a:blip r:embed="rId21" cstate="print">
+                            <a:extLst>
+                              <a:ext uri="{28A0092B-C50C-407E-A947-70E740481C1C}">
+                                <a14:useLocalDpi xmlns:a14="http://schemas.microsoft.com/office/drawing/2010/main" val="0"/>
+                              </a:ext>
+                            </a:extLst>
+                          </a:blip>
+                          <a:stretch>
+                            <a:fillRect/>
+                          </a:stretch>
+                        </pic:blipFill>
+                        <pic:spPr>
+                          <a:xfrm>
+                            <a:off x="0" y="0"/>
+                            <a:ext cx="1619924" cy="2880000"/>
+                          </a:xfrm>
+                          <a:prstGeom prst="rect">
+                            <a:avLst/>
+                          </a:prstGeom>
+                        </pic:spPr>
+                      </pic:pic>
+                    </a:graphicData>
+                  </a:graphic>
+                </wp:inline>
+              </w:drawing>
+            </w:r>
+          </w:p>
+          <w:p>
+            <w:pPr>
+              <w:pStyle w:val="Caption"/>
+              <w:rPr>
+                <w:color w:val="FF0000"/>
+              </w:rPr>
+            </w:pPr>
+            <w:r>
+              <w:t xml:space="preserve">Figure </w:t>
+            </w:r>
+            <w:r>
+              <w:fldChar w:fldCharType="begin"/>
+            </w:r>
+            <w:r>
+              <w:instrText xml:space="preserve"> SEQ Figure \* ARABIC </w:instrText>
+            </w:r>
+            <w:r>
+              <w:fldChar w:fldCharType="separate"/>
+            </w:r>
+            <w:r>
+              <w:rPr>
+                <w:noProof/>
+              </w:rPr>
+              <w:t>11</w:t>
+            </w:r>
+            <w:r>
+              <w:fldChar w:fldCharType="end"/>
+            </w:r>
+            <w:r>
+              <w:t xml:space="preserve"> - Login Activity</w:t>
+            </w:r>
+          </w:p>
+        </w:tc>
+        <w:tc>
+          <w:tcPr>
+            <w:tcW w:w="4508" w:type="dxa"/>
+          </w:tcPr>
+          <w:p>
+            <w:pPr>
+              <w:keepNext/>
+            </w:pPr>
+            <w:r>
+              <w:rPr>
+                <w:noProof/>
+              </w:rPr>
+              <w:drawing>
+                <wp:inline distT="0" distB="0" distL="0" distR="0" wp14:anchorId="23CABED3" wp14:editId="3407598E">
+                  <wp:extent cx="1619923" cy="2880000"/>
+                  <wp:effectExtent l="0" t="0" r="0" b="0"/>
+                  <wp:docPr id="26" name="Picture 26" descr="Graphical user interface, application, Teams&#10;&#10;Description automatically generated"/>
+                  <wp:cNvGraphicFramePr>
+                    <a:graphicFrameLocks xmlns:a="http://schemas.openxmlformats.org/drawingml/2006/main" noChangeAspect="1"/>
+                  </wp:cNvGraphicFramePr>
+                  <a:graphic xmlns:a="http://schemas.openxmlformats.org/drawingml/2006/main">
+                    <a:graphicData uri="http://schemas.openxmlformats.org/drawingml/2006/picture">
+                      <pic:pic xmlns:pic="http://schemas.openxmlformats.org/drawingml/2006/picture">
+                        <pic:nvPicPr>
+                          <pic:cNvPr id="26" name="Picture 26" descr="Graphical user interface, application, Teams&#10;&#10;Description automatically generated"/>
+                          <pic:cNvPicPr/>
+                        </pic:nvPicPr>
+                        <pic:blipFill>
+                          <a:blip r:embed="rId22" cstate="print">
+                            <a:extLst>
+                              <a:ext uri="{28A0092B-C50C-407E-A947-70E740481C1C}">
+                                <a14:useLocalDpi xmlns:a14="http://schemas.microsoft.com/office/drawing/2010/main" val="0"/>
+                              </a:ext>
+                            </a:extLst>
+                          </a:blip>
+                          <a:stretch>
+                            <a:fillRect/>
+                          </a:stretch>
+                        </pic:blipFill>
+                        <pic:spPr>
+                          <a:xfrm>
+                            <a:off x="0" y="0"/>
+                            <a:ext cx="1619923" cy="2880000"/>
+                          </a:xfrm>
+                          <a:prstGeom prst="rect">
+                            <a:avLst/>
+                          </a:prstGeom>
+                        </pic:spPr>
+                      </pic:pic>
+                    </a:graphicData>
+                  </a:graphic>
+                </wp:inline>
+              </w:drawing>
+            </w:r>
+          </w:p>
+          <w:p>
+            <w:pPr>
+              <w:pStyle w:val="Caption"/>
+            </w:pPr>
+            <w:r>
+              <w:t xml:space="preserve">Figure </w:t>
+            </w:r>
+            <w:r>
+              <w:fldChar w:fldCharType="begin"/>
+            </w:r>
+            <w:r>
+              <w:instrText xml:space="preserve"> SEQ Figure \* ARABIC </w:instrText>
+            </w:r>
+            <w:r>
+              <w:fldChar w:fldCharType="separate"/>
+            </w:r>
+            <w:r>
+              <w:rPr>
+                <w:noProof/>
+              </w:rPr>
+              <w:t>12</w:t>
+            </w:r>
+            <w:r>
+              <w:fldChar w:fldCharType="end"/>
+            </w:r>
+            <w:r>
+              <w:t xml:space="preserve"> - Login Activity with Incorrect Username message</w:t>
+            </w:r>
+          </w:p>
+          <w:p/>
+        </w:tc>
+      </w:tr>
+      <w:tr>
+        <w:tc>
+          <w:tcPr>
+            <w:tcW w:w="4508" w:type="dxa"/>
+          </w:tcPr>
+          <w:p>
+            <w:pPr>
+              <w:keepNext/>
+            </w:pPr>
+            <w:r>
+              <w:rPr>
+                <w:noProof/>
+              </w:rPr>
+              <w:drawing>
+                <wp:inline distT="0" distB="0" distL="0" distR="0" wp14:anchorId="55146E63" wp14:editId="0BDB9C71">
+                  <wp:extent cx="1619922" cy="2880000"/>
+                  <wp:effectExtent l="0" t="0" r="0" b="0"/>
+                  <wp:docPr id="27" name="Picture 27" descr="Graphical user interface, application&#10;&#10;Description automatically generated"/>
+                  <wp:cNvGraphicFramePr>
+                    <a:graphicFrameLocks xmlns:a="http://schemas.openxmlformats.org/drawingml/2006/main" noChangeAspect="1"/>
+                  </wp:cNvGraphicFramePr>
+                  <a:graphic xmlns:a="http://schemas.openxmlformats.org/drawingml/2006/main">
+                    <a:graphicData uri="http://schemas.openxmlformats.org/drawingml/2006/picture">
+                      <pic:pic xmlns:pic="http://schemas.openxmlformats.org/drawingml/2006/picture">
+                        <pic:nvPicPr>
+                          <pic:cNvPr id="27" name="Picture 27" descr="Graphical user interface, application&#10;&#10;Description automatically generated"/>
+                          <pic:cNvPicPr/>
+                        </pic:nvPicPr>
+                        <pic:blipFill>
+                          <a:blip r:embed="rId23" cstate="print">
+                            <a:extLst>
+                              <a:ext uri="{28A0092B-C50C-407E-A947-70E740481C1C}">
+                                <a14:useLocalDpi xmlns:a14="http://schemas.microsoft.com/office/drawing/2010/main" val="0"/>
+                              </a:ext>
+                            </a:extLst>
+                          </a:blip>
+                          <a:stretch>
+                            <a:fillRect/>
+                          </a:stretch>
+                        </pic:blipFill>
+                        <pic:spPr>
+                          <a:xfrm>
+                            <a:off x="0" y="0"/>
+                            <a:ext cx="1619922" cy="2880000"/>
+                          </a:xfrm>
+                          <a:prstGeom prst="rect">
+                            <a:avLst/>
+                          </a:prstGeom>
+                        </pic:spPr>
+                      </pic:pic>
+                    </a:graphicData>
+                  </a:graphic>
+                </wp:inline>
+              </w:drawing>
+            </w:r>
+          </w:p>
+          <w:p>
+            <w:pPr>
+              <w:pStyle w:val="Caption"/>
+              <w:rPr>
+                <w:color w:val="FF0000"/>
+              </w:rPr>
+            </w:pPr>
+            <w:r>
+              <w:t xml:space="preserve">Figure </w:t>
+            </w:r>
+            <w:r>
+              <w:fldChar w:fldCharType="begin"/>
+            </w:r>
+            <w:r>
+              <w:instrText xml:space="preserve"> SEQ Figure \* ARABIC </w:instrText>
+            </w:r>
+            <w:r>
+              <w:fldChar w:fldCharType="separate"/>
+            </w:r>
+            <w:r>
+              <w:rPr>
+                <w:noProof/>
+              </w:rPr>
+              <w:t>13</w:t>
+            </w:r>
+            <w:r>
+              <w:fldChar w:fldCharType="end"/>
+            </w:r>
+            <w:r>
+              <w:t xml:space="preserve"> - Login Activity with Incorrect Pin Number message</w:t>
+            </w:r>
+          </w:p>
+        </w:tc>
+        <w:tc>
+          <w:tcPr>
+            <w:tcW w:w="4508" w:type="dxa"/>
+          </w:tcPr>
+          <w:p>
+            <w:pPr>
+              <w:keepNext/>
+            </w:pPr>
+            <w:r>
+              <w:rPr>
+                <w:noProof/>
+              </w:rPr>
+              <w:drawing>
+                <wp:inline distT="0" distB="0" distL="0" distR="0" wp14:anchorId="5C120FF6" wp14:editId="3BFB2855">
+                  <wp:extent cx="1619923" cy="2880000"/>
+                  <wp:effectExtent l="0" t="0" r="0" b="0"/>
+                  <wp:docPr id="25" name="Picture 25" descr="Graphical user interface, application&#10;&#10;Description automatically generated"/>
+                  <wp:cNvGraphicFramePr>
+                    <a:graphicFrameLocks xmlns:a="http://schemas.openxmlformats.org/drawingml/2006/main" noChangeAspect="1"/>
+                  </wp:cNvGraphicFramePr>
+                  <a:graphic xmlns:a="http://schemas.openxmlformats.org/drawingml/2006/main">
+                    <a:graphicData uri="http://schemas.openxmlformats.org/drawingml/2006/picture">
+                      <pic:pic xmlns:pic="http://schemas.openxmlformats.org/drawingml/2006/picture">
+                        <pic:nvPicPr>
+                          <pic:cNvPr id="25" name="Picture 25" descr="Graphical user interface, application&#10;&#10;Description automatically generated"/>
+                          <pic:cNvPicPr/>
+                        </pic:nvPicPr>
+                        <pic:blipFill>
+                          <a:blip r:embed="rId24" cstate="print">
+                            <a:extLst>
+                              <a:ext uri="{28A0092B-C50C-407E-A947-70E740481C1C}">
+                                <a14:useLocalDpi xmlns:a14="http://schemas.microsoft.com/office/drawing/2010/main" val="0"/>
+                              </a:ext>
+                            </a:extLst>
+                          </a:blip>
+                          <a:stretch>
+                            <a:fillRect/>
+                          </a:stretch>
+                        </pic:blipFill>
+                        <pic:spPr>
+                          <a:xfrm>
+                            <a:off x="0" y="0"/>
+                            <a:ext cx="1619923" cy="2880000"/>
+                          </a:xfrm>
+                          <a:prstGeom prst="rect">
+                            <a:avLst/>
+                          </a:prstGeom>
+                        </pic:spPr>
+                      </pic:pic>
+                    </a:graphicData>
+                  </a:graphic>
+                </wp:inline>
+              </w:drawing>
+            </w:r>
+          </w:p>
+          <w:p>
+            <w:pPr>
+              <w:pStyle w:val="Caption"/>
+              <w:rPr>
+                <w:color w:val="FF0000"/>
+              </w:rPr>
+            </w:pPr>
+            <w:r>
+              <w:t xml:space="preserve">Figure </w:t>
+            </w:r>
+            <w:r>
+              <w:fldChar w:fldCharType="begin"/>
+            </w:r>
+            <w:r>
+              <w:instrText xml:space="preserve"> SEQ Figure \* ARABIC </w:instrText>
+            </w:r>
+            <w:r>
+              <w:fldChar w:fldCharType="separate"/>
+            </w:r>
+            <w:r>
+              <w:rPr>
+                <w:noProof/>
+              </w:rPr>
+              <w:t>14</w:t>
+            </w:r>
+            <w:r>
+              <w:fldChar w:fldCharType="end"/>
+            </w:r>
+            <w:r>
+              <w:t xml:space="preserve"> - Login Activity with Biometric Login Prompt</w:t>
+            </w:r>
+          </w:p>
+        </w:tc>
+      </w:tr>
+      <w:tr>
+        <w:tc>
+          <w:tcPr>
+            <w:tcW w:w="4508" w:type="dxa"/>
+          </w:tcPr>
+          <w:p>
+            <w:pPr>
+              <w:rPr>
+                <w:color w:val="FF0000"/>
+              </w:rPr>
+            </w:pPr>
+          </w:p>
+        </w:tc>
+        <w:tc>
+          <w:tcPr>
+            <w:tcW w:w="4508" w:type="dxa"/>
+          </w:tcPr>
+          <w:p>
+            <w:pPr>
+              <w:rPr>
+                <w:color w:val="FF0000"/>
+              </w:rPr>
+            </w:pPr>
+          </w:p>
+        </w:tc>
+      </w:tr>
+      <w:tr>
+        <w:tc>
+          <w:tcPr>
+            <w:tcW w:w="4508" w:type="dxa"/>
+          </w:tcPr>
+          <w:p>
+            <w:pPr>
+              <w:keepNext/>
+            </w:pPr>
+            <w:r>
+              <w:rPr>
+                <w:noProof/>
+              </w:rPr>
+              <w:lastRenderedPageBreak/>
+              <w:drawing>
+                <wp:inline distT="0" distB="0" distL="0" distR="0" wp14:anchorId="10CF37E6" wp14:editId="78A0289A">
+                  <wp:extent cx="1619923" cy="2880000"/>
+                  <wp:effectExtent l="0" t="0" r="0" b="0"/>
+                  <wp:docPr id="23" name="Picture 23" descr="Graphical user interface, application&#10;&#10;Description automatically generated"/>
+                  <wp:cNvGraphicFramePr>
+                    <a:graphicFrameLocks xmlns:a="http://schemas.openxmlformats.org/drawingml/2006/main" noChangeAspect="1"/>
+                  </wp:cNvGraphicFramePr>
+                  <a:graphic xmlns:a="http://schemas.openxmlformats.org/drawingml/2006/main">
+                    <a:graphicData uri="http://schemas.openxmlformats.org/drawingml/2006/picture">
+                      <pic:pic xmlns:pic="http://schemas.openxmlformats.org/drawingml/2006/picture">
+                        <pic:nvPicPr>
+                          <pic:cNvPr id="23" name="Picture 23" descr="Graphical user interface, application&#10;&#10;Description automatically generated"/>
+                          <pic:cNvPicPr/>
+                        </pic:nvPicPr>
+                        <pic:blipFill>
+                          <a:blip r:embed="rId25" cstate="print">
+                            <a:extLst>
+                              <a:ext uri="{28A0092B-C50C-407E-A947-70E740481C1C}">
+                                <a14:useLocalDpi xmlns:a14="http://schemas.microsoft.com/office/drawing/2010/main" val="0"/>
+                              </a:ext>
+                            </a:extLst>
+                          </a:blip>
+                          <a:stretch>
+                            <a:fillRect/>
+                          </a:stretch>
+                        </pic:blipFill>
+                        <pic:spPr>
+                          <a:xfrm>
+                            <a:off x="0" y="0"/>
+                            <a:ext cx="1619923" cy="2880000"/>
+                          </a:xfrm>
+                          <a:prstGeom prst="rect">
+                            <a:avLst/>
+                          </a:prstGeom>
+                        </pic:spPr>
+                      </pic:pic>
+                    </a:graphicData>
+                  </a:graphic>
+                </wp:inline>
+              </w:drawing>
+            </w:r>
+          </w:p>
+          <w:p>
+            <w:pPr>
+              <w:pStyle w:val="Caption"/>
+              <w:rPr>
+                <w:color w:val="FF0000"/>
+              </w:rPr>
+            </w:pPr>
+            <w:r>
+              <w:t xml:space="preserve">Figure </w:t>
+            </w:r>
+            <w:r>
+              <w:fldChar w:fldCharType="begin"/>
+            </w:r>
+            <w:r>
+              <w:instrText xml:space="preserve"> SEQ Figure \* ARABIC </w:instrText>
+            </w:r>
+            <w:r>
+              <w:fldChar w:fldCharType="separate"/>
+            </w:r>
+            <w:r>
+              <w:rPr>
+                <w:noProof/>
+              </w:rPr>
+              <w:t>15</w:t>
+            </w:r>
+            <w:r>
+              <w:fldChar w:fldCharType="end"/>
+            </w:r>
+            <w:r>
+              <w:rPr>
+                <w:noProof/>
+              </w:rPr>
+              <w:t xml:space="preserve"> - Navigation Drawer in opened state</w:t>
+            </w:r>
+          </w:p>
+        </w:tc>
+        <w:tc>
+          <w:tcPr>
+            <w:tcW w:w="4508" w:type="dxa"/>
+          </w:tcPr>
+          <w:p>
+            <w:pPr>
+              <w:keepNext/>
+            </w:pPr>
+            <w:r>
+              <w:rPr>
+                <w:noProof/>
+              </w:rPr>
+              <w:drawing>
+                <wp:inline distT="0" distB="0" distL="0" distR="0" wp14:anchorId="3AB1C1CE" wp14:editId="5064DD2B">
+                  <wp:extent cx="1619923" cy="2880000"/>
+                  <wp:effectExtent l="0" t="0" r="0" b="0"/>
+                  <wp:docPr id="24" name="Picture 24" descr="Graphical user interface, application&#10;&#10;Description automatically generated"/>
+                  <wp:cNvGraphicFramePr>
+                    <a:graphicFrameLocks xmlns:a="http://schemas.openxmlformats.org/drawingml/2006/main" noChangeAspect="1"/>
+                  </wp:cNvGraphicFramePr>
+                  <a:graphic xmlns:a="http://schemas.openxmlformats.org/drawingml/2006/main">
+                    <a:graphicData uri="http://schemas.openxmlformats.org/drawingml/2006/picture">
+                      <pic:pic xmlns:pic="http://schemas.openxmlformats.org/drawingml/2006/picture">
+                        <pic:nvPicPr>
+                          <pic:cNvPr id="24" name="Picture 24" descr="Graphical user interface, application&#10;&#10;Description automatically generated"/>
+                          <pic:cNvPicPr/>
+                        </pic:nvPicPr>
+                        <pic:blipFill>
+                          <a:blip r:embed="rId26" cstate="print">
+                            <a:extLst>
+                              <a:ext uri="{28A0092B-C50C-407E-A947-70E740481C1C}">
+                                <a14:useLocalDpi xmlns:a14="http://schemas.microsoft.com/office/drawing/2010/main" val="0"/>
+                              </a:ext>
+                            </a:extLst>
+                          </a:blip>
+                          <a:stretch>
+                            <a:fillRect/>
+                          </a:stretch>
+                        </pic:blipFill>
+                        <pic:spPr>
+                          <a:xfrm>
+                            <a:off x="0" y="0"/>
+                            <a:ext cx="1619923" cy="2880000"/>
+                          </a:xfrm>
+                          <a:prstGeom prst="rect">
+                            <a:avLst/>
+                          </a:prstGeom>
+                        </pic:spPr>
+                      </pic:pic>
+                    </a:graphicData>
+                  </a:graphic>
+                </wp:inline>
+              </w:drawing>
+            </w:r>
+          </w:p>
+          <w:p>
+            <w:pPr>
+              <w:pStyle w:val="Caption"/>
+              <w:rPr>
+                <w:color w:val="FF0000"/>
+              </w:rPr>
+            </w:pPr>
+            <w:r>
+              <w:t xml:space="preserve">Figure </w:t>
+            </w:r>
+            <w:r>
+              <w:fldChar w:fldCharType="begin"/>
+            </w:r>
+            <w:r>
+              <w:instrText xml:space="preserve"> SEQ Figure \* ARABIC </w:instrText>
+            </w:r>
+            <w:r>
+              <w:fldChar w:fldCharType="separate"/>
+            </w:r>
+            <w:r>
+              <w:rPr>
+                <w:noProof/>
+              </w:rPr>
+              <w:t>16</w:t>
+            </w:r>
+            <w:r>
+              <w:fldChar w:fldCharType="end"/>
+            </w:r>
+            <w:r>
+              <w:t xml:space="preserve"> - Main Activity View</w:t>
+            </w:r>
+          </w:p>
+        </w:tc>
+      </w:tr>
+      <w:tr>
+        <w:tc>
+          <w:tcPr>
+            <w:tcW w:w="4508" w:type="dxa"/>
+          </w:tcPr>
+          <w:p>
+            <w:pPr>
+              <w:rPr>
+                <w:color w:val="FF0000"/>
+              </w:rPr>
+            </w:pPr>
+          </w:p>
+        </w:tc>
+        <w:tc>
+          <w:tcPr>
+            <w:tcW w:w="4508" w:type="dxa"/>
+          </w:tcPr>
+          <w:p>
+            <w:pPr>
+              <w:rPr>
+                <w:color w:val="FF0000"/>
+              </w:rPr>
+            </w:pPr>
+          </w:p>
+        </w:tc>
+      </w:tr>
+      <w:tr>
+        <w:tc>
+          <w:tcPr>
+            <w:tcW w:w="4508" w:type="dxa"/>
+          </w:tcPr>
+          <w:p>
+            <w:pPr>
+              <w:keepNext/>
+            </w:pPr>
+            <w:r>
+              <w:rPr>
+                <w:noProof/>
+              </w:rPr>
+              <w:drawing>
+                <wp:inline distT="0" distB="0" distL="0" distR="0" wp14:anchorId="62EAD930" wp14:editId="669AE0CD">
+                  <wp:extent cx="1619923" cy="2880000"/>
+                  <wp:effectExtent l="0" t="0" r="0" b="0"/>
+                  <wp:docPr id="22" name="Picture 22" descr="Graphical user interface, application, Teams&#10;&#10;Description automatically generated"/>
+                  <wp:cNvGraphicFramePr>
+                    <a:graphicFrameLocks xmlns:a="http://schemas.openxmlformats.org/drawingml/2006/main" noChangeAspect="1"/>
+                  </wp:cNvGraphicFramePr>
+                  <a:graphic xmlns:a="http://schemas.openxmlformats.org/drawingml/2006/main">
+                    <a:graphicData uri="http://schemas.openxmlformats.org/drawingml/2006/picture">
+                      <pic:pic xmlns:pic="http://schemas.openxmlformats.org/drawingml/2006/picture">
+                        <pic:nvPicPr>
+                          <pic:cNvPr id="22" name="Picture 22" descr="Graphical user interface, application, Teams&#10;&#10;Description automatically generated"/>
+                          <pic:cNvPicPr/>
+                        </pic:nvPicPr>
+                        <pic:blipFill>
+                          <a:blip r:embed="rId27" cstate="print">
+                            <a:extLst>
+                              <a:ext uri="{28A0092B-C50C-407E-A947-70E740481C1C}">
+                                <a14:useLocalDpi xmlns:a14="http://schemas.microsoft.com/office/drawing/2010/main" val="0"/>
+                              </a:ext>
+                            </a:extLst>
+                          </a:blip>
+                          <a:stretch>
+                            <a:fillRect/>
+                          </a:stretch>
+                        </pic:blipFill>
+                        <pic:spPr>
+                          <a:xfrm>
+                            <a:off x="0" y="0"/>
+                            <a:ext cx="1619923" cy="2880000"/>
+                          </a:xfrm>
+                          <a:prstGeom prst="rect">
+                            <a:avLst/>
+                          </a:prstGeom>
+                        </pic:spPr>
+                      </pic:pic>
+                    </a:graphicData>
+                  </a:graphic>
+                </wp:inline>
+              </w:drawing>
+            </w:r>
+          </w:p>
+          <w:p>
+            <w:pPr>
+              <w:pStyle w:val="Caption"/>
+              <w:rPr>
+                <w:color w:val="FF0000"/>
+              </w:rPr>
+            </w:pPr>
+            <w:r>
+              <w:t xml:space="preserve">Figure </w:t>
+            </w:r>
+            <w:r>
+              <w:fldChar w:fldCharType="begin"/>
+            </w:r>
+            <w:r>
+              <w:instrText xml:space="preserve"> SEQ Figure \* ARABIC </w:instrText>
+            </w:r>
+            <w:r>
+              <w:fldChar w:fldCharType="separate"/>
+            </w:r>
+            <w:r>
+              <w:rPr>
+                <w:noProof/>
+              </w:rPr>
+              <w:t>17</w:t>
+            </w:r>
+            <w:r>
+              <w:fldChar w:fldCharType="end"/>
+            </w:r>
+            <w:r>
+              <w:t xml:space="preserve"> - Create / Add a Transaction</w:t>
+            </w:r>
+          </w:p>
+        </w:tc>
+        <w:tc>
+          <w:tcPr>
+            <w:tcW w:w="4508" w:type="dxa"/>
+          </w:tcPr>
+          <w:p>
+            <w:pPr>
+              <w:keepNext/>
+            </w:pPr>
+            <w:r>
+              <w:rPr>
+                <w:noProof/>
+                <w:color w:val="FF0000"/>
+              </w:rPr>
+              <w:drawing>
+                <wp:inline distT="0" distB="0" distL="0" distR="0" wp14:anchorId="059DFEB3" wp14:editId="6978D018">
+                  <wp:extent cx="1619923" cy="2880000"/>
+                  <wp:effectExtent l="0" t="0" r="0" b="0"/>
+                  <wp:docPr id="33" name="Picture 33" descr="Graphical user interface, application, Teams&#10;&#10;Description automatically generated"/>
+                  <wp:cNvGraphicFramePr>
+                    <a:graphicFrameLocks xmlns:a="http://schemas.openxmlformats.org/drawingml/2006/main" noChangeAspect="1"/>
+                  </wp:cNvGraphicFramePr>
+                  <a:graphic xmlns:a="http://schemas.openxmlformats.org/drawingml/2006/main">
+                    <a:graphicData uri="http://schemas.openxmlformats.org/drawingml/2006/picture">
+                      <pic:pic xmlns:pic="http://schemas.openxmlformats.org/drawingml/2006/picture">
+                        <pic:nvPicPr>
+                          <pic:cNvPr id="33" name="Picture 33" descr="Graphical user interface, application, Teams&#10;&#10;Description automatically generated"/>
+                          <pic:cNvPicPr/>
+                        </pic:nvPicPr>
+                        <pic:blipFill>
+                          <a:blip r:embed="rId28" cstate="print">
+                            <a:extLst>
+                              <a:ext uri="{28A0092B-C50C-407E-A947-70E740481C1C}">
+                                <a14:useLocalDpi xmlns:a14="http://schemas.microsoft.com/office/drawing/2010/main" val="0"/>
+                              </a:ext>
+                            </a:extLst>
+                          </a:blip>
+                          <a:stretch>
+                            <a:fillRect/>
+                          </a:stretch>
+                        </pic:blipFill>
+                        <pic:spPr>
+                          <a:xfrm>
+                            <a:off x="0" y="0"/>
+                            <a:ext cx="1619923" cy="2880000"/>
+                          </a:xfrm>
+                          <a:prstGeom prst="rect">
+                            <a:avLst/>
+                          </a:prstGeom>
+                        </pic:spPr>
+                      </pic:pic>
+                    </a:graphicData>
+                  </a:graphic>
+                </wp:inline>
+              </w:drawing>
+            </w:r>
+          </w:p>
+          <w:p>
+            <w:pPr>
+              <w:pStyle w:val="Caption"/>
+              <w:rPr>
+                <w:color w:val="FF0000"/>
+              </w:rPr>
+            </w:pPr>
+            <w:r>
+              <w:t xml:space="preserve">Figure </w:t>
+            </w:r>
+            <w:r>
+              <w:fldChar w:fldCharType="begin"/>
+            </w:r>
+            <w:r>
+              <w:instrText xml:space="preserve"> SEQ Figure \* ARABIC </w:instrText>
+            </w:r>
+            <w:r>
+              <w:fldChar w:fldCharType="separate"/>
+            </w:r>
+            <w:r>
+              <w:rPr>
+                <w:noProof/>
+              </w:rPr>
+              <w:t>18</w:t>
+            </w:r>
+            <w:r>
+              <w:fldChar w:fldCharType="end"/>
+            </w:r>
+            <w:r>
+              <w:t xml:space="preserve"> - Account Selection Spinner on Create a Transaction</w:t>
+            </w:r>
+          </w:p>
+        </w:tc>
+      </w:tr>
+      <w:tr>
+        <w:tc>
+          <w:tcPr>
+            <w:tcW w:w="4508" w:type="dxa"/>
+          </w:tcPr>
+          <w:p>
+            <w:pPr>
+              <w:rPr>
+                <w:color w:val="FF0000"/>
+              </w:rPr>
+            </w:pPr>
+          </w:p>
+        </w:tc>
+        <w:tc>
+          <w:tcPr>
+            <w:tcW w:w="4508" w:type="dxa"/>
+          </w:tcPr>
+          <w:p>
+            <w:pPr>
+              <w:rPr>
+                <w:color w:val="FF0000"/>
+              </w:rPr>
+            </w:pPr>
+          </w:p>
+        </w:tc>
+      </w:tr>
+      <w:tr>
+        <w:tc>
+          <w:tcPr>
+            <w:tcW w:w="4508" w:type="dxa"/>
+          </w:tcPr>
+          <w:p>
+            <w:pPr>
+              <w:keepNext/>
+            </w:pPr>
+            <w:r>
+              <w:rPr>
+                <w:noProof/>
+              </w:rPr>
+              <w:lastRenderedPageBreak/>
+              <w:drawing>
+                <wp:inline distT="0" distB="0" distL="0" distR="0" wp14:anchorId="5EABA363" wp14:editId="79A7E3F4">
+                  <wp:extent cx="1619923" cy="2880000"/>
+                  <wp:effectExtent l="0" t="0" r="0" b="0"/>
+                  <wp:docPr id="12" name="Picture 12" descr="Calendar&#10;&#10;Description automatically generated"/>
+                  <wp:cNvGraphicFramePr>
+                    <a:graphicFrameLocks xmlns:a="http://schemas.openxmlformats.org/drawingml/2006/main" noChangeAspect="1"/>
+                  </wp:cNvGraphicFramePr>
+                  <a:graphic xmlns:a="http://schemas.openxmlformats.org/drawingml/2006/main">
+                    <a:graphicData uri="http://schemas.openxmlformats.org/drawingml/2006/picture">
+                      <pic:pic xmlns:pic="http://schemas.openxmlformats.org/drawingml/2006/picture">
+                        <pic:nvPicPr>
+                          <pic:cNvPr id="12" name="Picture 12" descr="Calendar&#10;&#10;Description automatically generated"/>
+                          <pic:cNvPicPr/>
+                        </pic:nvPicPr>
+                        <pic:blipFill>
+                          <a:blip r:embed="rId29" cstate="print">
+                            <a:extLst>
+                              <a:ext uri="{28A0092B-C50C-407E-A947-70E740481C1C}">
+                                <a14:useLocalDpi xmlns:a14="http://schemas.microsoft.com/office/drawing/2010/main" val="0"/>
+                              </a:ext>
+                            </a:extLst>
+                          </a:blip>
+                          <a:stretch>
+                            <a:fillRect/>
+                          </a:stretch>
+                        </pic:blipFill>
+                        <pic:spPr>
+                          <a:xfrm>
+                            <a:off x="0" y="0"/>
+                            <a:ext cx="1619923" cy="2880000"/>
+                          </a:xfrm>
+                          <a:prstGeom prst="rect">
+                            <a:avLst/>
+                          </a:prstGeom>
+                        </pic:spPr>
+                      </pic:pic>
+                    </a:graphicData>
+                  </a:graphic>
+                </wp:inline>
+              </w:drawing>
+            </w:r>
+          </w:p>
+          <w:p>
+            <w:pPr>
+              <w:pStyle w:val="Caption"/>
+            </w:pPr>
+            <w:r>
+              <w:t xml:space="preserve">Figure </w:t>
+            </w:r>
+            <w:r>
+              <w:fldChar w:fldCharType="begin"/>
+            </w:r>
+            <w:r>
+              <w:instrText xml:space="preserve"> SEQ Figure \* ARABIC </w:instrText>
+            </w:r>
+            <w:r>
+              <w:fldChar w:fldCharType="separate"/>
+            </w:r>
+            <w:r>
+              <w:rPr>
+                <w:noProof/>
+              </w:rPr>
+              <w:t>19</w:t>
+            </w:r>
+            <w:r>
+              <w:fldChar w:fldCharType="end"/>
+            </w:r>
+            <w:r>
+              <w:t xml:space="preserve"> - Date Picker for Creating a Transaction</w:t>
+            </w:r>
+          </w:p>
+          <w:p/>
+        </w:tc>
+        <w:tc>
+          <w:tcPr>
+            <w:tcW w:w="4508" w:type="dxa"/>
+          </w:tcPr>
+          <w:p>
+            <w:pPr>
+              <w:keepNext/>
+            </w:pPr>
+            <w:r>
+              <w:rPr>
+                <w:noProof/>
+              </w:rPr>
+              <w:drawing>
+                <wp:inline distT="0" distB="0" distL="0" distR="0" wp14:anchorId="5AD2740F" wp14:editId="56BB4980">
+                  <wp:extent cx="1619923" cy="2880000"/>
+                  <wp:effectExtent l="0" t="0" r="0" b="0"/>
+                  <wp:docPr id="11" name="Picture 11" descr="A picture containing application&#10;&#10;Description automatically generated"/>
+                  <wp:cNvGraphicFramePr>
+                    <a:graphicFrameLocks xmlns:a="http://schemas.openxmlformats.org/drawingml/2006/main" noChangeAspect="1"/>
+                  </wp:cNvGraphicFramePr>
+                  <a:graphic xmlns:a="http://schemas.openxmlformats.org/drawingml/2006/main">
+                    <a:graphicData uri="http://schemas.openxmlformats.org/drawingml/2006/picture">
+                      <pic:pic xmlns:pic="http://schemas.openxmlformats.org/drawingml/2006/picture">
+                        <pic:nvPicPr>
+                          <pic:cNvPr id="11" name="Picture 11" descr="A picture containing application&#10;&#10;Description automatically generated"/>
+                          <pic:cNvPicPr/>
+                        </pic:nvPicPr>
+                        <pic:blipFill>
+                          <a:blip r:embed="rId30" cstate="print">
+                            <a:extLst>
+                              <a:ext uri="{28A0092B-C50C-407E-A947-70E740481C1C}">
+                                <a14:useLocalDpi xmlns:a14="http://schemas.microsoft.com/office/drawing/2010/main" val="0"/>
+                              </a:ext>
+                            </a:extLst>
+                          </a:blip>
+                          <a:stretch>
+                            <a:fillRect/>
+                          </a:stretch>
+                        </pic:blipFill>
+                        <pic:spPr>
+                          <a:xfrm>
+                            <a:off x="0" y="0"/>
+                            <a:ext cx="1619923" cy="2880000"/>
+                          </a:xfrm>
+                          <a:prstGeom prst="rect">
+                            <a:avLst/>
+                          </a:prstGeom>
+                        </pic:spPr>
+                      </pic:pic>
+                    </a:graphicData>
+                  </a:graphic>
+                </wp:inline>
+              </w:drawing>
+            </w:r>
+          </w:p>
+          <w:p>
+            <w:pPr>
+              <w:pStyle w:val="Caption"/>
+              <w:rPr>
+                <w:color w:val="FF0000"/>
+              </w:rPr>
+            </w:pPr>
+            <w:r>
+              <w:t xml:space="preserve">Figure </w:t>
+            </w:r>
+            <w:r>
+              <w:fldChar w:fldCharType="begin"/>
+            </w:r>
+            <w:r>
+              <w:instrText xml:space="preserve"> SEQ Figure \* ARABIC </w:instrText>
+            </w:r>
+            <w:r>
+              <w:fldChar w:fldCharType="separate"/>
+            </w:r>
+            <w:r>
+              <w:rPr>
+                <w:noProof/>
+              </w:rPr>
+              <w:t>20</w:t>
+            </w:r>
+            <w:r>
+              <w:fldChar w:fldCharType="end"/>
+            </w:r>
+            <w:r>
+              <w:t xml:space="preserve"> - Time Picker for Create a Transaction</w:t>
+            </w:r>
+          </w:p>
+        </w:tc>
+      </w:tr>
+      <w:tr>
+        <w:tc>
+          <w:tcPr>
+            <w:tcW w:w="4508" w:type="dxa"/>
+          </w:tcPr>
+          <w:p>
+            <w:pPr>
+              <w:keepNext/>
+            </w:pPr>
+            <w:r>
+              <w:rPr>
+                <w:noProof/>
+              </w:rPr>
+              <w:drawing>
+                <wp:inline distT="0" distB="0" distL="0" distR="0" wp14:anchorId="4BF6B084" wp14:editId="51DEA473">
+                  <wp:extent cx="1619923" cy="2880000"/>
+                  <wp:effectExtent l="0" t="0" r="0" b="0"/>
+                  <wp:docPr id="16" name="Picture 16" descr="Graphical user interface, application, Teams&#10;&#10;Description automatically generated"/>
+                  <wp:cNvGraphicFramePr>
+                    <a:graphicFrameLocks xmlns:a="http://schemas.openxmlformats.org/drawingml/2006/main" noChangeAspect="1"/>
+                  </wp:cNvGraphicFramePr>
+                  <a:graphic xmlns:a="http://schemas.openxmlformats.org/drawingml/2006/main">
+                    <a:graphicData uri="http://schemas.openxmlformats.org/drawingml/2006/picture">
+                      <pic:pic xmlns:pic="http://schemas.openxmlformats.org/drawingml/2006/picture">
+                        <pic:nvPicPr>
+                          <pic:cNvPr id="16" name="Picture 16" descr="Graphical user interface, application, Teams&#10;&#10;Description automatically generated"/>
+                          <pic:cNvPicPr/>
+                        </pic:nvPicPr>
+                        <pic:blipFill>
+                          <a:blip r:embed="rId31" cstate="print">
+                            <a:extLst>
+                              <a:ext uri="{28A0092B-C50C-407E-A947-70E740481C1C}">
+                                <a14:useLocalDpi xmlns:a14="http://schemas.microsoft.com/office/drawing/2010/main" val="0"/>
+                              </a:ext>
+                            </a:extLst>
+                          </a:blip>
+                          <a:stretch>
+                            <a:fillRect/>
+                          </a:stretch>
+                        </pic:blipFill>
+                        <pic:spPr>
+                          <a:xfrm>
+                            <a:off x="0" y="0"/>
+                            <a:ext cx="1619923" cy="2880000"/>
+                          </a:xfrm>
+                          <a:prstGeom prst="rect">
+                            <a:avLst/>
+                          </a:prstGeom>
+                        </pic:spPr>
+                      </pic:pic>
+                    </a:graphicData>
+                  </a:graphic>
+                </wp:inline>
+              </w:drawing>
+            </w:r>
+          </w:p>
+          <w:p>
+            <w:pPr>
+              <w:pStyle w:val="Caption"/>
+              <w:rPr>
+                <w:color w:val="FF0000"/>
+              </w:rPr>
+            </w:pPr>
+            <w:r>
+              <w:t xml:space="preserve">Figure </w:t>
+            </w:r>
+            <w:r>
+              <w:fldChar w:fldCharType="begin"/>
+            </w:r>
+            <w:r>
+              <w:instrText xml:space="preserve"> SEQ Figure \* ARABIC </w:instrText>
+            </w:r>
+            <w:r>
+              <w:fldChar w:fldCharType="separate"/>
+            </w:r>
+            <w:r>
+              <w:rPr>
+                <w:noProof/>
+              </w:rPr>
+              <w:t>21</w:t>
+            </w:r>
+            <w:r>
+              <w:fldChar w:fldCharType="end"/>
+            </w:r>
+            <w:r>
+              <w:t xml:space="preserve"> - Add an Account</w:t>
+            </w:r>
+          </w:p>
+        </w:tc>
+        <w:tc>
+          <w:tcPr>
+            <w:tcW w:w="4508" w:type="dxa"/>
+          </w:tcPr>
+          <w:p>
+            <w:pPr>
+              <w:keepNext/>
+            </w:pPr>
+            <w:r>
+              <w:rPr>
+                <w:noProof/>
+              </w:rPr>
+              <w:drawing>
+                <wp:inline distT="0" distB="0" distL="0" distR="0" wp14:anchorId="52465825" wp14:editId="6FB06179">
+                  <wp:extent cx="1619923" cy="2880000"/>
+                  <wp:effectExtent l="0" t="0" r="0" b="0"/>
+                  <wp:docPr id="19" name="Picture 19" descr="A picture containing graphical user interface&#10;&#10;Description automatically generated"/>
+                  <wp:cNvGraphicFramePr>
+                    <a:graphicFrameLocks xmlns:a="http://schemas.openxmlformats.org/drawingml/2006/main" noChangeAspect="1"/>
+                  </wp:cNvGraphicFramePr>
+                  <a:graphic xmlns:a="http://schemas.openxmlformats.org/drawingml/2006/main">
+                    <a:graphicData uri="http://schemas.openxmlformats.org/drawingml/2006/picture">
+                      <pic:pic xmlns:pic="http://schemas.openxmlformats.org/drawingml/2006/picture">
+                        <pic:nvPicPr>
+                          <pic:cNvPr id="19" name="Picture 19" descr="A picture containing graphical user interface&#10;&#10;Description automatically generated"/>
+                          <pic:cNvPicPr/>
+                        </pic:nvPicPr>
+                        <pic:blipFill>
+                          <a:blip r:embed="rId32" cstate="print">
+                            <a:extLst>
+                              <a:ext uri="{28A0092B-C50C-407E-A947-70E740481C1C}">
+                                <a14:useLocalDpi xmlns:a14="http://schemas.microsoft.com/office/drawing/2010/main" val="0"/>
+                              </a:ext>
+                            </a:extLst>
+                          </a:blip>
+                          <a:stretch>
+                            <a:fillRect/>
+                          </a:stretch>
+                        </pic:blipFill>
+                        <pic:spPr>
+                          <a:xfrm>
+                            <a:off x="0" y="0"/>
+                            <a:ext cx="1619923" cy="2880000"/>
+                          </a:xfrm>
+                          <a:prstGeom prst="rect">
+                            <a:avLst/>
+                          </a:prstGeom>
+                        </pic:spPr>
+                      </pic:pic>
+                    </a:graphicData>
+                  </a:graphic>
+                </wp:inline>
+              </w:drawing>
+            </w:r>
+          </w:p>
+          <w:p>
+            <w:pPr>
+              <w:pStyle w:val="Caption"/>
+              <w:rPr>
+                <w:color w:val="FF0000"/>
+              </w:rPr>
+            </w:pPr>
+            <w:r>
+              <w:t xml:space="preserve">Figure </w:t>
+            </w:r>
+            <w:r>
+              <w:fldChar w:fldCharType="begin"/>
+            </w:r>
+            <w:r>
+              <w:instrText xml:space="preserve"> SEQ Figure \* ARABIC </w:instrText>
+            </w:r>
+            <w:r>
+              <w:fldChar w:fldCharType="separate"/>
+            </w:r>
+            <w:r>
+              <w:rPr>
+                <w:noProof/>
+              </w:rPr>
+              <w:t>22</w:t>
+            </w:r>
+            <w:r>
+              <w:fldChar w:fldCharType="end"/>
+            </w:r>
+            <w:r>
+              <w:t xml:space="preserve"> - View with Accounts and Account Balances</w:t>
+            </w:r>
+          </w:p>
+        </w:tc>
+      </w:tr>
+      <w:tr>
+        <w:tc>
+          <w:tcPr>
+            <w:tcW w:w="4508" w:type="dxa"/>
+          </w:tcPr>
+          <w:p>
+            <w:pPr>
+              <w:keepNext/>
+            </w:pPr>
+            <w:r>
+              <w:rPr>
+                <w:noProof/>
+                <w:color w:val="FF0000"/>
+              </w:rPr>
+              <w:lastRenderedPageBreak/>
+              <w:drawing>
+                <wp:inline distT="0" distB="0" distL="0" distR="0" wp14:anchorId="563F6EE8" wp14:editId="5A8E8F53">
+                  <wp:extent cx="1619923" cy="2880000"/>
+                  <wp:effectExtent l="0" t="0" r="0" b="0"/>
+                  <wp:docPr id="35" name="Picture 35" descr="Graphical user interface, application, Teams&#10;&#10;Description automatically generated"/>
+                  <wp:cNvGraphicFramePr>
+                    <a:graphicFrameLocks xmlns:a="http://schemas.openxmlformats.org/drawingml/2006/main" noChangeAspect="1"/>
+                  </wp:cNvGraphicFramePr>
+                  <a:graphic xmlns:a="http://schemas.openxmlformats.org/drawingml/2006/main">
+                    <a:graphicData uri="http://schemas.openxmlformats.org/drawingml/2006/picture">
+                      <pic:pic xmlns:pic="http://schemas.openxmlformats.org/drawingml/2006/picture">
+                        <pic:nvPicPr>
+                          <pic:cNvPr id="35" name="Picture 35" descr="Graphical user interface, application, Teams&#10;&#10;Description automatically generated"/>
+                          <pic:cNvPicPr/>
+                        </pic:nvPicPr>
+                        <pic:blipFill>
+                          <a:blip r:embed="rId33" cstate="print">
+                            <a:extLst>
+                              <a:ext uri="{28A0092B-C50C-407E-A947-70E740481C1C}">
+                                <a14:useLocalDpi xmlns:a14="http://schemas.microsoft.com/office/drawing/2010/main" val="0"/>
+                              </a:ext>
+                            </a:extLst>
+                          </a:blip>
+                          <a:stretch>
+                            <a:fillRect/>
+                          </a:stretch>
+                        </pic:blipFill>
+                        <pic:spPr>
+                          <a:xfrm>
+                            <a:off x="0" y="0"/>
+                            <a:ext cx="1619923" cy="2880000"/>
+                          </a:xfrm>
+                          <a:prstGeom prst="rect">
+                            <a:avLst/>
+                          </a:prstGeom>
+                        </pic:spPr>
+                      </pic:pic>
+                    </a:graphicData>
+                  </a:graphic>
+                </wp:inline>
+              </w:drawing>
+            </w:r>
+          </w:p>
+          <w:p>
+            <w:pPr>
+              <w:pStyle w:val="Caption"/>
+              <w:rPr>
+                <w:color w:val="FF0000"/>
+              </w:rPr>
+            </w:pPr>
+            <w:r>
+              <w:t xml:space="preserve">Figure </w:t>
+            </w:r>
+            <w:r>
+              <w:fldChar w:fldCharType="begin"/>
+            </w:r>
+            <w:r>
+              <w:instrText xml:space="preserve"> SEQ Figure \* ARABIC </w:instrText>
+            </w:r>
+            <w:r>
+              <w:fldChar w:fldCharType="separate"/>
+            </w:r>
+            <w:r>
+              <w:rPr>
+                <w:noProof/>
+              </w:rPr>
+              <w:t>23</w:t>
+            </w:r>
+            <w:r>
+              <w:fldChar w:fldCharType="end"/>
+            </w:r>
+            <w:r>
+              <w:t xml:space="preserve"> - Adding a Transaction</w:t>
+            </w:r>
+          </w:p>
+        </w:tc>
+        <w:tc>
+          <w:tcPr>
+            <w:tcW w:w="4508" w:type="dxa"/>
+          </w:tcPr>
+          <w:p>
+            <w:pPr>
+              <w:keepNext/>
+            </w:pPr>
+            <w:r>
+              <w:rPr>
+                <w:noProof/>
+              </w:rPr>
+              <w:drawing>
+                <wp:inline distT="0" distB="0" distL="0" distR="0" wp14:anchorId="1721036D" wp14:editId="688D2E75">
+                  <wp:extent cx="1619923" cy="2880000"/>
+                  <wp:effectExtent l="0" t="0" r="0" b="0"/>
+                  <wp:docPr id="17" name="Picture 17" descr="Graphical user interface, application, Teams&#10;&#10;Description automatically generated"/>
+                  <wp:cNvGraphicFramePr>
+                    <a:graphicFrameLocks xmlns:a="http://schemas.openxmlformats.org/drawingml/2006/main" noChangeAspect="1"/>
+                  </wp:cNvGraphicFramePr>
+                  <a:graphic xmlns:a="http://schemas.openxmlformats.org/drawingml/2006/main">
+                    <a:graphicData uri="http://schemas.openxmlformats.org/drawingml/2006/picture">
+                      <pic:pic xmlns:pic="http://schemas.openxmlformats.org/drawingml/2006/picture">
+                        <pic:nvPicPr>
+                          <pic:cNvPr id="17" name="Picture 17" descr="Graphical user interface, application, Teams&#10;&#10;Description automatically generated"/>
+                          <pic:cNvPicPr/>
+                        </pic:nvPicPr>
+                        <pic:blipFill>
+                          <a:blip r:embed="rId34" cstate="print">
+                            <a:extLst>
+                              <a:ext uri="{28A0092B-C50C-407E-A947-70E740481C1C}">
+                                <a14:useLocalDpi xmlns:a14="http://schemas.microsoft.com/office/drawing/2010/main" val="0"/>
+                              </a:ext>
+                            </a:extLst>
+                          </a:blip>
+                          <a:stretch>
+                            <a:fillRect/>
+                          </a:stretch>
+                        </pic:blipFill>
+                        <pic:spPr>
+                          <a:xfrm>
+                            <a:off x="0" y="0"/>
+                            <a:ext cx="1619923" cy="2880000"/>
+                          </a:xfrm>
+                          <a:prstGeom prst="rect">
+                            <a:avLst/>
+                          </a:prstGeom>
+                        </pic:spPr>
+                      </pic:pic>
+                    </a:graphicData>
+                  </a:graphic>
+                </wp:inline>
+              </w:drawing>
+            </w:r>
+          </w:p>
+          <w:p>
+            <w:pPr>
+              <w:pStyle w:val="Caption"/>
+              <w:rPr>
+                <w:color w:val="FF0000"/>
+              </w:rPr>
+            </w:pPr>
+            <w:r>
+              <w:t xml:space="preserve">Figure </w:t>
+            </w:r>
+            <w:r>
+              <w:fldChar w:fldCharType="begin"/>
+            </w:r>
+            <w:r>
+              <w:instrText xml:space="preserve"> SEQ Figure \* ARABIC </w:instrText>
+            </w:r>
+            <w:r>
+              <w:fldChar w:fldCharType="separate"/>
+            </w:r>
+            <w:r>
+              <w:rPr>
+                <w:noProof/>
+              </w:rPr>
+              <w:t>24</w:t>
+            </w:r>
+            <w:r>
+              <w:fldChar w:fldCharType="end"/>
+            </w:r>
+            <w:r>
+              <w:t xml:space="preserve"> - Prompt to confirm deletion of the selected Account</w:t>
+            </w:r>
+          </w:p>
+        </w:tc>
+      </w:tr>
+      <w:tr>
+        <w:tc>
+          <w:tcPr>
+            <w:tcW w:w="4508" w:type="dxa"/>
+          </w:tcPr>
+          <w:p>
+            <w:pPr>
+              <w:rPr>
+                <w:color w:val="FF0000"/>
+              </w:rPr>
+            </w:pPr>
+          </w:p>
+        </w:tc>
+        <w:tc>
+          <w:tcPr>
+            <w:tcW w:w="4508" w:type="dxa"/>
+          </w:tcPr>
+          <w:p>
+            <w:pPr>
+              <w:rPr>
+                <w:color w:val="FF0000"/>
+              </w:rPr>
+            </w:pPr>
+          </w:p>
+        </w:tc>
+      </w:tr>
+      <w:tr>
+        <w:tc>
+          <w:tcPr>
+            <w:tcW w:w="4508" w:type="dxa"/>
+          </w:tcPr>
+          <w:p>
+            <w:pPr>
+              <w:keepNext/>
+            </w:pPr>
+            <w:r>
+              <w:rPr>
+                <w:noProof/>
+              </w:rPr>
+              <w:drawing>
+                <wp:inline distT="0" distB="0" distL="0" distR="0" wp14:anchorId="340C305D" wp14:editId="52A82EAF">
+                  <wp:extent cx="1619923" cy="2880000"/>
+                  <wp:effectExtent l="0" t="0" r="0" b="0"/>
+                  <wp:docPr id="20" name="Picture 20" descr="Table&#10;&#10;Description automatically generated"/>
+                  <wp:cNvGraphicFramePr>
+                    <a:graphicFrameLocks xmlns:a="http://schemas.openxmlformats.org/drawingml/2006/main" noChangeAspect="1"/>
+                  </wp:cNvGraphicFramePr>
+                  <a:graphic xmlns:a="http://schemas.openxmlformats.org/drawingml/2006/main">
+                    <a:graphicData uri="http://schemas.openxmlformats.org/drawingml/2006/picture">
+                      <pic:pic xmlns:pic="http://schemas.openxmlformats.org/drawingml/2006/picture">
+                        <pic:nvPicPr>
+                          <pic:cNvPr id="20" name="Picture 20" descr="Table&#10;&#10;Description automatically generated"/>
+                          <pic:cNvPicPr/>
+                        </pic:nvPicPr>
+                        <pic:blipFill>
+                          <a:blip r:embed="rId35" cstate="print">
+                            <a:extLst>
+                              <a:ext uri="{28A0092B-C50C-407E-A947-70E740481C1C}">
+                                <a14:useLocalDpi xmlns:a14="http://schemas.microsoft.com/office/drawing/2010/main" val="0"/>
+                              </a:ext>
+                            </a:extLst>
+                          </a:blip>
+                          <a:stretch>
+                            <a:fillRect/>
+                          </a:stretch>
+                        </pic:blipFill>
+                        <pic:spPr>
+                          <a:xfrm>
+                            <a:off x="0" y="0"/>
+                            <a:ext cx="1619923" cy="2880000"/>
+                          </a:xfrm>
+                          <a:prstGeom prst="rect">
+                            <a:avLst/>
+                          </a:prstGeom>
+                        </pic:spPr>
+                      </pic:pic>
+                    </a:graphicData>
+                  </a:graphic>
+                </wp:inline>
+              </w:drawing>
+            </w:r>
+          </w:p>
+          <w:p>
+            <w:pPr>
+              <w:pStyle w:val="Caption"/>
+              <w:rPr>
+                <w:color w:val="FF0000"/>
+              </w:rPr>
+            </w:pPr>
+            <w:r>
+              <w:t xml:space="preserve">Figure </w:t>
+            </w:r>
+            <w:r>
+              <w:fldChar w:fldCharType="begin"/>
+            </w:r>
+            <w:r>
+              <w:instrText xml:space="preserve"> SEQ Figure \* ARABIC </w:instrText>
+            </w:r>
+            <w:r>
+              <w:fldChar w:fldCharType="separate"/>
+            </w:r>
+            <w:r>
+              <w:rPr>
+                <w:noProof/>
+              </w:rPr>
+              <w:t>25</w:t>
+            </w:r>
+            <w:r>
+              <w:fldChar w:fldCharType="end"/>
+            </w:r>
+            <w:r>
+              <w:t xml:space="preserve"> - List view of all the Transactions</w:t>
+            </w:r>
+          </w:p>
+        </w:tc>
+        <w:tc>
+          <w:tcPr>
+            <w:tcW w:w="4508" w:type="dxa"/>
+          </w:tcPr>
+          <w:p>
+            <w:pPr>
+              <w:keepNext/>
+            </w:pPr>
+            <w:r>
+              <w:rPr>
+                <w:noProof/>
+              </w:rPr>
+              <w:drawing>
+                <wp:inline distT="0" distB="0" distL="0" distR="0" wp14:anchorId="254F2E3F" wp14:editId="69ADFCD4">
+                  <wp:extent cx="1619923" cy="2880000"/>
+                  <wp:effectExtent l="0" t="0" r="0" b="0"/>
+                  <wp:docPr id="14" name="Picture 14" descr="Graphical user interface, application, Teams&#10;&#10;Description automatically generated"/>
+                  <wp:cNvGraphicFramePr>
+                    <a:graphicFrameLocks xmlns:a="http://schemas.openxmlformats.org/drawingml/2006/main" noChangeAspect="1"/>
+                  </wp:cNvGraphicFramePr>
+                  <a:graphic xmlns:a="http://schemas.openxmlformats.org/drawingml/2006/main">
+                    <a:graphicData uri="http://schemas.openxmlformats.org/drawingml/2006/picture">
+                      <pic:pic xmlns:pic="http://schemas.openxmlformats.org/drawingml/2006/picture">
+                        <pic:nvPicPr>
+                          <pic:cNvPr id="14" name="Picture 14" descr="Graphical user interface, application, Teams&#10;&#10;Description automatically generated"/>
+                          <pic:cNvPicPr/>
+                        </pic:nvPicPr>
+                        <pic:blipFill>
+                          <a:blip r:embed="rId36" cstate="print">
+                            <a:extLst>
+                              <a:ext uri="{28A0092B-C50C-407E-A947-70E740481C1C}">
+                                <a14:useLocalDpi xmlns:a14="http://schemas.microsoft.com/office/drawing/2010/main" val="0"/>
+                              </a:ext>
+                            </a:extLst>
+                          </a:blip>
+                          <a:stretch>
+                            <a:fillRect/>
+                          </a:stretch>
+                        </pic:blipFill>
+                        <pic:spPr>
+                          <a:xfrm>
+                            <a:off x="0" y="0"/>
+                            <a:ext cx="1619923" cy="2880000"/>
+                          </a:xfrm>
+                          <a:prstGeom prst="rect">
+                            <a:avLst/>
+                          </a:prstGeom>
+                        </pic:spPr>
+                      </pic:pic>
+                    </a:graphicData>
+                  </a:graphic>
+                </wp:inline>
+              </w:drawing>
+            </w:r>
+          </w:p>
+          <w:p>
+            <w:pPr>
+              <w:pStyle w:val="Caption"/>
+              <w:rPr>
+                <w:color w:val="FF0000"/>
+              </w:rPr>
+            </w:pPr>
+            <w:r>
+              <w:t xml:space="preserve">Figure </w:t>
+            </w:r>
+            <w:r>
+              <w:fldChar w:fldCharType="begin"/>
+            </w:r>
+            <w:r>
+              <w:instrText xml:space="preserve"> SEQ Figure \* ARABIC </w:instrText>
+            </w:r>
+            <w:r>
+              <w:fldChar w:fldCharType="separate"/>
+            </w:r>
+            <w:r>
+              <w:rPr>
+                <w:noProof/>
+              </w:rPr>
+              <w:t>26</w:t>
+            </w:r>
+            <w:r>
+              <w:fldChar w:fldCharType="end"/>
+            </w:r>
+            <w:r>
+              <w:t xml:space="preserve"> - Update a Transaction</w:t>
+            </w:r>
+          </w:p>
+        </w:tc>
+      </w:tr>
+      <w:tr>
+        <w:tc>
+          <w:tcPr>
+            <w:tcW w:w="4508" w:type="dxa"/>
+          </w:tcPr>
+          <w:p>
+            <w:pPr>
+              <w:rPr>
+                <w:noProof/>
+              </w:rPr>
+            </w:pPr>
+          </w:p>
+        </w:tc>
+        <w:tc>
+          <w:tcPr>
+            <w:tcW w:w="4508" w:type="dxa"/>
+          </w:tcPr>
+          <w:p>
+            <w:pPr>
+              <w:rPr>
+                <w:noProof/>
+              </w:rPr>
+            </w:pPr>
+          </w:p>
+        </w:tc>
+      </w:tr>
+      <w:tr>
+        <w:tc>
+          <w:tcPr>
+            <w:tcW w:w="4508" w:type="dxa"/>
+          </w:tcPr>
+          <w:p>
+            <w:pPr>
+              <w:keepNext/>
+            </w:pPr>
+            <w:r>
+              <w:rPr>
+                <w:noProof/>
+              </w:rPr>
+              <w:lastRenderedPageBreak/>
+              <w:drawing>
+                <wp:inline distT="0" distB="0" distL="0" distR="0" wp14:anchorId="3CB313DD" wp14:editId="3D0DDE9A">
+                  <wp:extent cx="1619923" cy="2880000"/>
+                  <wp:effectExtent l="0" t="0" r="0" b="0"/>
+                  <wp:docPr id="13" name="Picture 13" descr="Graphical user interface, application, Teams&#10;&#10;Description automatically generated"/>
+                  <wp:cNvGraphicFramePr>
+                    <a:graphicFrameLocks xmlns:a="http://schemas.openxmlformats.org/drawingml/2006/main" noChangeAspect="1"/>
+                  </wp:cNvGraphicFramePr>
+                  <a:graphic xmlns:a="http://schemas.openxmlformats.org/drawingml/2006/main">
+                    <a:graphicData uri="http://schemas.openxmlformats.org/drawingml/2006/picture">
+                      <pic:pic xmlns:pic="http://schemas.openxmlformats.org/drawingml/2006/picture">
+                        <pic:nvPicPr>
+                          <pic:cNvPr id="13" name="Picture 13" descr="Graphical user interface, application, Teams&#10;&#10;Description automatically generated"/>
+                          <pic:cNvPicPr/>
+                        </pic:nvPicPr>
+                        <pic:blipFill>
+                          <a:blip r:embed="rId37" cstate="print">
+                            <a:extLst>
+                              <a:ext uri="{28A0092B-C50C-407E-A947-70E740481C1C}">
+                                <a14:useLocalDpi xmlns:a14="http://schemas.microsoft.com/office/drawing/2010/main" val="0"/>
+                              </a:ext>
+                            </a:extLst>
+                          </a:blip>
+                          <a:stretch>
+                            <a:fillRect/>
+                          </a:stretch>
+                        </pic:blipFill>
+                        <pic:spPr>
+                          <a:xfrm>
+                            <a:off x="0" y="0"/>
+                            <a:ext cx="1619923" cy="2880000"/>
+                          </a:xfrm>
+                          <a:prstGeom prst="rect">
+                            <a:avLst/>
+                          </a:prstGeom>
+                        </pic:spPr>
+                      </pic:pic>
+                    </a:graphicData>
+                  </a:graphic>
+                </wp:inline>
+              </w:drawing>
+            </w:r>
+          </w:p>
+          <w:p>
+            <w:pPr>
+              <w:pStyle w:val="Caption"/>
+              <w:rPr>
+                <w:noProof/>
+              </w:rPr>
+            </w:pPr>
+            <w:r>
+              <w:t xml:space="preserve">Figure </w:t>
+            </w:r>
+            <w:r>
+              <w:fldChar w:fldCharType="begin"/>
+            </w:r>
+            <w:r>
+              <w:instrText xml:space="preserve"> SEQ Figure \* ARABIC </w:instrText>
+            </w:r>
+            <w:r>
+              <w:fldChar w:fldCharType="separate"/>
+            </w:r>
+            <w:r>
+              <w:rPr>
+                <w:noProof/>
+              </w:rPr>
+              <w:t>27</w:t>
+            </w:r>
+            <w:r>
+              <w:fldChar w:fldCharType="end"/>
+            </w:r>
+            <w:r>
+              <w:t xml:space="preserve"> - Prompt to confirm the deletion of the selected Transaction</w:t>
+            </w:r>
+          </w:p>
+        </w:tc>
+        <w:tc>
+          <w:tcPr>
+            <w:tcW w:w="4508" w:type="dxa"/>
+          </w:tcPr>
+          <w:p>
+            <w:pPr>
+              <w:keepNext/>
+            </w:pPr>
+            <w:r>
+              <w:rPr>
+                <w:noProof/>
+              </w:rPr>
+              <w:drawing>
+                <wp:inline distT="0" distB="0" distL="0" distR="0" wp14:anchorId="023781AC" wp14:editId="267662BA">
+                  <wp:extent cx="1619923" cy="2880000"/>
+                  <wp:effectExtent l="0" t="0" r="0" b="0"/>
+                  <wp:docPr id="15" name="Picture 15" descr="Graphical user interface, text, application&#10;&#10;Description automatically generated"/>
+                  <wp:cNvGraphicFramePr>
+                    <a:graphicFrameLocks xmlns:a="http://schemas.openxmlformats.org/drawingml/2006/main" noChangeAspect="1"/>
+                  </wp:cNvGraphicFramePr>
+                  <a:graphic xmlns:a="http://schemas.openxmlformats.org/drawingml/2006/main">
+                    <a:graphicData uri="http://schemas.openxmlformats.org/drawingml/2006/picture">
+                      <pic:pic xmlns:pic="http://schemas.openxmlformats.org/drawingml/2006/picture">
+                        <pic:nvPicPr>
+                          <pic:cNvPr id="15" name="Picture 15" descr="Graphical user interface, text, application&#10;&#10;Description automatically generated"/>
+                          <pic:cNvPicPr/>
+                        </pic:nvPicPr>
+                        <pic:blipFill>
+                          <a:blip r:embed="rId38" cstate="print">
+                            <a:extLst>
+                              <a:ext uri="{28A0092B-C50C-407E-A947-70E740481C1C}">
+                                <a14:useLocalDpi xmlns:a14="http://schemas.microsoft.com/office/drawing/2010/main" val="0"/>
+                              </a:ext>
+                            </a:extLst>
+                          </a:blip>
+                          <a:stretch>
+                            <a:fillRect/>
+                          </a:stretch>
+                        </pic:blipFill>
+                        <pic:spPr>
+                          <a:xfrm>
+                            <a:off x="0" y="0"/>
+                            <a:ext cx="1619923" cy="2880000"/>
+                          </a:xfrm>
+                          <a:prstGeom prst="rect">
+                            <a:avLst/>
+                          </a:prstGeom>
+                        </pic:spPr>
+                      </pic:pic>
+                    </a:graphicData>
+                  </a:graphic>
+                </wp:inline>
+              </w:drawing>
+            </w:r>
+          </w:p>
+          <w:p>
+            <w:pPr>
+              <w:pStyle w:val="Caption"/>
+              <w:rPr>
+                <w:noProof/>
+              </w:rPr>
+            </w:pPr>
+            <w:r>
+              <w:t xml:space="preserve">Figure </w:t>
+            </w:r>
+            <w:r>
+              <w:fldChar w:fldCharType="begin"/>
+            </w:r>
+            <w:r>
+              <w:instrText xml:space="preserve"> SEQ Figure \* ARABIC </w:instrText>
+            </w:r>
+            <w:r>
+              <w:fldChar w:fldCharType="separate"/>
+            </w:r>
+            <w:r>
+              <w:rPr>
+                <w:noProof/>
+              </w:rPr>
+              <w:t>28</w:t>
+            </w:r>
+            <w:r>
+              <w:fldChar w:fldCharType="end"/>
+            </w:r>
+            <w:r>
+              <w:t xml:space="preserve"> - Settings Activity</w:t>
+            </w:r>
+          </w:p>
+        </w:tc>
+      </w:tr>
+    </w:tbl>
     <w:p>
       <w:pPr>
         <w:rPr>
-          <w:i/>
-          <w:iCs/>
           <w:color w:val="FF0000"/>
         </w:rPr>
       </w:pPr>
-      <w:r>
-        <w:rPr>
-          <w:i/>
-          <w:iCs/>
-          <w:color w:val="FF0000"/>
-        </w:rPr>
-        <w:t>Screenshots of the final app components.</w:t>
+    </w:p>
+    <w:p>
+      <w:r>
+        <w:tab/>
       </w:r>
     </w:p>
     <w:p/>
+    <w:sdt>
+      <w:sdtPr>
+        <w:id w:val="-114752517"/>
+        <w:docPartObj>
+          <w:docPartGallery w:val="Bibliographies"/>
+          <w:docPartUnique/>
+        </w:docPartObj>
+      </w:sdtPr>
+      <w:sdtEndPr>
+        <w:rPr>
+          <w:rFonts w:ascii="Arial" w:eastAsia="Times New Roman" w:hAnsi="Arial" w:cs="Arial"/>
+          <w:color w:val="auto"/>
+          <w:sz w:val="20"/>
+          <w:szCs w:val="16"/>
+        </w:rPr>
+      </w:sdtEndPr>
+      <w:sdtContent>
+        <w:p>
+          <w:pPr>
+            <w:pStyle w:val="Heading1"/>
+          </w:pPr>
+          <w:r>
+            <w:t>References</w:t>
+          </w:r>
+        </w:p>
+        <w:sdt>
+          <w:sdtPr>
+            <w:id w:val="-573587230"/>
+            <w:bibliography/>
+          </w:sdtPr>
+          <w:sdtContent>
+            <w:p>
+              <w:pPr>
+                <w:pStyle w:val="Bibliography"/>
+                <w:ind w:left="720" w:hanging="720"/>
+                <w:rPr>
+                  <w:noProof/>
+                  <w:sz w:val="24"/>
+                  <w:szCs w:val="24"/>
+                </w:rPr>
+              </w:pPr>
+              <w:r>
+                <w:fldChar w:fldCharType="begin"/>
+              </w:r>
+              <w:r>
+                <w:instrText xml:space="preserve"> BIBLIOGRAPHY </w:instrText>
+              </w:r>
+              <w:r>
+                <w:fldChar w:fldCharType="separate"/>
+              </w:r>
+              <w:r>
+                <w:rPr>
+                  <w:i/>
+                  <w:iCs/>
+                  <w:noProof/>
+                </w:rPr>
+                <w:t>ArrayAdapter</w:t>
+              </w:r>
+              <w:r>
+                <w:rPr>
+                  <w:noProof/>
+                </w:rPr>
+                <w:t>. (2021, 02 24). Retrieved from Android Developer: https://developer.android.com/reference/android/widget/ArrayAdapter</w:t>
+              </w:r>
+            </w:p>
+            <w:p>
+              <w:pPr>
+                <w:pStyle w:val="Bibliography"/>
+                <w:ind w:left="720" w:hanging="720"/>
+                <w:rPr>
+                  <w:noProof/>
+                </w:rPr>
+              </w:pPr>
+              <w:r>
+                <w:rPr>
+                  <w:i/>
+                  <w:iCs/>
+                  <w:noProof/>
+                </w:rPr>
+                <w:t>Dialogs</w:t>
+              </w:r>
+              <w:r>
+                <w:rPr>
+                  <w:noProof/>
+                </w:rPr>
+                <w:t>. (2019, 12 27). Retrieved from Android Developers: https://developer.android.com/guide/topics/ui/dialogs.html</w:t>
+              </w:r>
+            </w:p>
+            <w:p>
+              <w:pPr>
+                <w:pStyle w:val="Bibliography"/>
+                <w:ind w:left="720" w:hanging="720"/>
+                <w:rPr>
+                  <w:noProof/>
+                </w:rPr>
+              </w:pPr>
+              <w:r>
+                <w:rPr>
+                  <w:i/>
+                  <w:iCs/>
+                  <w:noProof/>
+                </w:rPr>
+                <w:t>FragmentPagerAdapter</w:t>
+              </w:r>
+              <w:r>
+                <w:rPr>
+                  <w:noProof/>
+                </w:rPr>
+                <w:t>. (2021, 03 10). Retrieved from Android Developers: https://developer.android.com/reference/androidx/fragment/app/FragmentPagerAdapter</w:t>
+              </w:r>
+            </w:p>
+            <w:p>
+              <w:pPr>
+                <w:pStyle w:val="Bibliography"/>
+                <w:ind w:left="720" w:hanging="720"/>
+                <w:rPr>
+                  <w:noProof/>
+                </w:rPr>
+              </w:pPr>
+              <w:r>
+                <w:rPr>
+                  <w:i/>
+                  <w:iCs/>
+                  <w:noProof/>
+                </w:rPr>
+                <w:t>Intent</w:t>
+              </w:r>
+              <w:r>
+                <w:rPr>
+                  <w:noProof/>
+                </w:rPr>
+                <w:t>. (2021, 4 21). Retrieved from Android Developers: https://developer.android.com/reference/android/content/Intent</w:t>
+              </w:r>
+            </w:p>
+            <w:p>
+              <w:pPr>
+                <w:pStyle w:val="Bibliography"/>
+                <w:ind w:left="720" w:hanging="720"/>
+                <w:rPr>
+                  <w:noProof/>
+                </w:rPr>
+              </w:pPr>
+              <w:r>
+                <w:rPr>
+                  <w:i/>
+                  <w:iCs/>
+                  <w:noProof/>
+                </w:rPr>
+                <w:t>ListView</w:t>
+              </w:r>
+              <w:r>
+                <w:rPr>
+                  <w:noProof/>
+                </w:rPr>
+                <w:t>. (2021, 05 18). Retrieved from Android Developers: https://developer.android.com/reference/android/widget/ListView</w:t>
+              </w:r>
+            </w:p>
+            <w:p>
+              <w:pPr>
+                <w:pStyle w:val="Bibliography"/>
+                <w:ind w:left="720" w:hanging="720"/>
+                <w:rPr>
+                  <w:noProof/>
+                </w:rPr>
+              </w:pPr>
+              <w:r>
+                <w:rPr>
+                  <w:i/>
+                  <w:iCs/>
+                  <w:noProof/>
+                </w:rPr>
+                <w:t>SimpleDateFormat</w:t>
+              </w:r>
+              <w:r>
+                <w:rPr>
+                  <w:noProof/>
+                </w:rPr>
+                <w:t>. (2021, 02 18). Retrieved from Android Developers: https://developer.android.com/reference/java/text/SimpleDateFormat</w:t>
+              </w:r>
+            </w:p>
+            <w:p>
+              <w:pPr>
+                <w:pStyle w:val="Bibliography"/>
+                <w:ind w:left="720" w:hanging="720"/>
+                <w:rPr>
+                  <w:noProof/>
+                </w:rPr>
+              </w:pPr>
+              <w:r>
+                <w:rPr>
+                  <w:i/>
+                  <w:iCs/>
+                  <w:noProof/>
+                </w:rPr>
+                <w:t>Spinners</w:t>
+              </w:r>
+              <w:r>
+                <w:rPr>
+                  <w:noProof/>
+                </w:rPr>
+                <w:t>. (2020, 11 18). Retrieved from Android Developers: https://developer.android.com/guide/topics/ui/controls/spinner</w:t>
+              </w:r>
+            </w:p>
+            <w:p>
+              <w:pPr>
+                <w:pStyle w:val="Bibliography"/>
+                <w:ind w:left="720" w:hanging="720"/>
+                <w:rPr>
+                  <w:noProof/>
+                </w:rPr>
+              </w:pPr>
+              <w:r>
+                <w:rPr>
+                  <w:i/>
+                  <w:iCs/>
+                  <w:noProof/>
+                </w:rPr>
+                <w:t>ViewPager Using Fragments in Android with Example</w:t>
+              </w:r>
+              <w:r>
+                <w:rPr>
+                  <w:noProof/>
+                </w:rPr>
+                <w:t>. (2021, 11 13). Retrieved from GeeksforGeeks: https://www.geeksforgeeks.org/viewpager-using-fragments-in-android-with-example/</w:t>
+              </w:r>
+            </w:p>
+            <w:p>
+              <w:pPr>
+                <w:pStyle w:val="Bibliography"/>
+                <w:ind w:left="720" w:hanging="720"/>
+                <w:rPr>
+                  <w:noProof/>
+                </w:rPr>
+              </w:pPr>
+              <w:r>
+                <w:rPr>
+                  <w:i/>
+                  <w:iCs/>
+                  <w:noProof/>
+                </w:rPr>
+                <w:t>Write and View Logs with Logcat</w:t>
+              </w:r>
+              <w:r>
+                <w:rPr>
+                  <w:noProof/>
+                </w:rPr>
+                <w:t>. (2021, 03 12). Retrieved from Android Developers: https://developer.android.com/studio/debug/am-logcat</w:t>
+              </w:r>
+            </w:p>
+            <w:p>
+              <w:r>
+                <w:rPr>
+                  <w:b/>
+                  <w:bCs/>
+                  <w:noProof/>
+                </w:rPr>
+                <w:fldChar w:fldCharType="end"/>
+              </w:r>
+            </w:p>
+          </w:sdtContent>
+        </w:sdt>
+      </w:sdtContent>
+    </w:sdt>
+    <w:p/>
+    <w:p/>
+    <w:p/>
+    <w:p>
+      <w:r>
+        <w:tab/>
+      </w:r>
+    </w:p>
     <w:sectPr>
-      <w:headerReference w:type="default" r:id="rId21"/>
-      <w:footerReference w:type="default" r:id="rId22"/>
+      <w:headerReference w:type="default" r:id="rId39"/>
+      <w:footerReference w:type="default" r:id="rId40"/>
       <w:pgSz w:w="11906" w:h="16838"/>
       <w:pgMar w:top="1440" w:right="1440" w:bottom="1440" w:left="1440" w:header="709" w:footer="709" w:gutter="0"/>
       <w:pgNumType w:start="0"/>
@@ -5923,6 +7952,33 @@
       <w:u w:val="single"/>
     </w:rPr>
   </w:style>
+  <w:style w:type="table" w:styleId="TableGridLight">
+    <w:name w:val="Grid Table Light"/>
+    <w:basedOn w:val="TableNormal"/>
+    <w:uiPriority w:val="40"/>
+    <w:rsid w:val="009B661E"/>
+    <w:pPr>
+      <w:spacing w:after="0" w:line="240" w:lineRule="auto"/>
+    </w:pPr>
+    <w:tblPr>
+      <w:tblBorders>
+        <w:top w:val="single" w:sz="4" w:space="0" w:color="BFBFBF" w:themeColor="background1" w:themeShade="BF"/>
+        <w:left w:val="single" w:sz="4" w:space="0" w:color="BFBFBF" w:themeColor="background1" w:themeShade="BF"/>
+        <w:bottom w:val="single" w:sz="4" w:space="0" w:color="BFBFBF" w:themeColor="background1" w:themeShade="BF"/>
+        <w:right w:val="single" w:sz="4" w:space="0" w:color="BFBFBF" w:themeColor="background1" w:themeShade="BF"/>
+        <w:insideH w:val="single" w:sz="4" w:space="0" w:color="BFBFBF" w:themeColor="background1" w:themeShade="BF"/>
+        <w:insideV w:val="single" w:sz="4" w:space="0" w:color="BFBFBF" w:themeColor="background1" w:themeShade="BF"/>
+      </w:tblBorders>
+    </w:tblPr>
+  </w:style>
+  <w:style w:type="paragraph" w:styleId="Bibliography">
+    <w:name w:val="Bibliography"/>
+    <w:basedOn w:val="Normal"/>
+    <w:next w:val="Normal"/>
+    <w:uiPriority w:val="37"/>
+    <w:unhideWhenUsed/>
+    <w:rsid w:val="00104776"/>
+  </w:style>
 </w:styles>
 </file>
 
@@ -6233,7 +8289,116 @@
 </file>
 
 <file path=customXml/item2.xml><?xml version="1.0" encoding="utf-8"?>
-<b:Sources xmlns:b="http://schemas.openxmlformats.org/officeDocument/2006/bibliography" xmlns="http://schemas.openxmlformats.org/officeDocument/2006/bibliography" SelectedStyle="\APASixthEditionOfficeOnline.xsl" StyleName="APA" Version="6"/>
+<b:Sources xmlns:b="http://schemas.openxmlformats.org/officeDocument/2006/bibliography" xmlns="http://schemas.openxmlformats.org/officeDocument/2006/bibliography" SelectedStyle="\APASixthEditionOfficeOnline.xsl" StyleName="APA" Version="6">
+  <b:Source>
+    <b:Tag>Vie21</b:Tag>
+    <b:SourceType>InternetSite</b:SourceType>
+    <b:Guid>{F9BCE3A5-2166-4D6F-B921-D60145FA60CC}</b:Guid>
+    <b:Title>ViewPager Using Fragments in Android with Example</b:Title>
+    <b:InternetSiteTitle>GeeksforGeeks</b:InternetSiteTitle>
+    <b:Year>2021</b:Year>
+    <b:Month>11</b:Month>
+    <b:Day>13</b:Day>
+    <b:URL>https://www.geeksforgeeks.org/viewpager-using-fragments-in-android-with-example/</b:URL>
+    <b:RefOrder>1</b:RefOrder>
+  </b:Source>
+  <b:Source>
+    <b:Tag>Wri21</b:Tag>
+    <b:SourceType>InternetSite</b:SourceType>
+    <b:Guid>{84F5C106-846C-43A5-A8A5-B7E6AB479C50}</b:Guid>
+    <b:Title>Write and View Logs with Logcat</b:Title>
+    <b:InternetSiteTitle>Android Developers</b:InternetSiteTitle>
+    <b:Year>2021</b:Year>
+    <b:Month>03</b:Month>
+    <b:Day>12</b:Day>
+    <b:URL>https://developer.android.com/studio/debug/am-logcat</b:URL>
+    <b:RefOrder>2</b:RefOrder>
+  </b:Source>
+  <b:Source>
+    <b:Tag>Goo212</b:Tag>
+    <b:SourceType>InternetSite</b:SourceType>
+    <b:Guid>{EB835E32-C7EA-41E1-8C34-C1B41FC134CE}</b:Guid>
+    <b:Title>ArrayAdapter</b:Title>
+    <b:InternetSiteTitle>Android Developer</b:InternetSiteTitle>
+    <b:Year>2021</b:Year>
+    <b:Month>02</b:Month>
+    <b:Day>24</b:Day>
+    <b:URL>https://developer.android.com/reference/android/widget/ArrayAdapter</b:URL>
+    <b:RefOrder>3</b:RefOrder>
+  </b:Source>
+  <b:Source>
+    <b:Tag>Goo19</b:Tag>
+    <b:SourceType>InternetSite</b:SourceType>
+    <b:Guid>{FA3AD2DD-2624-4DA9-9F63-403EB9C6170B}</b:Guid>
+    <b:Title>Dialogs</b:Title>
+    <b:InternetSiteTitle>Android Developers</b:InternetSiteTitle>
+    <b:Year>2019</b:Year>
+    <b:Month>12</b:Month>
+    <b:Day>27</b:Day>
+    <b:URL>https://developer.android.com/guide/topics/ui/dialogs.html</b:URL>
+    <b:RefOrder>4</b:RefOrder>
+  </b:Source>
+  <b:Source>
+    <b:Tag>Goo213</b:Tag>
+    <b:SourceType>InternetSite</b:SourceType>
+    <b:Guid>{CA0CA851-EFDA-4275-B4A0-7EC08BE05559}</b:Guid>
+    <b:Title>Intent</b:Title>
+    <b:InternetSiteTitle>Android Developers</b:InternetSiteTitle>
+    <b:Year>2021</b:Year>
+    <b:Month>4</b:Month>
+    <b:Day>21</b:Day>
+    <b:URL>https://developer.android.com/reference/android/content/Intent</b:URL>
+    <b:RefOrder>5</b:RefOrder>
+  </b:Source>
+  <b:Source>
+    <b:Tag>Goo211</b:Tag>
+    <b:SourceType>InternetSite</b:SourceType>
+    <b:Guid>{F781A89C-F384-4669-9AC5-BDBE42091AD8}</b:Guid>
+    <b:Title>ListView</b:Title>
+    <b:InternetSiteTitle>Android Developers</b:InternetSiteTitle>
+    <b:Year>2021</b:Year>
+    <b:Month>05</b:Month>
+    <b:Day>18</b:Day>
+    <b:URL>https://developer.android.com/reference/android/widget/ListView</b:URL>
+    <b:RefOrder>6</b:RefOrder>
+  </b:Source>
+  <b:Source>
+    <b:Tag>Goo21</b:Tag>
+    <b:SourceType>InternetSite</b:SourceType>
+    <b:Guid>{F964D7AA-EBFA-43CB-99D2-946CF54C5029}</b:Guid>
+    <b:Title>SimpleDateFormat</b:Title>
+    <b:InternetSiteTitle>Android Developers</b:InternetSiteTitle>
+    <b:Year>2021</b:Year>
+    <b:Month>02</b:Month>
+    <b:Day>18</b:Day>
+    <b:URL>https://developer.android.com/reference/java/text/SimpleDateFormat</b:URL>
+    <b:RefOrder>7</b:RefOrder>
+  </b:Source>
+  <b:Source>
+    <b:Tag>Goo20</b:Tag>
+    <b:SourceType>InternetSite</b:SourceType>
+    <b:Guid>{74F77BDB-6680-4D2E-8D50-C05DDC8555B7}</b:Guid>
+    <b:Title>Spinners</b:Title>
+    <b:InternetSiteTitle>Android Developers</b:InternetSiteTitle>
+    <b:Year>2020</b:Year>
+    <b:Month>11</b:Month>
+    <b:Day>18</b:Day>
+    <b:URL>https://developer.android.com/guide/topics/ui/controls/spinner</b:URL>
+    <b:RefOrder>8</b:RefOrder>
+  </b:Source>
+  <b:Source>
+    <b:Tag>Fra21</b:Tag>
+    <b:SourceType>InternetSite</b:SourceType>
+    <b:Guid>{92C61C53-8058-48C3-83F2-7270517E0421}</b:Guid>
+    <b:Title>FragmentPagerAdapter</b:Title>
+    <b:InternetSiteTitle>Android Developers</b:InternetSiteTitle>
+    <b:Year>2021</b:Year>
+    <b:Month>03</b:Month>
+    <b:Day>10</b:Day>
+    <b:URL>https://developer.android.com/reference/androidx/fragment/app/FragmentPagerAdapter</b:URL>
+    <b:RefOrder>9</b:RefOrder>
+  </b:Source>
+</b:Sources>
 </file>
 
 <file path=customXml/itemProps1.xml><?xml version="1.0" encoding="utf-8"?>
@@ -6245,7 +8410,7 @@
 </file>
 
 <file path=customXml/itemProps2.xml><?xml version="1.0" encoding="utf-8"?>
-<ds:datastoreItem xmlns:ds="http://schemas.openxmlformats.org/officeDocument/2006/customXml" ds:itemID="{DB79791D-7892-4FB9-A0A4-F38C2608817B}">
+<ds:datastoreItem xmlns:ds="http://schemas.openxmlformats.org/officeDocument/2006/customXml" ds:itemID="{D25DBFA5-3B80-451A-B450-4710A86B4E01}">
   <ds:schemaRefs>
     <ds:schemaRef ds:uri="http://schemas.openxmlformats.org/officeDocument/2006/bibliography"/>
   </ds:schemaRefs>

</xml_diff>

<commit_message>
Rapidly implemented a Registration Activity, database and test solutions
</commit_message>
<xml_diff>
--- a/Documentation/SD6501_Assignment2_Documentation_MDuToit.docx
+++ b/Documentation/SD6501_Assignment2_Documentation_MDuToit.docx
@@ -859,7 +859,7 @@
           <w:r>
             <w:fldChar w:fldCharType="separate"/>
           </w:r>
-          <w:hyperlink w:anchor="_Toc72683319" w:history="1">
+          <w:hyperlink w:anchor="_Toc72697451" w:history="1">
             <w:r>
               <w:rPr>
                 <w:rStyle w:val="Hyperlink"/>
@@ -886,7 +886,7 @@
                 <w:noProof/>
                 <w:webHidden/>
               </w:rPr>
-              <w:instrText xml:space="preserve"> PAGEREF _Toc72683319 \h </w:instrText>
+              <w:instrText xml:space="preserve"> PAGEREF _Toc72697451 \h </w:instrText>
             </w:r>
             <w:r>
               <w:rPr>
@@ -931,7 +931,7 @@
               <w:lang w:val="en-NZ" w:eastAsia="en-NZ"/>
             </w:rPr>
           </w:pPr>
-          <w:hyperlink w:anchor="_Toc72683320" w:history="1">
+          <w:hyperlink w:anchor="_Toc72697452" w:history="1">
             <w:r>
               <w:rPr>
                 <w:rStyle w:val="Hyperlink"/>
@@ -958,7 +958,7 @@
                 <w:noProof/>
                 <w:webHidden/>
               </w:rPr>
-              <w:instrText xml:space="preserve"> PAGEREF _Toc72683320 \h </w:instrText>
+              <w:instrText xml:space="preserve"> PAGEREF _Toc72697452 \h </w:instrText>
             </w:r>
             <w:r>
               <w:rPr>
@@ -1003,7 +1003,7 @@
               <w:lang w:val="en-NZ" w:eastAsia="en-NZ"/>
             </w:rPr>
           </w:pPr>
-          <w:hyperlink w:anchor="_Toc72683321" w:history="1">
+          <w:hyperlink w:anchor="_Toc72697453" w:history="1">
             <w:r>
               <w:rPr>
                 <w:rStyle w:val="Hyperlink"/>
@@ -1030,7 +1030,7 @@
                 <w:noProof/>
                 <w:webHidden/>
               </w:rPr>
-              <w:instrText xml:space="preserve"> PAGEREF _Toc72683321 \h </w:instrText>
+              <w:instrText xml:space="preserve"> PAGEREF _Toc72697453 \h </w:instrText>
             </w:r>
             <w:r>
               <w:rPr>
@@ -1075,7 +1075,7 @@
               <w:lang w:val="en-NZ" w:eastAsia="en-NZ"/>
             </w:rPr>
           </w:pPr>
-          <w:hyperlink w:anchor="_Toc72683322" w:history="1">
+          <w:hyperlink w:anchor="_Toc72697454" w:history="1">
             <w:r>
               <w:rPr>
                 <w:rStyle w:val="Hyperlink"/>
@@ -1102,7 +1102,7 @@
                 <w:noProof/>
                 <w:webHidden/>
               </w:rPr>
-              <w:instrText xml:space="preserve"> PAGEREF _Toc72683322 \h </w:instrText>
+              <w:instrText xml:space="preserve"> PAGEREF _Toc72697454 \h </w:instrText>
             </w:r>
             <w:r>
               <w:rPr>
@@ -1147,7 +1147,7 @@
               <w:lang w:val="en-NZ" w:eastAsia="en-NZ"/>
             </w:rPr>
           </w:pPr>
-          <w:hyperlink w:anchor="_Toc72683323" w:history="1">
+          <w:hyperlink w:anchor="_Toc72697455" w:history="1">
             <w:r>
               <w:rPr>
                 <w:rStyle w:val="Hyperlink"/>
@@ -1174,7 +1174,7 @@
                 <w:noProof/>
                 <w:webHidden/>
               </w:rPr>
-              <w:instrText xml:space="preserve"> PAGEREF _Toc72683323 \h </w:instrText>
+              <w:instrText xml:space="preserve"> PAGEREF _Toc72697455 \h </w:instrText>
             </w:r>
             <w:r>
               <w:rPr>
@@ -1219,7 +1219,7 @@
               <w:lang w:val="en-NZ" w:eastAsia="en-NZ"/>
             </w:rPr>
           </w:pPr>
-          <w:hyperlink w:anchor="_Toc72683324" w:history="1">
+          <w:hyperlink w:anchor="_Toc72697456" w:history="1">
             <w:r>
               <w:rPr>
                 <w:rStyle w:val="Hyperlink"/>
@@ -1246,7 +1246,7 @@
                 <w:noProof/>
                 <w:webHidden/>
               </w:rPr>
-              <w:instrText xml:space="preserve"> PAGEREF _Toc72683324 \h </w:instrText>
+              <w:instrText xml:space="preserve"> PAGEREF _Toc72697456 \h </w:instrText>
             </w:r>
             <w:r>
               <w:rPr>
@@ -1291,7 +1291,7 @@
               <w:lang w:val="en-NZ" w:eastAsia="en-NZ"/>
             </w:rPr>
           </w:pPr>
-          <w:hyperlink w:anchor="_Toc72683325" w:history="1">
+          <w:hyperlink w:anchor="_Toc72697457" w:history="1">
             <w:r>
               <w:rPr>
                 <w:rStyle w:val="Hyperlink"/>
@@ -1318,7 +1318,7 @@
                 <w:noProof/>
                 <w:webHidden/>
               </w:rPr>
-              <w:instrText xml:space="preserve"> PAGEREF _Toc72683325 \h </w:instrText>
+              <w:instrText xml:space="preserve"> PAGEREF _Toc72697457 \h </w:instrText>
             </w:r>
             <w:r>
               <w:rPr>
@@ -1339,6 +1339,78 @@
                 <w:webHidden/>
               </w:rPr>
               <w:t>8</w:t>
+            </w:r>
+            <w:r>
+              <w:rPr>
+                <w:noProof/>
+                <w:webHidden/>
+              </w:rPr>
+              <w:fldChar w:fldCharType="end"/>
+            </w:r>
+          </w:hyperlink>
+        </w:p>
+        <w:p>
+          <w:pPr>
+            <w:pStyle w:val="TOC1"/>
+            <w:tabs>
+              <w:tab w:val="right" w:pos="9016"/>
+            </w:tabs>
+            <w:rPr>
+              <w:rFonts w:asciiTheme="minorHAnsi" w:eastAsiaTheme="minorEastAsia" w:hAnsiTheme="minorHAnsi" w:cstheme="minorBidi"/>
+              <w:noProof/>
+              <w:sz w:val="22"/>
+              <w:szCs w:val="22"/>
+              <w:lang w:val="en-NZ" w:eastAsia="en-NZ"/>
+            </w:rPr>
+          </w:pPr>
+          <w:hyperlink w:anchor="_Toc72697458" w:history="1">
+            <w:r>
+              <w:rPr>
+                <w:rStyle w:val="Hyperlink"/>
+                <w:noProof/>
+              </w:rPr>
+              <w:t>References</w:t>
+            </w:r>
+            <w:r>
+              <w:rPr>
+                <w:noProof/>
+                <w:webHidden/>
+              </w:rPr>
+              <w:tab/>
+            </w:r>
+            <w:r>
+              <w:rPr>
+                <w:noProof/>
+                <w:webHidden/>
+              </w:rPr>
+              <w:fldChar w:fldCharType="begin"/>
+            </w:r>
+            <w:r>
+              <w:rPr>
+                <w:noProof/>
+                <w:webHidden/>
+              </w:rPr>
+              <w:instrText xml:space="preserve"> PAGEREF _Toc72697458 \h </w:instrText>
+            </w:r>
+            <w:r>
+              <w:rPr>
+                <w:noProof/>
+                <w:webHidden/>
+              </w:rPr>
+            </w:r>
+            <w:r>
+              <w:rPr>
+                <w:noProof/>
+                <w:webHidden/>
+              </w:rPr>
+              <w:fldChar w:fldCharType="separate"/>
+            </w:r>
+            <w:r>
+              <w:rPr>
+                <w:noProof/>
+                <w:webHidden/>
+              </w:rPr>
+              <w:t>12</w:t>
             </w:r>
             <w:r>
               <w:rPr>
@@ -1362,68 +1434,17 @@
       </w:sdtContent>
     </w:sdt>
     <w:p/>
+    <w:p/>
     <w:p>
       <w:pPr>
         <w:pStyle w:val="Heading1"/>
       </w:pPr>
-      <w:bookmarkStart w:id="0" w:name="_Toc72683319"/>
+      <w:bookmarkStart w:id="0" w:name="_Toc72697451"/>
       <w:r>
         <w:t>Conceptual Framework:</w:t>
       </w:r>
       <w:bookmarkEnd w:id="0"/>
     </w:p>
-    <w:p>
-      <w:pPr>
-        <w:rPr>
-          <w:i/>
-          <w:iCs/>
-          <w:color w:val="FF0000"/>
-        </w:rPr>
-      </w:pPr>
-      <w:r>
-        <w:rPr>
-          <w:i/>
-          <w:iCs/>
-          <w:color w:val="FF0000"/>
-        </w:rPr>
-        <w:t xml:space="preserve">Conceptual framework outlining the scope of this assignment. </w:t>
-      </w:r>
-    </w:p>
-    <w:p>
-      <w:pPr>
-        <w:rPr>
-          <w:i/>
-          <w:iCs/>
-          <w:color w:val="FF0000"/>
-        </w:rPr>
-      </w:pPr>
-      <w:r>
-        <w:rPr>
-          <w:i/>
-          <w:iCs/>
-          <w:color w:val="FF0000"/>
-        </w:rPr>
-        <w:t>If it is a new project, what functions have you included to meet the learning outcomes?</w:t>
-      </w:r>
-    </w:p>
-    <w:p>
-      <w:pPr>
-        <w:rPr>
-          <w:i/>
-          <w:iCs/>
-          <w:color w:val="FF0000"/>
-        </w:rPr>
-      </w:pPr>
-      <w:r>
-        <w:rPr>
-          <w:i/>
-          <w:iCs/>
-          <w:color w:val="FF0000"/>
-        </w:rPr>
-        <w:t>If you choose to build upon your Assignment 1, specify the improvements on this version.</w:t>
-      </w:r>
-    </w:p>
-    <w:p/>
     <w:p>
       <w:r>
         <w:t xml:space="preserve">Assignment 2 built upon the </w:t>
@@ -1493,7 +1514,370 @@
     <w:p/>
     <w:p>
       <w:r>
-        <w:t>The login credentials for the application are still admin (username) and 4321 (pin).</w:t>
+        <w:t xml:space="preserve">Additionally, I implemented the Registration Activity that was remaining from Assignment 1. </w:t>
+      </w:r>
+    </w:p>
+    <w:p>
+      <w:pPr>
+        <w:pStyle w:val="Heading1"/>
+      </w:pPr>
+      <w:bookmarkStart w:id="1" w:name="_Toc72697452"/>
+      <w:r>
+        <w:t>Description of Improvements</w:t>
+      </w:r>
+      <w:r>
+        <w:t xml:space="preserve"> and Components</w:t>
+      </w:r>
+      <w:r>
+        <w:t>:</w:t>
+      </w:r>
+      <w:bookmarkEnd w:id="1"/>
+    </w:p>
+    <w:p>
+      <w:r>
+        <w:t>A key item that was implemented was a</w:t>
+      </w:r>
+      <w:r>
+        <w:t xml:space="preserve"> SQLite Database </w:t>
+      </w:r>
+      <w:r>
+        <w:t>for</w:t>
+      </w:r>
+      <w:r>
+        <w:t xml:space="preserve"> the application</w:t>
+      </w:r>
+      <w:r>
+        <w:t xml:space="preserve">. The database code was implemented in the </w:t>
+      </w:r>
+      <w:proofErr w:type="spellStart"/>
+      <w:r>
+        <w:rPr>
+          <w:i/>
+          <w:iCs/>
+        </w:rPr>
+        <w:t>DBHandler</w:t>
+      </w:r>
+      <w:proofErr w:type="spellEnd"/>
+      <w:r>
+        <w:t xml:space="preserve"> class, which manages the </w:t>
+      </w:r>
+      <w:r>
+        <w:t xml:space="preserve">creation and interactions with the database via </w:t>
+      </w:r>
+      <w:r>
+        <w:t>well-defined</w:t>
+      </w:r>
+      <w:r>
+        <w:t xml:space="preserve"> method</w:t>
+      </w:r>
+      <w:r>
+        <w:t xml:space="preserve">s that the other code can interact with. This helped centralize all the database code and declarations. </w:t>
+      </w:r>
+    </w:p>
+    <w:p/>
+    <w:p>
+      <w:r>
+        <w:t xml:space="preserve">After having implemented the </w:t>
+      </w:r>
+      <w:r>
+        <w:t xml:space="preserve">SQLite Database, I </w:t>
+      </w:r>
+      <w:r>
+        <w:t>finished</w:t>
+      </w:r>
+      <w:r>
+        <w:t xml:space="preserve"> implement</w:t>
+      </w:r>
+      <w:r>
+        <w:t xml:space="preserve">ing </w:t>
+      </w:r>
+      <w:r>
+        <w:t>View Transactions (</w:t>
+      </w:r>
+      <w:proofErr w:type="spellStart"/>
+      <w:r>
+        <w:rPr>
+          <w:i/>
+          <w:iCs/>
+        </w:rPr>
+        <w:t>ViewTransactionActivity</w:t>
+      </w:r>
+      <w:proofErr w:type="spellEnd"/>
+      <w:r>
+        <w:t>) and View Account Balances (</w:t>
+      </w:r>
+      <w:proofErr w:type="spellStart"/>
+      <w:r>
+        <w:rPr>
+          <w:i/>
+          <w:iCs/>
+        </w:rPr>
+        <w:t>AccountBalancesActivity</w:t>
+      </w:r>
+      <w:proofErr w:type="spellEnd"/>
+      <w:r>
+        <w:t>)</w:t>
+      </w:r>
+      <w:r>
+        <w:t>.</w:t>
+      </w:r>
+      <w:r>
+        <w:t xml:space="preserve"> </w:t>
+      </w:r>
+      <w:r>
+        <w:t xml:space="preserve">These two </w:t>
+      </w:r>
+      <w:r>
+        <w:t>A</w:t>
+      </w:r>
+      <w:r>
+        <w:t>ctivities get data from the database</w:t>
+      </w:r>
+      <w:r>
+        <w:t xml:space="preserve"> by using the </w:t>
+      </w:r>
+      <w:proofErr w:type="spellStart"/>
+      <w:r>
+        <w:rPr>
+          <w:i/>
+          <w:iCs/>
+        </w:rPr>
+        <w:t>DBHandler</w:t>
+      </w:r>
+      <w:proofErr w:type="spellEnd"/>
+      <w:r>
+        <w:t xml:space="preserve"> class</w:t>
+      </w:r>
+      <w:r>
+        <w:t xml:space="preserve"> and places them into a list view.</w:t>
+      </w:r>
+      <w:r>
+        <w:t xml:space="preserve"> This was accomplished by implementing two custom adaptors (</w:t>
+      </w:r>
+      <w:proofErr w:type="spellStart"/>
+      <w:r>
+        <w:rPr>
+          <w:i/>
+          <w:iCs/>
+        </w:rPr>
+        <w:t>TransactionViewAdapter</w:t>
+      </w:r>
+      <w:proofErr w:type="spellEnd"/>
+      <w:r>
+        <w:t xml:space="preserve"> and </w:t>
+      </w:r>
+      <w:proofErr w:type="spellStart"/>
+      <w:r>
+        <w:rPr>
+          <w:i/>
+          <w:iCs/>
+        </w:rPr>
+        <w:t>AccountsBalancesAdaptor</w:t>
+      </w:r>
+      <w:proofErr w:type="spellEnd"/>
+      <w:r>
+        <w:t>)</w:t>
+      </w:r>
+      <w:r>
+        <w:t>.</w:t>
+      </w:r>
+      <w:r>
+        <w:t xml:space="preserve"> The</w:t>
+      </w:r>
+      <w:r>
+        <w:t xml:space="preserve"> items in these</w:t>
+      </w:r>
+      <w:r>
+        <w:t xml:space="preserve"> list views also have </w:t>
+      </w:r>
+      <w:proofErr w:type="spellStart"/>
+      <w:r>
+        <w:t>onClick</w:t>
+      </w:r>
+      <w:proofErr w:type="spellEnd"/>
+      <w:r>
+        <w:t xml:space="preserve"> listeners attached to them to open the selected item into a new</w:t>
+      </w:r>
+      <w:r>
+        <w:t xml:space="preserve"> activity</w:t>
+      </w:r>
+      <w:r>
+        <w:t xml:space="preserve"> which is populated with the data of the selected item.</w:t>
+      </w:r>
+    </w:p>
+    <w:p/>
+    <w:p>
+      <w:r>
+        <w:t xml:space="preserve">Initially adding a transaction was implemented as a single activity, however </w:t>
+      </w:r>
+      <w:r>
+        <w:t xml:space="preserve">after some reconsideration </w:t>
+      </w:r>
+      <w:r>
+        <w:t>I changed this into fragments. After some further consideration I r</w:t>
+      </w:r>
+      <w:r>
+        <w:t xml:space="preserve">efactored the </w:t>
+      </w:r>
+      <w:proofErr w:type="spellStart"/>
+      <w:r>
+        <w:rPr>
+          <w:i/>
+          <w:iCs/>
+        </w:rPr>
+        <w:t>TransactionExpenseFragment</w:t>
+      </w:r>
+      <w:proofErr w:type="spellEnd"/>
+      <w:r>
+        <w:t xml:space="preserve"> and </w:t>
+      </w:r>
+      <w:proofErr w:type="spellStart"/>
+      <w:r>
+        <w:rPr>
+          <w:i/>
+          <w:iCs/>
+        </w:rPr>
+        <w:t>TransactionIncomeFragment</w:t>
+      </w:r>
+      <w:proofErr w:type="spellEnd"/>
+      <w:r>
+        <w:t xml:space="preserve"> to inherit from an abstract </w:t>
+      </w:r>
+      <w:proofErr w:type="spellStart"/>
+      <w:r>
+        <w:rPr>
+          <w:i/>
+          <w:iCs/>
+        </w:rPr>
+        <w:t>TransactionBaseFragment</w:t>
+      </w:r>
+      <w:proofErr w:type="spellEnd"/>
+      <w:r>
+        <w:t xml:space="preserve"> due to them sharing a lot of</w:t>
+      </w:r>
+      <w:r>
+        <w:t xml:space="preserve"> </w:t>
+      </w:r>
+      <w:proofErr w:type="spellStart"/>
+      <w:r>
+        <w:t>similiar</w:t>
+      </w:r>
+      <w:proofErr w:type="spellEnd"/>
+      <w:r>
+        <w:t xml:space="preserve"> code, with only the type of transaction being processed being the primary difference. Additionally, they reuse the same XML layout since the only difference between an income and expense is managed in the Java code.</w:t>
+      </w:r>
+    </w:p>
+    <w:p>
+      <w:r>
+        <w:t>Additionally,</w:t>
+      </w:r>
+      <w:r>
+        <w:t xml:space="preserve"> I</w:t>
+      </w:r>
+      <w:r>
+        <w:t xml:space="preserve"> implemented a very similar structure for the </w:t>
+      </w:r>
+      <w:proofErr w:type="spellStart"/>
+      <w:r>
+        <w:rPr>
+          <w:i/>
+          <w:iCs/>
+        </w:rPr>
+        <w:t>TransactionUpdateIncomeFragment</w:t>
+      </w:r>
+      <w:proofErr w:type="spellEnd"/>
+      <w:r>
+        <w:t xml:space="preserve"> and </w:t>
+      </w:r>
+      <w:proofErr w:type="spellStart"/>
+      <w:r>
+        <w:rPr>
+          <w:i/>
+          <w:iCs/>
+        </w:rPr>
+        <w:t>TransactionUpdateExpenseFragment</w:t>
+      </w:r>
+      <w:proofErr w:type="spellEnd"/>
+      <w:r>
+        <w:t xml:space="preserve"> classes to inherit from a base class</w:t>
+      </w:r>
+      <w:r>
+        <w:t xml:space="preserve"> (</w:t>
+      </w:r>
+      <w:proofErr w:type="spellStart"/>
+      <w:r>
+        <w:rPr>
+          <w:i/>
+          <w:iCs/>
+        </w:rPr>
+        <w:t>TransactionUpdateBaseFragment</w:t>
+      </w:r>
+      <w:proofErr w:type="spellEnd"/>
+      <w:r>
+        <w:t>)</w:t>
+      </w:r>
+      <w:r>
+        <w:t xml:space="preserve"> and reuse their XML layout.</w:t>
+      </w:r>
+    </w:p>
+    <w:p/>
+    <w:p>
+      <w:r>
+        <w:lastRenderedPageBreak/>
+        <w:t>I also i</w:t>
+      </w:r>
+      <w:r>
+        <w:t xml:space="preserve">mplemented </w:t>
+      </w:r>
+      <w:r>
+        <w:t xml:space="preserve">confirmation dialogs </w:t>
+      </w:r>
+      <w:r>
+        <w:t xml:space="preserve">that prompt the user </w:t>
+      </w:r>
+      <w:r>
+        <w:t xml:space="preserve">when they attempt to delete an Account or Transaction to confirm their action before proceeding. </w:t>
+      </w:r>
+    </w:p>
+    <w:p/>
+    <w:p>
+      <w:r>
+        <w:t xml:space="preserve">Finally, I implemented Espresso testing for the application, which can be found in the </w:t>
+      </w:r>
+      <w:r>
+        <w:rPr>
+          <w:i/>
+          <w:iCs/>
+        </w:rPr>
+        <w:t>app/</w:t>
+      </w:r>
+      <w:proofErr w:type="spellStart"/>
+      <w:r>
+        <w:rPr>
+          <w:i/>
+          <w:iCs/>
+        </w:rPr>
+        <w:t>src</w:t>
+      </w:r>
+      <w:proofErr w:type="spellEnd"/>
+      <w:r>
+        <w:rPr>
+          <w:i/>
+          <w:iCs/>
+        </w:rPr>
+        <w:t>/</w:t>
+      </w:r>
+      <w:proofErr w:type="spellStart"/>
+      <w:r>
+        <w:rPr>
+          <w:i/>
+          <w:iCs/>
+        </w:rPr>
+        <w:t>androidTest</w:t>
+      </w:r>
+      <w:proofErr w:type="spellEnd"/>
+      <w:r>
+        <w:t xml:space="preserve"> folder.</w:t>
       </w:r>
     </w:p>
     <w:p/>
@@ -1501,74 +1885,104 @@
       <w:pPr>
         <w:pStyle w:val="Heading1"/>
       </w:pPr>
-      <w:bookmarkStart w:id="1" w:name="_Toc72683320"/>
-      <w:r>
-        <w:t>Description of Improvements</w:t>
-      </w:r>
-      <w:r>
-        <w:t xml:space="preserve"> and Components</w:t>
-      </w:r>
-      <w:r>
-        <w:t>:</w:t>
-      </w:r>
-      <w:bookmarkEnd w:id="1"/>
+      <w:bookmarkStart w:id="2" w:name="_Toc72697453"/>
+      <w:r>
+        <w:t>Features and Programming Concepts Applied:</w:t>
+      </w:r>
+      <w:bookmarkEnd w:id="2"/>
     </w:p>
     <w:p>
-      <w:pPr>
+      <w:r>
+        <w:t xml:space="preserve">The Object-Oriented concepts of Inheritance and Abstraction was applied to the project, with the implementation of some “base” classes that implemented all the shared code that other classes would require. Examples of this are the </w:t>
+      </w:r>
+      <w:proofErr w:type="spellStart"/>
+      <w:r>
         <w:rPr>
           <w:i/>
           <w:iCs/>
-          <w:color w:val="FF0000"/>
         </w:rPr>
-      </w:pPr>
+        <w:t>TransactionIncomeFragment</w:t>
+      </w:r>
+      <w:proofErr w:type="spellEnd"/>
+      <w:r>
+        <w:t xml:space="preserve"> and </w:t>
+      </w:r>
+      <w:proofErr w:type="spellStart"/>
       <w:r>
         <w:rPr>
           <w:i/>
           <w:iCs/>
-          <w:color w:val="FF0000"/>
         </w:rPr>
-        <w:t xml:space="preserve">Descriptions of the components (for the new topic) or improvements (if </w:t>
-      </w:r>
-      <w:proofErr w:type="gramStart"/>
+        <w:t>TransactionExpenseFragment</w:t>
+      </w:r>
+      <w:proofErr w:type="spellEnd"/>
+      <w:r>
+        <w:t xml:space="preserve"> who inherit from the </w:t>
+      </w:r>
+      <w:proofErr w:type="spellStart"/>
       <w:r>
         <w:rPr>
           <w:i/>
           <w:iCs/>
-          <w:color w:val="FF0000"/>
         </w:rPr>
-        <w:t>you’re</w:t>
-      </w:r>
-      <w:proofErr w:type="gramEnd"/>
+        <w:t>TransactionBaseFragment</w:t>
+      </w:r>
+      <w:proofErr w:type="spellEnd"/>
+      <w:r>
+        <w:t xml:space="preserve">, and similarly the </w:t>
+      </w:r>
+      <w:proofErr w:type="spellStart"/>
       <w:r>
         <w:rPr>
           <w:i/>
           <w:iCs/>
-          <w:color w:val="FF0000"/>
         </w:rPr>
-        <w:t xml:space="preserve"> building upon your assignment 1) that you created.</w:t>
+        <w:t>TransactionUpdateIncomeFragment</w:t>
+      </w:r>
+      <w:proofErr w:type="spellEnd"/>
+      <w:r>
+        <w:t xml:space="preserve"> and </w:t>
+      </w:r>
+      <w:proofErr w:type="spellStart"/>
+      <w:r>
+        <w:rPr>
+          <w:i/>
+          <w:iCs/>
+        </w:rPr>
+        <w:t>TransactionUpdateExpenseFragment</w:t>
+      </w:r>
+      <w:proofErr w:type="spellEnd"/>
+      <w:r>
+        <w:t xml:space="preserve">, who inherit from the </w:t>
+      </w:r>
+      <w:proofErr w:type="spellStart"/>
+      <w:r>
+        <w:rPr>
+          <w:i/>
+          <w:iCs/>
+        </w:rPr>
+        <w:t>TransactionUpdateBaseFragment</w:t>
+      </w:r>
+      <w:proofErr w:type="spellEnd"/>
+      <w:r>
+        <w:t>.</w:t>
       </w:r>
     </w:p>
     <w:p/>
     <w:p>
       <w:r>
-        <w:t xml:space="preserve">A key item that was implemented was </w:t>
-      </w:r>
-      <w:proofErr w:type="gramStart"/>
-      <w:r>
-        <w:t>a</w:t>
-      </w:r>
-      <w:proofErr w:type="gramEnd"/>
-      <w:r>
-        <w:t xml:space="preserve"> SQLite Database </w:t>
-      </w:r>
-      <w:r>
-        <w:t>for</w:t>
-      </w:r>
-      <w:r>
-        <w:t xml:space="preserve"> the application</w:t>
-      </w:r>
-      <w:r>
-        <w:t xml:space="preserve">. The database code was implemented in the </w:t>
+        <w:t>I also utilized a</w:t>
+      </w:r>
+      <w:r>
+        <w:t>n</w:t>
+      </w:r>
+      <w:r>
+        <w:t xml:space="preserve"> Object-Relational Mapper (ORM) type approach to interacting with the database. </w:t>
+      </w:r>
+    </w:p>
+    <w:p>
+      <w:r>
+        <w:t xml:space="preserve">With my ORM type approach, each table in the database have a corresponding Java classes who’s field model the table columns of the table. Using the </w:t>
       </w:r>
       <w:proofErr w:type="spellStart"/>
       <w:r>
@@ -1580,82 +1994,27 @@
       </w:r>
       <w:proofErr w:type="spellEnd"/>
       <w:r>
-        <w:t xml:space="preserve"> class, which manages the </w:t>
-      </w:r>
-      <w:r>
-        <w:t xml:space="preserve">creation and interactions with the database via </w:t>
-      </w:r>
-      <w:r>
-        <w:t>well-defined</w:t>
-      </w:r>
-      <w:r>
-        <w:t xml:space="preserve"> method</w:t>
-      </w:r>
-      <w:r>
-        <w:t xml:space="preserve">s that the other code can interact with. This helped centralize all the database code and declarations. </w:t>
-      </w:r>
-    </w:p>
-    <w:p/>
-    <w:p>
-      <w:r>
-        <w:t xml:space="preserve">After having implemented the </w:t>
-      </w:r>
-      <w:r>
-        <w:t xml:space="preserve">SQLite Database, I </w:t>
-      </w:r>
-      <w:r>
-        <w:t>finished</w:t>
-      </w:r>
-      <w:r>
-        <w:t xml:space="preserve"> implement</w:t>
-      </w:r>
-      <w:r>
-        <w:t xml:space="preserve">ing </w:t>
-      </w:r>
-      <w:r>
-        <w:t>View Transactions (</w:t>
-      </w:r>
-      <w:proofErr w:type="spellStart"/>
+        <w:t xml:space="preserve"> class implementation, data from the database was stored in the </w:t>
+      </w:r>
       <w:r>
         <w:rPr>
           <w:i/>
           <w:iCs/>
         </w:rPr>
-        <w:t>ViewTransactionActivity</w:t>
-      </w:r>
-      <w:proofErr w:type="spellEnd"/>
-      <w:r>
-        <w:t>) and View Account Balances (</w:t>
-      </w:r>
-      <w:proofErr w:type="spellStart"/>
+        <w:t>Transaction</w:t>
+      </w:r>
+      <w:r>
+        <w:t xml:space="preserve"> and </w:t>
+      </w:r>
       <w:r>
         <w:rPr>
           <w:i/>
           <w:iCs/>
         </w:rPr>
-        <w:t>AccountBalancesActivity</w:t>
-      </w:r>
-      <w:proofErr w:type="spellEnd"/>
-      <w:r>
-        <w:t>)</w:t>
-      </w:r>
-      <w:r>
-        <w:t>.</w:t>
-      </w:r>
-      <w:r>
-        <w:t xml:space="preserve"> </w:t>
-      </w:r>
-      <w:r>
-        <w:t xml:space="preserve">These two </w:t>
-      </w:r>
-      <w:r>
-        <w:t>A</w:t>
-      </w:r>
-      <w:r>
-        <w:t>ctivities get data from the database</w:t>
-      </w:r>
-      <w:r>
-        <w:t xml:space="preserve"> by using the </w:t>
+        <w:t>Account</w:t>
+      </w:r>
+      <w:r>
+        <w:t xml:space="preserve"> class objects (from the Transactions and Accounts tables respectively). All the activities and classes then used the </w:t>
       </w:r>
       <w:proofErr w:type="spellStart"/>
       <w:r>
@@ -1667,241 +2026,16 @@
       </w:r>
       <w:proofErr w:type="spellEnd"/>
       <w:r>
-        <w:t xml:space="preserve"> class</w:t>
-      </w:r>
-      <w:r>
-        <w:t xml:space="preserve"> and places them into a list view.</w:t>
-      </w:r>
-      <w:r>
-        <w:t xml:space="preserve"> This was accomplished by implementing two custom adaptors (</w:t>
-      </w:r>
-      <w:proofErr w:type="spellStart"/>
-      <w:r>
-        <w:rPr>
-          <w:i/>
-          <w:iCs/>
-        </w:rPr>
-        <w:t>TransactionViewAdapter</w:t>
-      </w:r>
-      <w:proofErr w:type="spellEnd"/>
-      <w:r>
-        <w:t xml:space="preserve"> and </w:t>
-      </w:r>
-      <w:proofErr w:type="spellStart"/>
-      <w:r>
-        <w:rPr>
-          <w:i/>
-          <w:iCs/>
-        </w:rPr>
-        <w:t>AccountsBalancesAdaptor</w:t>
-      </w:r>
-      <w:proofErr w:type="spellEnd"/>
-      <w:r>
-        <w:t>)</w:t>
-      </w:r>
-      <w:r>
-        <w:t>.</w:t>
-      </w:r>
-      <w:r>
-        <w:t xml:space="preserve"> The</w:t>
-      </w:r>
-      <w:r>
-        <w:t xml:space="preserve"> items in these</w:t>
-      </w:r>
-      <w:r>
-        <w:t xml:space="preserve"> list views also have </w:t>
-      </w:r>
-      <w:proofErr w:type="spellStart"/>
-      <w:r>
-        <w:t>onClick</w:t>
-      </w:r>
-      <w:proofErr w:type="spellEnd"/>
-      <w:r>
-        <w:t xml:space="preserve"> listeners attached to them to open the selected item into a new</w:t>
-      </w:r>
-      <w:r>
-        <w:t xml:space="preserve"> activity</w:t>
-      </w:r>
-      <w:r>
-        <w:t xml:space="preserve"> which is populated with the data of the selected item.</w:t>
-      </w:r>
-    </w:p>
-    <w:p/>
-    <w:p>
-      <w:r>
-        <w:t xml:space="preserve">Initially adding a transaction was implemented as a single activity, however </w:t>
-      </w:r>
-      <w:r>
-        <w:t xml:space="preserve">after some reconsideration </w:t>
-      </w:r>
-      <w:r>
-        <w:t>I changed this into fragments. After some further consideration I r</w:t>
-      </w:r>
-      <w:r>
-        <w:t xml:space="preserve">efactored the </w:t>
-      </w:r>
-      <w:proofErr w:type="spellStart"/>
-      <w:r>
-        <w:rPr>
-          <w:i/>
-          <w:iCs/>
-        </w:rPr>
-        <w:t>TransactionExpenseFragment</w:t>
-      </w:r>
-      <w:proofErr w:type="spellEnd"/>
-      <w:r>
-        <w:t xml:space="preserve"> and </w:t>
-      </w:r>
-      <w:proofErr w:type="spellStart"/>
-      <w:r>
-        <w:rPr>
-          <w:i/>
-          <w:iCs/>
-        </w:rPr>
-        <w:t>TransactionIncomeFragment</w:t>
-      </w:r>
-      <w:proofErr w:type="spellEnd"/>
-      <w:r>
-        <w:t xml:space="preserve"> to inherit from an abstract </w:t>
-      </w:r>
-      <w:proofErr w:type="spellStart"/>
-      <w:r>
-        <w:rPr>
-          <w:i/>
-          <w:iCs/>
-        </w:rPr>
-        <w:t>TransactionBaseFragment</w:t>
-      </w:r>
-      <w:proofErr w:type="spellEnd"/>
-      <w:r>
-        <w:t xml:space="preserve"> due to them sharing a lot of</w:t>
-      </w:r>
-      <w:r>
-        <w:t xml:space="preserve"> </w:t>
-      </w:r>
-      <w:proofErr w:type="spellStart"/>
-      <w:r>
-        <w:t>similiar</w:t>
-      </w:r>
-      <w:proofErr w:type="spellEnd"/>
-      <w:r>
-        <w:t xml:space="preserve"> code, with only the type of transaction </w:t>
-      </w:r>
-      <w:r>
-        <w:lastRenderedPageBreak/>
-        <w:t>being processed being the primary difference. Additionally, they reuse the same XML layout since the only difference between an income and expense is managed in the Java code.</w:t>
-      </w:r>
-    </w:p>
-    <w:p>
-      <w:r>
-        <w:t>Additionally,</w:t>
-      </w:r>
-      <w:r>
-        <w:t xml:space="preserve"> I</w:t>
-      </w:r>
-      <w:r>
-        <w:t xml:space="preserve"> implemented a very similar structure for the </w:t>
-      </w:r>
-      <w:proofErr w:type="spellStart"/>
-      <w:r>
-        <w:rPr>
-          <w:i/>
-          <w:iCs/>
-        </w:rPr>
-        <w:t>TransactionUpdateIncomeFragment</w:t>
-      </w:r>
-      <w:proofErr w:type="spellEnd"/>
-      <w:r>
-        <w:t xml:space="preserve"> and </w:t>
-      </w:r>
-      <w:proofErr w:type="spellStart"/>
-      <w:r>
-        <w:rPr>
-          <w:i/>
-          <w:iCs/>
-        </w:rPr>
-        <w:t>TransactionUpdateExpenseFragment</w:t>
-      </w:r>
-      <w:proofErr w:type="spellEnd"/>
-      <w:r>
-        <w:t xml:space="preserve"> classes to inherit from a base class</w:t>
-      </w:r>
-      <w:r>
-        <w:t xml:space="preserve"> (</w:t>
-      </w:r>
-      <w:proofErr w:type="spellStart"/>
-      <w:r>
-        <w:rPr>
-          <w:i/>
-          <w:iCs/>
-        </w:rPr>
-        <w:t>TransactionUpdateBaseFragment</w:t>
-      </w:r>
-      <w:proofErr w:type="spellEnd"/>
-      <w:r>
-        <w:t>)</w:t>
-      </w:r>
-      <w:r>
-        <w:t xml:space="preserve"> and reuse their XML layout.</w:t>
-      </w:r>
-    </w:p>
-    <w:p/>
-    <w:p>
-      <w:r>
-        <w:t>I also i</w:t>
-      </w:r>
-      <w:r>
-        <w:t xml:space="preserve">mplemented </w:t>
-      </w:r>
-      <w:r>
-        <w:t xml:space="preserve">confirmation dialogs </w:t>
-      </w:r>
-      <w:r>
-        <w:t xml:space="preserve">that prompt the user </w:t>
-      </w:r>
-      <w:r>
-        <w:t xml:space="preserve">when they attempt to delete an Account or Transaction to confirm their action before proceeding. </w:t>
-      </w:r>
-    </w:p>
-    <w:p/>
-    <w:p>
-      <w:r>
-        <w:t xml:space="preserve">Finally, I implemented Espresso testing for the application, which can be found in the </w:t>
-      </w:r>
-      <w:r>
-        <w:rPr>
-          <w:i/>
-          <w:iCs/>
-        </w:rPr>
-        <w:t>app/</w:t>
-      </w:r>
-      <w:proofErr w:type="spellStart"/>
-      <w:r>
-        <w:rPr>
-          <w:i/>
-          <w:iCs/>
-        </w:rPr>
-        <w:t>src</w:t>
-      </w:r>
-      <w:proofErr w:type="spellEnd"/>
-      <w:r>
-        <w:rPr>
-          <w:i/>
-          <w:iCs/>
-        </w:rPr>
-        <w:t>/</w:t>
-      </w:r>
-      <w:proofErr w:type="spellStart"/>
-      <w:r>
-        <w:rPr>
-          <w:i/>
-          <w:iCs/>
-        </w:rPr>
-        <w:t>androidTest</w:t>
-      </w:r>
-      <w:proofErr w:type="spellEnd"/>
-      <w:r>
-        <w:t xml:space="preserve"> folder.</w:t>
+        <w:t xml:space="preserve"> class along with the class objects to </w:t>
+      </w:r>
+      <w:r>
+        <w:t>interact</w:t>
+      </w:r>
+      <w:r>
+        <w:t xml:space="preserve"> with the data</w:t>
+      </w:r>
+      <w:r>
+        <w:t>base.</w:t>
       </w:r>
     </w:p>
     <w:p/>
@@ -1909,165 +2043,7 @@
       <w:pPr>
         <w:pStyle w:val="Heading1"/>
       </w:pPr>
-      <w:bookmarkStart w:id="2" w:name="_Toc72683321"/>
-      <w:r>
-        <w:t>Features and Programming Concepts Applied:</w:t>
-      </w:r>
-      <w:bookmarkEnd w:id="2"/>
-    </w:p>
-    <w:p>
-      <w:r>
-        <w:t xml:space="preserve">The Object-Oriented concepts of Inheritance and Abstraction was applied to the project, with the implementation of some “base” classes that implemented all the shared code that other classes would require. Examples of this are the </w:t>
-      </w:r>
-      <w:proofErr w:type="spellStart"/>
-      <w:r>
-        <w:rPr>
-          <w:i/>
-          <w:iCs/>
-        </w:rPr>
-        <w:t>TransactionIncomeFragment</w:t>
-      </w:r>
-      <w:proofErr w:type="spellEnd"/>
-      <w:r>
-        <w:t xml:space="preserve"> and </w:t>
-      </w:r>
-      <w:proofErr w:type="spellStart"/>
-      <w:r>
-        <w:rPr>
-          <w:i/>
-          <w:iCs/>
-        </w:rPr>
-        <w:t>TransactionExpenseFragment</w:t>
-      </w:r>
-      <w:proofErr w:type="spellEnd"/>
-      <w:r>
-        <w:t xml:space="preserve"> who inherit from the </w:t>
-      </w:r>
-      <w:proofErr w:type="spellStart"/>
-      <w:r>
-        <w:rPr>
-          <w:i/>
-          <w:iCs/>
-        </w:rPr>
-        <w:t>TransactionBaseFragment</w:t>
-      </w:r>
-      <w:proofErr w:type="spellEnd"/>
-      <w:r>
-        <w:t xml:space="preserve">, and similarly the </w:t>
-      </w:r>
-      <w:proofErr w:type="spellStart"/>
-      <w:r>
-        <w:rPr>
-          <w:i/>
-          <w:iCs/>
-        </w:rPr>
-        <w:t>TransactionUpdateIncomeFragment</w:t>
-      </w:r>
-      <w:proofErr w:type="spellEnd"/>
-      <w:r>
-        <w:t xml:space="preserve"> and </w:t>
-      </w:r>
-      <w:proofErr w:type="spellStart"/>
-      <w:r>
-        <w:rPr>
-          <w:i/>
-          <w:iCs/>
-        </w:rPr>
-        <w:t>TransactionUpdateExpenseFragment</w:t>
-      </w:r>
-      <w:proofErr w:type="spellEnd"/>
-      <w:r>
-        <w:t xml:space="preserve">, who inherit from the </w:t>
-      </w:r>
-      <w:proofErr w:type="spellStart"/>
-      <w:r>
-        <w:rPr>
-          <w:i/>
-          <w:iCs/>
-        </w:rPr>
-        <w:t>TransactionUpdateBaseFragment</w:t>
-      </w:r>
-      <w:proofErr w:type="spellEnd"/>
-      <w:r>
-        <w:t>.</w:t>
-      </w:r>
-    </w:p>
-    <w:p/>
-    <w:p>
-      <w:r>
-        <w:t>I also utilized a</w:t>
-      </w:r>
-      <w:r>
-        <w:t>n</w:t>
-      </w:r>
-      <w:r>
-        <w:t xml:space="preserve"> Object-Relational Mapper (ORM) type approach to interacting with the database. </w:t>
-      </w:r>
-    </w:p>
-    <w:p>
-      <w:r>
-        <w:t xml:space="preserve">With my ORM type approach, each table in the database have a corresponding Java classes who’s field model the table columns of the table. Using the </w:t>
-      </w:r>
-      <w:proofErr w:type="spellStart"/>
-      <w:r>
-        <w:rPr>
-          <w:i/>
-          <w:iCs/>
-        </w:rPr>
-        <w:t>DBHandler</w:t>
-      </w:r>
-      <w:proofErr w:type="spellEnd"/>
-      <w:r>
-        <w:t xml:space="preserve"> class implementation, data from the database was stored in the </w:t>
-      </w:r>
-      <w:r>
-        <w:rPr>
-          <w:i/>
-          <w:iCs/>
-        </w:rPr>
-        <w:t>Transaction</w:t>
-      </w:r>
-      <w:r>
-        <w:t xml:space="preserve"> and </w:t>
-      </w:r>
-      <w:r>
-        <w:rPr>
-          <w:i/>
-          <w:iCs/>
-        </w:rPr>
-        <w:t>Account</w:t>
-      </w:r>
-      <w:r>
-        <w:t xml:space="preserve"> class objects (from the Transactions and Accounts tables respectively). All the activities and classes then used the </w:t>
-      </w:r>
-      <w:proofErr w:type="spellStart"/>
-      <w:r>
-        <w:rPr>
-          <w:i/>
-          <w:iCs/>
-        </w:rPr>
-        <w:t>DBHandler</w:t>
-      </w:r>
-      <w:proofErr w:type="spellEnd"/>
-      <w:r>
-        <w:t xml:space="preserve"> class along with the class objects to </w:t>
-      </w:r>
-      <w:r>
-        <w:t>interact</w:t>
-      </w:r>
-      <w:r>
-        <w:t xml:space="preserve"> with the data</w:t>
-      </w:r>
-      <w:r>
-        <w:t>base.</w:t>
-      </w:r>
-    </w:p>
-    <w:p/>
-    <w:p>
-      <w:pPr>
-        <w:pStyle w:val="Heading1"/>
-      </w:pPr>
-      <w:bookmarkStart w:id="3" w:name="_Toc72683322"/>
+      <w:bookmarkStart w:id="3" w:name="_Toc72697454"/>
       <w:r>
         <w:t>Constraints:</w:t>
       </w:r>
@@ -2177,15 +2153,7 @@
         <w:t xml:space="preserve">ties, </w:t>
       </w:r>
       <w:r>
-        <w:t xml:space="preserve">which I attempted to fix but I kept running into some or other form of problems which delayed being able to implement a full fix. These problems were time </w:t>
-      </w:r>
-      <w:proofErr w:type="gramStart"/>
-      <w:r>
-        <w:t>costly</w:t>
-      </w:r>
-      <w:proofErr w:type="gramEnd"/>
-      <w:r>
-        <w:t xml:space="preserve"> and I</w:t>
+        <w:t>which I attempted to fix but I kept running into some or other form of problems which delayed being able to implement a full fix. These problems were time costly and I</w:t>
       </w:r>
       <w:r>
         <w:t xml:space="preserve">’ll have to </w:t>
@@ -2288,9 +2256,8 @@
       <w:pPr>
         <w:pStyle w:val="Heading1"/>
       </w:pPr>
-      <w:bookmarkStart w:id="4" w:name="_Toc72683323"/>
-      <w:r>
-        <w:lastRenderedPageBreak/>
+      <w:bookmarkStart w:id="4" w:name="_Toc72697455"/>
+      <w:r>
         <w:t>Debugging:</w:t>
       </w:r>
       <w:bookmarkEnd w:id="4"/>
@@ -2336,6 +2303,7 @@
         <w:rPr>
           <w:noProof/>
         </w:rPr>
+        <w:lastRenderedPageBreak/>
         <w:drawing>
           <wp:inline distT="0" distB="0" distL="0" distR="0" wp14:anchorId="491583C0" wp14:editId="6A570CBB">
             <wp:extent cx="5006340" cy="1736633"/>
@@ -2785,7 +2753,7 @@
       <w:pPr>
         <w:pStyle w:val="Heading1"/>
       </w:pPr>
-      <w:bookmarkStart w:id="5" w:name="_Toc72683324"/>
+      <w:bookmarkStart w:id="5" w:name="_Toc72697456"/>
       <w:r>
         <w:lastRenderedPageBreak/>
         <w:t>Espresso Testing:</w:t>
@@ -3558,7 +3526,14 @@
                 <w:b w:val="0"/>
                 <w:bCs w:val="0"/>
               </w:rPr>
-              <w:t>MainActivityTest</w:t>
+              <w:t>Login</w:t>
+            </w:r>
+            <w:r>
+              <w:rPr>
+                <w:b w:val="0"/>
+                <w:bCs w:val="0"/>
+              </w:rPr>
+              <w:t>ActivityTest</w:t>
             </w:r>
             <w:proofErr w:type="spellEnd"/>
           </w:p>
@@ -3573,15 +3548,9 @@
             </w:pPr>
             <w:proofErr w:type="spellStart"/>
             <w:r>
-              <w:t>checkAllViewElements</w:t>
+              <w:t>testRegisterButton</w:t>
             </w:r>
             <w:proofErr w:type="spellEnd"/>
-            <w:r>
-              <w:br/>
-            </w:r>
-            <w:r>
-              <w:t>Present</w:t>
-            </w:r>
           </w:p>
         </w:tc>
         <w:tc>
@@ -3593,7 +3562,7 @@
               <w:cnfStyle w:val="000000000000" w:firstRow="0" w:lastRow="0" w:firstColumn="0" w:lastColumn="0" w:oddVBand="0" w:evenVBand="0" w:oddHBand="0" w:evenHBand="0" w:firstRowFirstColumn="0" w:firstRowLastColumn="0" w:lastRowFirstColumn="0" w:lastRowLastColumn="0"/>
             </w:pPr>
             <w:r>
-              <w:t>Checks that all the UI view elements that should be visible are displayed.</w:t>
+              <w:t>Clicks the Register button and checks that it goes to the Register Activity.</w:t>
             </w:r>
           </w:p>
         </w:tc>
@@ -3621,10 +3590,7 @@
               <w:cnfStyle w:val="000000000000" w:firstRow="0" w:lastRow="0" w:firstColumn="0" w:lastColumn="0" w:oddVBand="0" w:evenVBand="0" w:oddHBand="0" w:evenHBand="0" w:firstRowFirstColumn="0" w:firstRowLastColumn="0" w:lastRowFirstColumn="0" w:lastRowLastColumn="0"/>
             </w:pPr>
             <w:r>
-              <w:t xml:space="preserve">Figure </w:t>
-            </w:r>
-            <w:r>
-              <w:t>8</w:t>
+              <w:t>Figure 7</w:t>
             </w:r>
           </w:p>
         </w:tc>
@@ -3667,29 +3633,27 @@
             </w:pPr>
             <w:proofErr w:type="spellStart"/>
             <w:r>
-              <w:t>testAddTransaction</w:t>
+              <w:t>checkAllViewElements</w:t>
             </w:r>
             <w:proofErr w:type="spellEnd"/>
-          </w:p>
+            <w:r>
+              <w:br/>
+            </w:r>
+            <w:r>
+              <w:t>Present</w:t>
+            </w:r>
+          </w:p>
+        </w:tc>
+        <w:tc>
+          <w:tcPr>
+            <w:tcW w:w="3459" w:type="dxa"/>
+          </w:tcPr>
           <w:p>
             <w:pPr>
               <w:cnfStyle w:val="000000100000" w:firstRow="0" w:lastRow="0" w:firstColumn="0" w:lastColumn="0" w:oddVBand="0" w:evenVBand="0" w:oddHBand="1" w:evenHBand="0" w:firstRowFirstColumn="0" w:firstRowLastColumn="0" w:lastRowFirstColumn="0" w:lastRowLastColumn="0"/>
             </w:pPr>
             <w:r>
-              <w:t>Button</w:t>
-            </w:r>
-          </w:p>
-        </w:tc>
-        <w:tc>
-          <w:tcPr>
-            <w:tcW w:w="3459" w:type="dxa"/>
-          </w:tcPr>
-          <w:p>
-            <w:pPr>
-              <w:cnfStyle w:val="000000100000" w:firstRow="0" w:lastRow="0" w:firstColumn="0" w:lastColumn="0" w:oddVBand="0" w:evenVBand="0" w:oddHBand="1" w:evenHBand="0" w:firstRowFirstColumn="0" w:firstRowLastColumn="0" w:lastRowFirstColumn="0" w:lastRowLastColumn="0"/>
-            </w:pPr>
-            <w:r>
-              <w:t>Checks that when the “Add Transaction” button is clicked that it navigates to the Transaction Activity</w:t>
+              <w:t>Checks that all the UI view elements that should be visible are displayed.</w:t>
             </w:r>
           </w:p>
         </w:tc>
@@ -3762,12 +3726,14 @@
             </w:pPr>
             <w:proofErr w:type="spellStart"/>
             <w:r>
-              <w:t>testViewTransactions</w:t>
+              <w:t>testAddTransaction</w:t>
             </w:r>
             <w:proofErr w:type="spellEnd"/>
-            <w:r>
-              <w:br/>
-            </w:r>
+          </w:p>
+          <w:p>
+            <w:pPr>
+              <w:cnfStyle w:val="000000000000" w:firstRow="0" w:lastRow="0" w:firstColumn="0" w:lastColumn="0" w:oddVBand="0" w:evenVBand="0" w:oddHBand="0" w:evenHBand="0" w:firstRowFirstColumn="0" w:firstRowLastColumn="0" w:lastRowFirstColumn="0" w:lastRowLastColumn="0"/>
+            </w:pPr>
             <w:r>
               <w:t>Button</w:t>
             </w:r>
@@ -3782,7 +3748,7 @@
               <w:cnfStyle w:val="000000000000" w:firstRow="0" w:lastRow="0" w:firstColumn="0" w:lastColumn="0" w:oddVBand="0" w:evenVBand="0" w:oddHBand="0" w:evenHBand="0" w:firstRowFirstColumn="0" w:firstRowLastColumn="0" w:lastRowFirstColumn="0" w:lastRowLastColumn="0"/>
             </w:pPr>
             <w:r>
-              <w:t>Checks that when the “View Transactions” button is clicked that it navigates to the View Transactions Activity</w:t>
+              <w:t>Checks that when the “Add Transaction” button is clicked that it navigates to the Transaction Activity</w:t>
             </w:r>
           </w:p>
         </w:tc>
@@ -3856,14 +3822,14 @@
             </w:pPr>
             <w:proofErr w:type="spellStart"/>
             <w:r>
-              <w:t>testViewAccount</w:t>
+              <w:t>testViewTransactions</w:t>
             </w:r>
             <w:proofErr w:type="spellEnd"/>
             <w:r>
               <w:br/>
             </w:r>
             <w:r>
-              <w:t>Balances</w:t>
+              <w:t>Button</w:t>
             </w:r>
           </w:p>
         </w:tc>
@@ -3876,7 +3842,7 @@
               <w:cnfStyle w:val="000000100000" w:firstRow="0" w:lastRow="0" w:firstColumn="0" w:lastColumn="0" w:oddVBand="0" w:evenVBand="0" w:oddHBand="1" w:evenHBand="0" w:firstRowFirstColumn="0" w:firstRowLastColumn="0" w:lastRowFirstColumn="0" w:lastRowLastColumn="0"/>
             </w:pPr>
             <w:r>
-              <w:t xml:space="preserve">Checks that when the “View Account Balances” button is clicked that it navigates to the Account Balances Activity </w:t>
+              <w:t>Checks that when the “View Transactions” button is clicked that it navigates to the View Transactions Activity</w:t>
             </w:r>
           </w:p>
         </w:tc>
@@ -3914,6 +3880,100 @@
       </w:tr>
       <w:tr>
         <w:trPr>
+          <w:trHeight w:val="482"/>
+        </w:trPr>
+        <w:tc>
+          <w:tcPr>
+            <w:cnfStyle w:val="001000000000" w:firstRow="0" w:lastRow="0" w:firstColumn="1" w:lastColumn="0" w:oddVBand="0" w:evenVBand="0" w:oddHBand="0" w:evenHBand="0" w:firstRowFirstColumn="0" w:firstRowLastColumn="0" w:lastRowFirstColumn="0" w:lastRowLastColumn="0"/>
+            <w:tcW w:w="1837" w:type="dxa"/>
+          </w:tcPr>
+          <w:p>
+            <w:pPr>
+              <w:rPr>
+                <w:b w:val="0"/>
+                <w:bCs w:val="0"/>
+              </w:rPr>
+            </w:pPr>
+            <w:proofErr w:type="spellStart"/>
+            <w:r>
+              <w:rPr>
+                <w:b w:val="0"/>
+                <w:bCs w:val="0"/>
+              </w:rPr>
+              <w:t>MainActivityTest</w:t>
+            </w:r>
+            <w:proofErr w:type="spellEnd"/>
+          </w:p>
+        </w:tc>
+        <w:tc>
+          <w:tcPr>
+            <w:tcW w:w="2411" w:type="dxa"/>
+          </w:tcPr>
+          <w:p>
+            <w:pPr>
+              <w:cnfStyle w:val="000000000000" w:firstRow="0" w:lastRow="0" w:firstColumn="0" w:lastColumn="0" w:oddVBand="0" w:evenVBand="0" w:oddHBand="0" w:evenHBand="0" w:firstRowFirstColumn="0" w:firstRowLastColumn="0" w:lastRowFirstColumn="0" w:lastRowLastColumn="0"/>
+            </w:pPr>
+            <w:proofErr w:type="spellStart"/>
+            <w:r>
+              <w:t>testViewAccount</w:t>
+            </w:r>
+            <w:proofErr w:type="spellEnd"/>
+            <w:r>
+              <w:br/>
+            </w:r>
+            <w:r>
+              <w:t>Balances</w:t>
+            </w:r>
+          </w:p>
+        </w:tc>
+        <w:tc>
+          <w:tcPr>
+            <w:tcW w:w="3459" w:type="dxa"/>
+          </w:tcPr>
+          <w:p>
+            <w:pPr>
+              <w:cnfStyle w:val="000000000000" w:firstRow="0" w:lastRow="0" w:firstColumn="0" w:lastColumn="0" w:oddVBand="0" w:evenVBand="0" w:oddHBand="0" w:evenHBand="0" w:firstRowFirstColumn="0" w:firstRowLastColumn="0" w:lastRowFirstColumn="0" w:lastRowLastColumn="0"/>
+            </w:pPr>
+            <w:r>
+              <w:t xml:space="preserve">Checks that when the “View Account Balances” button is clicked that it navigates to the Account Balances Activity </w:t>
+            </w:r>
+          </w:p>
+        </w:tc>
+        <w:tc>
+          <w:tcPr>
+            <w:tcW w:w="872" w:type="dxa"/>
+          </w:tcPr>
+          <w:p>
+            <w:pPr>
+              <w:jc w:val="center"/>
+              <w:cnfStyle w:val="000000000000" w:firstRow="0" w:lastRow="0" w:firstColumn="0" w:lastColumn="0" w:oddVBand="0" w:evenVBand="0" w:oddHBand="0" w:evenHBand="0" w:firstRowFirstColumn="0" w:firstRowLastColumn="0" w:lastRowFirstColumn="0" w:lastRowLastColumn="0"/>
+            </w:pPr>
+            <w:r>
+              <w:t>Pass</w:t>
+            </w:r>
+          </w:p>
+        </w:tc>
+        <w:tc>
+          <w:tcPr>
+            <w:tcW w:w="1008" w:type="dxa"/>
+          </w:tcPr>
+          <w:p>
+            <w:pPr>
+              <w:jc w:val="right"/>
+              <w:cnfStyle w:val="000000000000" w:firstRow="0" w:lastRow="0" w:firstColumn="0" w:lastColumn="0" w:oddVBand="0" w:evenVBand="0" w:oddHBand="0" w:evenHBand="0" w:firstRowFirstColumn="0" w:firstRowLastColumn="0" w:lastRowFirstColumn="0" w:lastRowLastColumn="0"/>
+            </w:pPr>
+            <w:r>
+              <w:t xml:space="preserve">Figure </w:t>
+            </w:r>
+            <w:r>
+              <w:t>8</w:t>
+            </w:r>
+          </w:p>
+        </w:tc>
+      </w:tr>
+      <w:tr>
+        <w:trPr>
+          <w:cnfStyle w:val="000000100000" w:firstRow="0" w:lastRow="0" w:firstColumn="0" w:lastColumn="0" w:oddVBand="0" w:evenVBand="0" w:oddHBand="1" w:evenHBand="0" w:firstRowFirstColumn="0" w:firstRowLastColumn="0" w:lastRowFirstColumn="0" w:lastRowLastColumn="0"/>
           <w:trHeight w:val="228"/>
         </w:trPr>
         <w:tc>
@@ -3945,7 +4005,101 @@
           </w:tcPr>
           <w:p>
             <w:pPr>
+              <w:cnfStyle w:val="000000100000" w:firstRow="0" w:lastRow="0" w:firstColumn="0" w:lastColumn="0" w:oddVBand="0" w:evenVBand="0" w:oddHBand="1" w:evenHBand="0" w:firstRowFirstColumn="0" w:firstRowLastColumn="0" w:lastRowFirstColumn="0" w:lastRowLastColumn="0"/>
+            </w:pPr>
+            <w:proofErr w:type="spellStart"/>
+            <w:r>
+              <w:t>testAllViewElements</w:t>
+            </w:r>
+            <w:proofErr w:type="spellEnd"/>
+            <w:r>
+              <w:br/>
+            </w:r>
+            <w:r>
+              <w:t>Present</w:t>
+            </w:r>
+          </w:p>
+        </w:tc>
+        <w:tc>
+          <w:tcPr>
+            <w:tcW w:w="3459" w:type="dxa"/>
+          </w:tcPr>
+          <w:p>
+            <w:pPr>
+              <w:cnfStyle w:val="000000100000" w:firstRow="0" w:lastRow="0" w:firstColumn="0" w:lastColumn="0" w:oddVBand="0" w:evenVBand="0" w:oddHBand="1" w:evenHBand="0" w:firstRowFirstColumn="0" w:firstRowLastColumn="0" w:lastRowFirstColumn="0" w:lastRowLastColumn="0"/>
+            </w:pPr>
+            <w:r>
+              <w:t>Checks that all the UI view elements that should be visible are displayed.</w:t>
+            </w:r>
+          </w:p>
+        </w:tc>
+        <w:tc>
+          <w:tcPr>
+            <w:tcW w:w="872" w:type="dxa"/>
+          </w:tcPr>
+          <w:p>
+            <w:pPr>
+              <w:jc w:val="center"/>
+              <w:cnfStyle w:val="000000100000" w:firstRow="0" w:lastRow="0" w:firstColumn="0" w:lastColumn="0" w:oddVBand="0" w:evenVBand="0" w:oddHBand="1" w:evenHBand="0" w:firstRowFirstColumn="0" w:firstRowLastColumn="0" w:lastRowFirstColumn="0" w:lastRowLastColumn="0"/>
+            </w:pPr>
+            <w:r>
+              <w:t>Pass</w:t>
+            </w:r>
+          </w:p>
+        </w:tc>
+        <w:tc>
+          <w:tcPr>
+            <w:tcW w:w="1008" w:type="dxa"/>
+          </w:tcPr>
+          <w:p>
+            <w:pPr>
+              <w:jc w:val="right"/>
+              <w:cnfStyle w:val="000000100000" w:firstRow="0" w:lastRow="0" w:firstColumn="0" w:lastColumn="0" w:oddVBand="0" w:evenVBand="0" w:oddHBand="1" w:evenHBand="0" w:firstRowFirstColumn="0" w:firstRowLastColumn="0" w:lastRowFirstColumn="0" w:lastRowLastColumn="0"/>
+            </w:pPr>
+            <w:r>
+              <w:t>Figure 9</w:t>
+            </w:r>
+          </w:p>
+        </w:tc>
+      </w:tr>
+      <w:tr>
+        <w:trPr>
+          <w:trHeight w:val="239"/>
+        </w:trPr>
+        <w:tc>
+          <w:tcPr>
+            <w:cnfStyle w:val="001000000000" w:firstRow="0" w:lastRow="0" w:firstColumn="1" w:lastColumn="0" w:oddVBand="0" w:evenVBand="0" w:oddHBand="0" w:evenHBand="0" w:firstRowFirstColumn="0" w:firstRowLastColumn="0" w:lastRowFirstColumn="0" w:lastRowLastColumn="0"/>
+            <w:tcW w:w="1837" w:type="dxa"/>
+          </w:tcPr>
+          <w:p>
+            <w:pPr>
+              <w:rPr>
+                <w:b w:val="0"/>
+                <w:bCs w:val="0"/>
+              </w:rPr>
+            </w:pPr>
+            <w:proofErr w:type="spellStart"/>
+            <w:r>
+              <w:rPr>
+                <w:b w:val="0"/>
+                <w:bCs w:val="0"/>
+              </w:rPr>
+              <w:t>ViewTransactionsActivityTest</w:t>
+            </w:r>
+            <w:proofErr w:type="spellEnd"/>
+          </w:p>
+        </w:tc>
+        <w:tc>
+          <w:tcPr>
+            <w:tcW w:w="2411" w:type="dxa"/>
+          </w:tcPr>
+          <w:p>
+            <w:pPr>
               <w:cnfStyle w:val="000000000000" w:firstRow="0" w:lastRow="0" w:firstColumn="0" w:lastColumn="0" w:oddVBand="0" w:evenVBand="0" w:oddHBand="0" w:evenHBand="0" w:firstRowFirstColumn="0" w:firstRowLastColumn="0" w:lastRowFirstColumn="0" w:lastRowLastColumn="0"/>
+              <w:rPr>
+                <w:b/>
+                <w:bCs/>
+              </w:rPr>
             </w:pPr>
             <w:proofErr w:type="spellStart"/>
             <w:r>
@@ -3997,7 +4151,7 @@
               <w:cnfStyle w:val="000000000000" w:firstRow="0" w:lastRow="0" w:firstColumn="0" w:lastColumn="0" w:oddVBand="0" w:evenVBand="0" w:oddHBand="0" w:evenHBand="0" w:firstRowFirstColumn="0" w:firstRowLastColumn="0" w:lastRowFirstColumn="0" w:lastRowLastColumn="0"/>
             </w:pPr>
             <w:r>
-              <w:t>Figure 9</w:t>
+              <w:t>Figure 10</w:t>
             </w:r>
           </w:p>
         </w:tc>
@@ -4025,7 +4179,7 @@
                 <w:b w:val="0"/>
                 <w:bCs w:val="0"/>
               </w:rPr>
-              <w:t>ViewTransactionsActivityTest</w:t>
+              <w:t>RegistrationActivityView</w:t>
             </w:r>
             <w:proofErr w:type="spellEnd"/>
           </w:p>
@@ -4037,14 +4191,10 @@
           <w:p>
             <w:pPr>
               <w:cnfStyle w:val="000000100000" w:firstRow="0" w:lastRow="0" w:firstColumn="0" w:lastColumn="0" w:oddVBand="0" w:evenVBand="0" w:oddHBand="1" w:evenHBand="0" w:firstRowFirstColumn="0" w:firstRowLastColumn="0" w:lastRowFirstColumn="0" w:lastRowLastColumn="0"/>
-              <w:rPr>
-                <w:b/>
-                <w:bCs/>
-              </w:rPr>
             </w:pPr>
             <w:proofErr w:type="spellStart"/>
             <w:r>
-              <w:t>testAllViewElements</w:t>
+              <w:t>checkAllViewElements</w:t>
             </w:r>
             <w:proofErr w:type="spellEnd"/>
             <w:r>
@@ -4092,13 +4242,170 @@
               <w:cnfStyle w:val="000000100000" w:firstRow="0" w:lastRow="0" w:firstColumn="0" w:lastColumn="0" w:oddVBand="0" w:evenVBand="0" w:oddHBand="1" w:evenHBand="0" w:firstRowFirstColumn="0" w:firstRowLastColumn="0" w:lastRowFirstColumn="0" w:lastRowLastColumn="0"/>
             </w:pPr>
             <w:r>
-              <w:t>Figure 10</w:t>
+              <w:t>Figure 11</w:t>
+            </w:r>
+          </w:p>
+        </w:tc>
+      </w:tr>
+      <w:tr>
+        <w:trPr>
+          <w:trHeight w:val="239"/>
+        </w:trPr>
+        <w:tc>
+          <w:tcPr>
+            <w:cnfStyle w:val="001000000000" w:firstRow="0" w:lastRow="0" w:firstColumn="1" w:lastColumn="0" w:oddVBand="0" w:evenVBand="0" w:oddHBand="0" w:evenHBand="0" w:firstRowFirstColumn="0" w:firstRowLastColumn="0" w:lastRowFirstColumn="0" w:lastRowLastColumn="0"/>
+            <w:tcW w:w="1837" w:type="dxa"/>
+          </w:tcPr>
+          <w:p>
+            <w:proofErr w:type="spellStart"/>
+            <w:r>
+              <w:rPr>
+                <w:b w:val="0"/>
+                <w:bCs w:val="0"/>
+              </w:rPr>
+              <w:t>RegistrationActivityView</w:t>
+            </w:r>
+            <w:proofErr w:type="spellEnd"/>
+          </w:p>
+        </w:tc>
+        <w:tc>
+          <w:tcPr>
+            <w:tcW w:w="2411" w:type="dxa"/>
+          </w:tcPr>
+          <w:p>
+            <w:pPr>
+              <w:cnfStyle w:val="000000000000" w:firstRow="0" w:lastRow="0" w:firstColumn="0" w:lastColumn="0" w:oddVBand="0" w:evenVBand="0" w:oddHBand="0" w:evenHBand="0" w:firstRowFirstColumn="0" w:firstRowLastColumn="0" w:lastRowFirstColumn="0" w:lastRowLastColumn="0"/>
+            </w:pPr>
+            <w:proofErr w:type="spellStart"/>
+            <w:r>
+              <w:t>testCancelButton</w:t>
+            </w:r>
+            <w:proofErr w:type="spellEnd"/>
+          </w:p>
+        </w:tc>
+        <w:tc>
+          <w:tcPr>
+            <w:tcW w:w="3459" w:type="dxa"/>
+          </w:tcPr>
+          <w:p>
+            <w:pPr>
+              <w:cnfStyle w:val="000000000000" w:firstRow="0" w:lastRow="0" w:firstColumn="0" w:lastColumn="0" w:oddVBand="0" w:evenVBand="0" w:oddHBand="0" w:evenHBand="0" w:firstRowFirstColumn="0" w:firstRowLastColumn="0" w:lastRowFirstColumn="0" w:lastRowLastColumn="0"/>
+            </w:pPr>
+            <w:r>
+              <w:t>Checks that the “Cancel” button is visible and when clicked on goes to the Login Activity.</w:t>
+            </w:r>
+          </w:p>
+        </w:tc>
+        <w:tc>
+          <w:tcPr>
+            <w:tcW w:w="872" w:type="dxa"/>
+          </w:tcPr>
+          <w:p>
+            <w:pPr>
+              <w:jc w:val="center"/>
+              <w:cnfStyle w:val="000000000000" w:firstRow="0" w:lastRow="0" w:firstColumn="0" w:lastColumn="0" w:oddVBand="0" w:evenVBand="0" w:oddHBand="0" w:evenHBand="0" w:firstRowFirstColumn="0" w:firstRowLastColumn="0" w:lastRowFirstColumn="0" w:lastRowLastColumn="0"/>
+            </w:pPr>
+            <w:r>
+              <w:t>Pass</w:t>
+            </w:r>
+          </w:p>
+        </w:tc>
+        <w:tc>
+          <w:tcPr>
+            <w:tcW w:w="1008" w:type="dxa"/>
+          </w:tcPr>
+          <w:p>
+            <w:pPr>
+              <w:jc w:val="right"/>
+              <w:cnfStyle w:val="000000000000" w:firstRow="0" w:lastRow="0" w:firstColumn="0" w:lastColumn="0" w:oddVBand="0" w:evenVBand="0" w:oddHBand="0" w:evenHBand="0" w:firstRowFirstColumn="0" w:firstRowLastColumn="0" w:lastRowFirstColumn="0" w:lastRowLastColumn="0"/>
+            </w:pPr>
+            <w:r>
+              <w:t>Figure 11</w:t>
+            </w:r>
+          </w:p>
+        </w:tc>
+      </w:tr>
+      <w:tr>
+        <w:trPr>
+          <w:cnfStyle w:val="000000100000" w:firstRow="0" w:lastRow="0" w:firstColumn="0" w:lastColumn="0" w:oddVBand="0" w:evenVBand="0" w:oddHBand="1" w:evenHBand="0" w:firstRowFirstColumn="0" w:firstRowLastColumn="0" w:lastRowFirstColumn="0" w:lastRowLastColumn="0"/>
+          <w:trHeight w:val="239"/>
+        </w:trPr>
+        <w:tc>
+          <w:tcPr>
+            <w:cnfStyle w:val="001000000000" w:firstRow="0" w:lastRow="0" w:firstColumn="1" w:lastColumn="0" w:oddVBand="0" w:evenVBand="0" w:oddHBand="0" w:evenHBand="0" w:firstRowFirstColumn="0" w:firstRowLastColumn="0" w:lastRowFirstColumn="0" w:lastRowLastColumn="0"/>
+            <w:tcW w:w="1837" w:type="dxa"/>
+          </w:tcPr>
+          <w:p>
+            <w:proofErr w:type="spellStart"/>
+            <w:r>
+              <w:rPr>
+                <w:b w:val="0"/>
+                <w:bCs w:val="0"/>
+              </w:rPr>
+              <w:lastRenderedPageBreak/>
+              <w:t>RegistrationActivityView</w:t>
+            </w:r>
+            <w:proofErr w:type="spellEnd"/>
+          </w:p>
+        </w:tc>
+        <w:tc>
+          <w:tcPr>
+            <w:tcW w:w="2411" w:type="dxa"/>
+          </w:tcPr>
+          <w:p>
+            <w:pPr>
+              <w:cnfStyle w:val="000000100000" w:firstRow="0" w:lastRow="0" w:firstColumn="0" w:lastColumn="0" w:oddVBand="0" w:evenVBand="0" w:oddHBand="1" w:evenHBand="0" w:firstRowFirstColumn="0" w:firstRowLastColumn="0" w:lastRowFirstColumn="0" w:lastRowLastColumn="0"/>
+            </w:pPr>
+            <w:proofErr w:type="spellStart"/>
+            <w:r>
+              <w:t>testRegisterButton</w:t>
+            </w:r>
+            <w:proofErr w:type="spellEnd"/>
+          </w:p>
+        </w:tc>
+        <w:tc>
+          <w:tcPr>
+            <w:tcW w:w="3459" w:type="dxa"/>
+          </w:tcPr>
+          <w:p>
+            <w:pPr>
+              <w:cnfStyle w:val="000000100000" w:firstRow="0" w:lastRow="0" w:firstColumn="0" w:lastColumn="0" w:oddVBand="0" w:evenVBand="0" w:oddHBand="1" w:evenHBand="0" w:firstRowFirstColumn="0" w:firstRowLastColumn="0" w:lastRowFirstColumn="0" w:lastRowLastColumn="0"/>
+            </w:pPr>
+            <w:r>
+              <w:t xml:space="preserve">Enters details into the edit text fields to create a user, clicks the “Register” button and checks that it goes to the Main Activity. </w:t>
+            </w:r>
+          </w:p>
+        </w:tc>
+        <w:tc>
+          <w:tcPr>
+            <w:tcW w:w="872" w:type="dxa"/>
+          </w:tcPr>
+          <w:p>
+            <w:pPr>
+              <w:jc w:val="center"/>
+              <w:cnfStyle w:val="000000100000" w:firstRow="0" w:lastRow="0" w:firstColumn="0" w:lastColumn="0" w:oddVBand="0" w:evenVBand="0" w:oddHBand="1" w:evenHBand="0" w:firstRowFirstColumn="0" w:firstRowLastColumn="0" w:lastRowFirstColumn="0" w:lastRowLastColumn="0"/>
+            </w:pPr>
+            <w:r>
+              <w:t>Pass</w:t>
+            </w:r>
+          </w:p>
+        </w:tc>
+        <w:tc>
+          <w:tcPr>
+            <w:tcW w:w="1008" w:type="dxa"/>
+          </w:tcPr>
+          <w:p>
+            <w:pPr>
+              <w:jc w:val="right"/>
+              <w:cnfStyle w:val="000000100000" w:firstRow="0" w:lastRow="0" w:firstColumn="0" w:lastColumn="0" w:oddVBand="0" w:evenVBand="0" w:oddHBand="1" w:evenHBand="0" w:firstRowFirstColumn="0" w:firstRowLastColumn="0" w:lastRowFirstColumn="0" w:lastRowLastColumn="0"/>
+            </w:pPr>
+            <w:r>
+              <w:t>Figure 11</w:t>
             </w:r>
           </w:p>
         </w:tc>
       </w:tr>
     </w:tbl>
-    <w:p/>
     <w:p/>
     <w:p>
       <w:pPr>
@@ -4120,7 +4427,6 @@
         <w:rPr>
           <w:noProof/>
         </w:rPr>
-        <w:lastRenderedPageBreak/>
         <w:drawing>
           <wp:inline distT="0" distB="0" distL="0" distR="0" wp14:anchorId="19639426" wp14:editId="1C3734E6">
             <wp:extent cx="5731510" cy="1442085"/>
@@ -4297,10 +4603,10 @@
           <w:noProof/>
         </w:rPr>
         <w:drawing>
-          <wp:inline distT="0" distB="0" distL="0" distR="0" wp14:anchorId="59B07373" wp14:editId="6149D87C">
-            <wp:extent cx="5731510" cy="1450975"/>
-            <wp:effectExtent l="0" t="0" r="2540" b="0"/>
-            <wp:docPr id="7" name="Picture 7" descr="A screenshot of a computer&#10;&#10;Description automatically generated"/>
+          <wp:inline distT="0" distB="0" distL="0" distR="0" wp14:anchorId="59B07373" wp14:editId="50C3FF92">
+            <wp:extent cx="5714755" cy="1516380"/>
+            <wp:effectExtent l="0" t="0" r="635" b="7620"/>
+            <wp:docPr id="7" name="Picture 7"/>
             <wp:cNvGraphicFramePr>
               <a:graphicFrameLocks xmlns:a="http://schemas.openxmlformats.org/drawingml/2006/main" noChangeAspect="1"/>
             </wp:cNvGraphicFramePr>
@@ -4308,7 +4614,7 @@
               <a:graphicData uri="http://schemas.openxmlformats.org/drawingml/2006/picture">
                 <pic:pic xmlns:pic="http://schemas.openxmlformats.org/drawingml/2006/picture">
                   <pic:nvPicPr>
-                    <pic:cNvPr id="7" name="Picture 7" descr="A screenshot of a computer&#10;&#10;Description automatically generated"/>
+                    <pic:cNvPr id="7" name="Picture 7"/>
                     <pic:cNvPicPr/>
                   </pic:nvPicPr>
                   <pic:blipFill>
@@ -4326,7 +4632,7 @@
                   <pic:spPr>
                     <a:xfrm>
                       <a:off x="0" y="0"/>
-                      <a:ext cx="5731510" cy="1450975"/>
+                      <a:ext cx="5719351" cy="1517600"/>
                     </a:xfrm>
                     <a:prstGeom prst="rect">
                       <a:avLst/>
@@ -4653,6 +4959,94 @@
       </w:r>
     </w:p>
     <w:p/>
+    <w:p>
+      <w:pPr>
+        <w:keepNext/>
+      </w:pPr>
+      <w:r>
+        <w:rPr>
+          <w:noProof/>
+        </w:rPr>
+        <w:drawing>
+          <wp:inline distT="0" distB="0" distL="0" distR="0" wp14:anchorId="604BBBBF" wp14:editId="61F21C16">
+            <wp:extent cx="5731510" cy="1585595"/>
+            <wp:effectExtent l="0" t="0" r="2540" b="0"/>
+            <wp:docPr id="18" name="Picture 18" descr="A screenshot of a computer&#10;&#10;Description automatically generated"/>
+            <wp:cNvGraphicFramePr>
+              <a:graphicFrameLocks xmlns:a="http://schemas.openxmlformats.org/drawingml/2006/main" noChangeAspect="1"/>
+            </wp:cNvGraphicFramePr>
+            <a:graphic xmlns:a="http://schemas.openxmlformats.org/drawingml/2006/main">
+              <a:graphicData uri="http://schemas.openxmlformats.org/drawingml/2006/picture">
+                <pic:pic xmlns:pic="http://schemas.openxmlformats.org/drawingml/2006/picture">
+                  <pic:nvPicPr>
+                    <pic:cNvPr id="18" name="Picture 18" descr="A screenshot of a computer&#10;&#10;Description automatically generated"/>
+                    <pic:cNvPicPr/>
+                  </pic:nvPicPr>
+                  <pic:blipFill>
+                    <a:blip r:embed="rId21">
+                      <a:extLst>
+                        <a:ext uri="{28A0092B-C50C-407E-A947-70E740481C1C}">
+                          <a14:useLocalDpi xmlns:a14="http://schemas.microsoft.com/office/drawing/2010/main" val="0"/>
+                        </a:ext>
+                      </a:extLst>
+                    </a:blip>
+                    <a:stretch>
+                      <a:fillRect/>
+                    </a:stretch>
+                  </pic:blipFill>
+                  <pic:spPr>
+                    <a:xfrm>
+                      <a:off x="0" y="0"/>
+                      <a:ext cx="5731510" cy="1585595"/>
+                    </a:xfrm>
+                    <a:prstGeom prst="rect">
+                      <a:avLst/>
+                    </a:prstGeom>
+                  </pic:spPr>
+                </pic:pic>
+              </a:graphicData>
+            </a:graphic>
+          </wp:inline>
+        </w:drawing>
+      </w:r>
+    </w:p>
+    <w:p>
+      <w:pPr>
+        <w:pStyle w:val="Caption"/>
+      </w:pPr>
+      <w:r>
+        <w:t xml:space="preserve">Figure </w:t>
+      </w:r>
+      <w:r>
+        <w:fldChar w:fldCharType="begin"/>
+      </w:r>
+      <w:r>
+        <w:instrText xml:space="preserve"> SEQ Figure \* ARABIC </w:instrText>
+      </w:r>
+      <w:r>
+        <w:fldChar w:fldCharType="separate"/>
+      </w:r>
+      <w:r>
+        <w:rPr>
+          <w:noProof/>
+        </w:rPr>
+        <w:t>11</w:t>
+      </w:r>
+      <w:r>
+        <w:fldChar w:fldCharType="end"/>
+      </w:r>
+      <w:r>
+        <w:t xml:space="preserve"> - </w:t>
+      </w:r>
+      <w:proofErr w:type="spellStart"/>
+      <w:r>
+        <w:t>RegistrationActivityTest</w:t>
+      </w:r>
+      <w:proofErr w:type="spellEnd"/>
+      <w:r>
+        <w:t xml:space="preserve"> Results Screenshot</w:t>
+      </w:r>
+    </w:p>
     <w:p/>
     <w:p>
       <w:pPr>
@@ -4677,7 +5071,7 @@
       <w:pPr>
         <w:pStyle w:val="Heading1"/>
       </w:pPr>
-      <w:bookmarkStart w:id="6" w:name="_Toc72683325"/>
+      <w:bookmarkStart w:id="6" w:name="_Toc72697457"/>
       <w:r>
         <w:lastRenderedPageBreak/>
         <w:t>Application Screenshots:</w:t>
@@ -4716,10 +5110,10 @@
                 <w:noProof/>
               </w:rPr>
               <w:drawing>
-                <wp:inline distT="0" distB="0" distL="0" distR="0" wp14:anchorId="64510B16" wp14:editId="14232D60">
-                  <wp:extent cx="1619924" cy="2880000"/>
+                <wp:inline distT="0" distB="0" distL="0" distR="0" wp14:anchorId="64510B16" wp14:editId="37072EEB">
+                  <wp:extent cx="1619924" cy="2879864"/>
                   <wp:effectExtent l="0" t="0" r="0" b="0"/>
-                  <wp:docPr id="28" name="Picture 28" descr="Graphical user interface, application, Teams&#10;&#10;Description automatically generated"/>
+                  <wp:docPr id="28" name="Picture 28"/>
                   <wp:cNvGraphicFramePr>
                     <a:graphicFrameLocks xmlns:a="http://schemas.openxmlformats.org/drawingml/2006/main" noChangeAspect="1"/>
                   </wp:cNvGraphicFramePr>
@@ -4727,95 +5121,7 @@
                     <a:graphicData uri="http://schemas.openxmlformats.org/drawingml/2006/picture">
                       <pic:pic xmlns:pic="http://schemas.openxmlformats.org/drawingml/2006/picture">
                         <pic:nvPicPr>
-                          <pic:cNvPr id="28" name="Picture 28" descr="Graphical user interface, application, Teams&#10;&#10;Description automatically generated"/>
-                          <pic:cNvPicPr/>
-                        </pic:nvPicPr>
-                        <pic:blipFill>
-                          <a:blip r:embed="rId21" cstate="print">
-                            <a:extLst>
-                              <a:ext uri="{28A0092B-C50C-407E-A947-70E740481C1C}">
-                                <a14:useLocalDpi xmlns:a14="http://schemas.microsoft.com/office/drawing/2010/main" val="0"/>
-                              </a:ext>
-                            </a:extLst>
-                          </a:blip>
-                          <a:stretch>
-                            <a:fillRect/>
-                          </a:stretch>
-                        </pic:blipFill>
-                        <pic:spPr>
-                          <a:xfrm>
-                            <a:off x="0" y="0"/>
-                            <a:ext cx="1619924" cy="2880000"/>
-                          </a:xfrm>
-                          <a:prstGeom prst="rect">
-                            <a:avLst/>
-                          </a:prstGeom>
-                        </pic:spPr>
-                      </pic:pic>
-                    </a:graphicData>
-                  </a:graphic>
-                </wp:inline>
-              </w:drawing>
-            </w:r>
-          </w:p>
-          <w:p>
-            <w:pPr>
-              <w:pStyle w:val="Caption"/>
-              <w:rPr>
-                <w:color w:val="FF0000"/>
-              </w:rPr>
-            </w:pPr>
-            <w:r>
-              <w:t xml:space="preserve">Figure </w:t>
-            </w:r>
-            <w:r>
-              <w:fldChar w:fldCharType="begin"/>
-            </w:r>
-            <w:r>
-              <w:instrText xml:space="preserve"> SEQ Figure \* ARABIC </w:instrText>
-            </w:r>
-            <w:r>
-              <w:fldChar w:fldCharType="separate"/>
-            </w:r>
-            <w:r>
-              <w:rPr>
-                <w:noProof/>
-              </w:rPr>
-              <w:t>11</w:t>
-            </w:r>
-            <w:r>
-              <w:fldChar w:fldCharType="end"/>
-            </w:r>
-            <w:r>
-              <w:t xml:space="preserve"> - Login Activity</w:t>
-            </w:r>
-          </w:p>
-        </w:tc>
-        <w:tc>
-          <w:tcPr>
-            <w:tcW w:w="4508" w:type="dxa"/>
-          </w:tcPr>
-          <w:p>
-            <w:pPr>
-              <w:keepNext/>
-            </w:pPr>
-            <w:r>
-              <w:rPr>
-                <w:noProof/>
-              </w:rPr>
-              <w:drawing>
-                <wp:inline distT="0" distB="0" distL="0" distR="0" wp14:anchorId="23CABED3" wp14:editId="3407598E">
-                  <wp:extent cx="1619923" cy="2880000"/>
-                  <wp:effectExtent l="0" t="0" r="0" b="0"/>
-                  <wp:docPr id="26" name="Picture 26" descr="Graphical user interface, application, Teams&#10;&#10;Description automatically generated"/>
-                  <wp:cNvGraphicFramePr>
-                    <a:graphicFrameLocks xmlns:a="http://schemas.openxmlformats.org/drawingml/2006/main" noChangeAspect="1"/>
-                  </wp:cNvGraphicFramePr>
-                  <a:graphic xmlns:a="http://schemas.openxmlformats.org/drawingml/2006/main">
-                    <a:graphicData uri="http://schemas.openxmlformats.org/drawingml/2006/picture">
-                      <pic:pic xmlns:pic="http://schemas.openxmlformats.org/drawingml/2006/picture">
-                        <pic:nvPicPr>
-                          <pic:cNvPr id="26" name="Picture 26" descr="Graphical user interface, application, Teams&#10;&#10;Description automatically generated"/>
+                          <pic:cNvPr id="28" name="Picture 28"/>
                           <pic:cNvPicPr/>
                         </pic:nvPicPr>
                         <pic:blipFill>
@@ -4833,7 +5139,7 @@
                         <pic:spPr>
                           <a:xfrm>
                             <a:off x="0" y="0"/>
-                            <a:ext cx="1619923" cy="2880000"/>
+                            <a:ext cx="1619924" cy="2879864"/>
                           </a:xfrm>
                           <a:prstGeom prst="rect">
                             <a:avLst/>
@@ -4849,6 +5155,9 @@
           <w:p>
             <w:pPr>
               <w:pStyle w:val="Caption"/>
+              <w:rPr>
+                <w:color w:val="FF0000"/>
+              </w:rPr>
             </w:pPr>
             <w:r>
               <w:t xml:space="preserve">Figure </w:t>
@@ -4867,6 +5176,91 @@
                 <w:noProof/>
               </w:rPr>
               <w:t>12</w:t>
+            </w:r>
+            <w:r>
+              <w:fldChar w:fldCharType="end"/>
+            </w:r>
+            <w:r>
+              <w:t xml:space="preserve"> - Login Activity</w:t>
+            </w:r>
+          </w:p>
+        </w:tc>
+        <w:tc>
+          <w:tcPr>
+            <w:tcW w:w="4508" w:type="dxa"/>
+          </w:tcPr>
+          <w:p>
+            <w:pPr>
+              <w:keepNext/>
+            </w:pPr>
+            <w:r>
+              <w:rPr>
+                <w:noProof/>
+              </w:rPr>
+              <w:drawing>
+                <wp:inline distT="0" distB="0" distL="0" distR="0" wp14:anchorId="23CABED3" wp14:editId="24332E9C">
+                  <wp:extent cx="1619923" cy="2879863"/>
+                  <wp:effectExtent l="0" t="0" r="0" b="0"/>
+                  <wp:docPr id="26" name="Picture 26"/>
+                  <wp:cNvGraphicFramePr>
+                    <a:graphicFrameLocks xmlns:a="http://schemas.openxmlformats.org/drawingml/2006/main" noChangeAspect="1"/>
+                  </wp:cNvGraphicFramePr>
+                  <a:graphic xmlns:a="http://schemas.openxmlformats.org/drawingml/2006/main">
+                    <a:graphicData uri="http://schemas.openxmlformats.org/drawingml/2006/picture">
+                      <pic:pic xmlns:pic="http://schemas.openxmlformats.org/drawingml/2006/picture">
+                        <pic:nvPicPr>
+                          <pic:cNvPr id="26" name="Picture 26"/>
+                          <pic:cNvPicPr/>
+                        </pic:nvPicPr>
+                        <pic:blipFill>
+                          <a:blip r:embed="rId23" cstate="print">
+                            <a:extLst>
+                              <a:ext uri="{28A0092B-C50C-407E-A947-70E740481C1C}">
+                                <a14:useLocalDpi xmlns:a14="http://schemas.microsoft.com/office/drawing/2010/main" val="0"/>
+                              </a:ext>
+                            </a:extLst>
+                          </a:blip>
+                          <a:stretch>
+                            <a:fillRect/>
+                          </a:stretch>
+                        </pic:blipFill>
+                        <pic:spPr>
+                          <a:xfrm>
+                            <a:off x="0" y="0"/>
+                            <a:ext cx="1619923" cy="2879863"/>
+                          </a:xfrm>
+                          <a:prstGeom prst="rect">
+                            <a:avLst/>
+                          </a:prstGeom>
+                        </pic:spPr>
+                      </pic:pic>
+                    </a:graphicData>
+                  </a:graphic>
+                </wp:inline>
+              </w:drawing>
+            </w:r>
+          </w:p>
+          <w:p>
+            <w:pPr>
+              <w:pStyle w:val="Caption"/>
+            </w:pPr>
+            <w:r>
+              <w:t xml:space="preserve">Figure </w:t>
+            </w:r>
+            <w:r>
+              <w:fldChar w:fldCharType="begin"/>
+            </w:r>
+            <w:r>
+              <w:instrText xml:space="preserve"> SEQ Figure \* ARABIC </w:instrText>
+            </w:r>
+            <w:r>
+              <w:fldChar w:fldCharType="separate"/>
+            </w:r>
+            <w:r>
+              <w:rPr>
+                <w:noProof/>
+              </w:rPr>
+              <w:t>13</w:t>
             </w:r>
             <w:r>
               <w:fldChar w:fldCharType="end"/>
@@ -4907,7 +5301,7 @@
                           <pic:cNvPicPr/>
                         </pic:nvPicPr>
                         <pic:blipFill>
-                          <a:blip r:embed="rId23" cstate="print">
+                          <a:blip r:embed="rId24" cstate="print">
                             <a:extLst>
                               <a:ext uri="{28A0092B-C50C-407E-A947-70E740481C1C}">
                                 <a14:useLocalDpi xmlns:a14="http://schemas.microsoft.com/office/drawing/2010/main" val="0"/>
@@ -4957,7 +5351,7 @@
               <w:rPr>
                 <w:noProof/>
               </w:rPr>
-              <w:t>13</w:t>
+              <w:t>14</w:t>
             </w:r>
             <w:r>
               <w:fldChar w:fldCharType="end"/>
@@ -4992,123 +5386,6 @@
                       <pic:pic xmlns:pic="http://schemas.openxmlformats.org/drawingml/2006/picture">
                         <pic:nvPicPr>
                           <pic:cNvPr id="25" name="Picture 25" descr="Graphical user interface, application&#10;&#10;Description automatically generated"/>
-                          <pic:cNvPicPr/>
-                        </pic:nvPicPr>
-                        <pic:blipFill>
-                          <a:blip r:embed="rId24" cstate="print">
-                            <a:extLst>
-                              <a:ext uri="{28A0092B-C50C-407E-A947-70E740481C1C}">
-                                <a14:useLocalDpi xmlns:a14="http://schemas.microsoft.com/office/drawing/2010/main" val="0"/>
-                              </a:ext>
-                            </a:extLst>
-                          </a:blip>
-                          <a:stretch>
-                            <a:fillRect/>
-                          </a:stretch>
-                        </pic:blipFill>
-                        <pic:spPr>
-                          <a:xfrm>
-                            <a:off x="0" y="0"/>
-                            <a:ext cx="1619923" cy="2880000"/>
-                          </a:xfrm>
-                          <a:prstGeom prst="rect">
-                            <a:avLst/>
-                          </a:prstGeom>
-                        </pic:spPr>
-                      </pic:pic>
-                    </a:graphicData>
-                  </a:graphic>
-                </wp:inline>
-              </w:drawing>
-            </w:r>
-          </w:p>
-          <w:p>
-            <w:pPr>
-              <w:pStyle w:val="Caption"/>
-              <w:rPr>
-                <w:color w:val="FF0000"/>
-              </w:rPr>
-            </w:pPr>
-            <w:r>
-              <w:t xml:space="preserve">Figure </w:t>
-            </w:r>
-            <w:r>
-              <w:fldChar w:fldCharType="begin"/>
-            </w:r>
-            <w:r>
-              <w:instrText xml:space="preserve"> SEQ Figure \* ARABIC </w:instrText>
-            </w:r>
-            <w:r>
-              <w:fldChar w:fldCharType="separate"/>
-            </w:r>
-            <w:r>
-              <w:rPr>
-                <w:noProof/>
-              </w:rPr>
-              <w:t>14</w:t>
-            </w:r>
-            <w:r>
-              <w:fldChar w:fldCharType="end"/>
-            </w:r>
-            <w:r>
-              <w:t xml:space="preserve"> - Login Activity with Biometric Login Prompt</w:t>
-            </w:r>
-          </w:p>
-        </w:tc>
-      </w:tr>
-      <w:tr>
-        <w:tc>
-          <w:tcPr>
-            <w:tcW w:w="4508" w:type="dxa"/>
-          </w:tcPr>
-          <w:p>
-            <w:pPr>
-              <w:rPr>
-                <w:color w:val="FF0000"/>
-              </w:rPr>
-            </w:pPr>
-          </w:p>
-        </w:tc>
-        <w:tc>
-          <w:tcPr>
-            <w:tcW w:w="4508" w:type="dxa"/>
-          </w:tcPr>
-          <w:p>
-            <w:pPr>
-              <w:rPr>
-                <w:color w:val="FF0000"/>
-              </w:rPr>
-            </w:pPr>
-          </w:p>
-        </w:tc>
-      </w:tr>
-      <w:tr>
-        <w:tc>
-          <w:tcPr>
-            <w:tcW w:w="4508" w:type="dxa"/>
-          </w:tcPr>
-          <w:p>
-            <w:pPr>
-              <w:keepNext/>
-            </w:pPr>
-            <w:r>
-              <w:rPr>
-                <w:noProof/>
-              </w:rPr>
-              <w:lastRenderedPageBreak/>
-              <w:drawing>
-                <wp:inline distT="0" distB="0" distL="0" distR="0" wp14:anchorId="10CF37E6" wp14:editId="78A0289A">
-                  <wp:extent cx="1619923" cy="2880000"/>
-                  <wp:effectExtent l="0" t="0" r="0" b="0"/>
-                  <wp:docPr id="23" name="Picture 23" descr="Graphical user interface, application&#10;&#10;Description automatically generated"/>
-                  <wp:cNvGraphicFramePr>
-                    <a:graphicFrameLocks xmlns:a="http://schemas.openxmlformats.org/drawingml/2006/main" noChangeAspect="1"/>
-                  </wp:cNvGraphicFramePr>
-                  <a:graphic xmlns:a="http://schemas.openxmlformats.org/drawingml/2006/main">
-                    <a:graphicData uri="http://schemas.openxmlformats.org/drawingml/2006/picture">
-                      <pic:pic xmlns:pic="http://schemas.openxmlformats.org/drawingml/2006/picture">
-                        <pic:nvPicPr>
-                          <pic:cNvPr id="23" name="Picture 23" descr="Graphical user interface, application&#10;&#10;Description automatically generated"/>
                           <pic:cNvPicPr/>
                         </pic:nvPicPr>
                         <pic:blipFill>
@@ -5168,30 +5445,56 @@
               <w:fldChar w:fldCharType="end"/>
             </w:r>
             <w:r>
-              <w:rPr>
-                <w:noProof/>
-              </w:rPr>
-              <w:t xml:space="preserve"> - Navigation Drawer in opened state</w:t>
-            </w:r>
-          </w:p>
-        </w:tc>
+              <w:t xml:space="preserve"> - Login Activity with Biometric Login Prompt</w:t>
+            </w:r>
+          </w:p>
+        </w:tc>
+      </w:tr>
+      <w:tr>
         <w:tc>
           <w:tcPr>
             <w:tcW w:w="4508" w:type="dxa"/>
           </w:tcPr>
           <w:p>
             <w:pPr>
+              <w:rPr>
+                <w:color w:val="FF0000"/>
+              </w:rPr>
+            </w:pPr>
+          </w:p>
+        </w:tc>
+        <w:tc>
+          <w:tcPr>
+            <w:tcW w:w="4508" w:type="dxa"/>
+          </w:tcPr>
+          <w:p>
+            <w:pPr>
+              <w:rPr>
+                <w:color w:val="FF0000"/>
+              </w:rPr>
+            </w:pPr>
+          </w:p>
+        </w:tc>
+      </w:tr>
+      <w:tr>
+        <w:tc>
+          <w:tcPr>
+            <w:tcW w:w="4508" w:type="dxa"/>
+          </w:tcPr>
+          <w:p>
+            <w:pPr>
               <w:keepNext/>
             </w:pPr>
             <w:r>
               <w:rPr>
                 <w:noProof/>
               </w:rPr>
+              <w:lastRenderedPageBreak/>
               <w:drawing>
-                <wp:inline distT="0" distB="0" distL="0" distR="0" wp14:anchorId="3AB1C1CE" wp14:editId="5064DD2B">
+                <wp:inline distT="0" distB="0" distL="0" distR="0" wp14:anchorId="10CF37E6" wp14:editId="78A0289A">
                   <wp:extent cx="1619923" cy="2880000"/>
                   <wp:effectExtent l="0" t="0" r="0" b="0"/>
-                  <wp:docPr id="24" name="Picture 24" descr="Graphical user interface, application&#10;&#10;Description automatically generated"/>
+                  <wp:docPr id="23" name="Picture 23" descr="Graphical user interface, application&#10;&#10;Description automatically generated"/>
                   <wp:cNvGraphicFramePr>
                     <a:graphicFrameLocks xmlns:a="http://schemas.openxmlformats.org/drawingml/2006/main" noChangeAspect="1"/>
                   </wp:cNvGraphicFramePr>
@@ -5199,7 +5502,7 @@
                     <a:graphicData uri="http://schemas.openxmlformats.org/drawingml/2006/picture">
                       <pic:pic xmlns:pic="http://schemas.openxmlformats.org/drawingml/2006/picture">
                         <pic:nvPicPr>
-                          <pic:cNvPr id="24" name="Picture 24" descr="Graphical user interface, application&#10;&#10;Description automatically generated"/>
+                          <pic:cNvPr id="23" name="Picture 23" descr="Graphical user interface, application&#10;&#10;Description automatically generated"/>
                           <pic:cNvPicPr/>
                         </pic:nvPicPr>
                         <pic:blipFill>
@@ -5259,44 +5562,19 @@
               <w:fldChar w:fldCharType="end"/>
             </w:r>
             <w:r>
-              <w:t xml:space="preserve"> - Main Activity View</w:t>
-            </w:r>
-          </w:p>
-        </w:tc>
-      </w:tr>
-      <w:tr>
+              <w:rPr>
+                <w:noProof/>
+              </w:rPr>
+              <w:t xml:space="preserve"> - Navigation Drawer in opened state</w:t>
+            </w:r>
+          </w:p>
+        </w:tc>
         <w:tc>
           <w:tcPr>
             <w:tcW w:w="4508" w:type="dxa"/>
           </w:tcPr>
           <w:p>
             <w:pPr>
-              <w:rPr>
-                <w:color w:val="FF0000"/>
-              </w:rPr>
-            </w:pPr>
-          </w:p>
-        </w:tc>
-        <w:tc>
-          <w:tcPr>
-            <w:tcW w:w="4508" w:type="dxa"/>
-          </w:tcPr>
-          <w:p>
-            <w:pPr>
-              <w:rPr>
-                <w:color w:val="FF0000"/>
-              </w:rPr>
-            </w:pPr>
-          </w:p>
-        </w:tc>
-      </w:tr>
-      <w:tr>
-        <w:tc>
-          <w:tcPr>
-            <w:tcW w:w="4508" w:type="dxa"/>
-          </w:tcPr>
-          <w:p>
-            <w:pPr>
               <w:keepNext/>
             </w:pPr>
             <w:r>
@@ -5304,10 +5582,10 @@
                 <w:noProof/>
               </w:rPr>
               <w:drawing>
-                <wp:inline distT="0" distB="0" distL="0" distR="0" wp14:anchorId="62EAD930" wp14:editId="669AE0CD">
+                <wp:inline distT="0" distB="0" distL="0" distR="0" wp14:anchorId="3AB1C1CE" wp14:editId="5064DD2B">
                   <wp:extent cx="1619923" cy="2880000"/>
                   <wp:effectExtent l="0" t="0" r="0" b="0"/>
-                  <wp:docPr id="22" name="Picture 22" descr="Graphical user interface, application, Teams&#10;&#10;Description automatically generated"/>
+                  <wp:docPr id="24" name="Picture 24" descr="Graphical user interface, application&#10;&#10;Description automatically generated"/>
                   <wp:cNvGraphicFramePr>
                     <a:graphicFrameLocks xmlns:a="http://schemas.openxmlformats.org/drawingml/2006/main" noChangeAspect="1"/>
                   </wp:cNvGraphicFramePr>
@@ -5315,7 +5593,7 @@
                     <a:graphicData uri="http://schemas.openxmlformats.org/drawingml/2006/picture">
                       <pic:pic xmlns:pic="http://schemas.openxmlformats.org/drawingml/2006/picture">
                         <pic:nvPicPr>
-                          <pic:cNvPr id="22" name="Picture 22" descr="Graphical user interface, application, Teams&#10;&#10;Description automatically generated"/>
+                          <pic:cNvPr id="24" name="Picture 24" descr="Graphical user interface, application&#10;&#10;Description automatically generated"/>
                           <pic:cNvPicPr/>
                         </pic:nvPicPr>
                         <pic:blipFill>
@@ -5375,28 +5653,55 @@
               <w:fldChar w:fldCharType="end"/>
             </w:r>
             <w:r>
-              <w:t xml:space="preserve"> - Create / Add a Transaction</w:t>
-            </w:r>
-          </w:p>
-        </w:tc>
+              <w:t xml:space="preserve"> - Main Activity View</w:t>
+            </w:r>
+          </w:p>
+        </w:tc>
+      </w:tr>
+      <w:tr>
         <w:tc>
           <w:tcPr>
             <w:tcW w:w="4508" w:type="dxa"/>
           </w:tcPr>
           <w:p>
             <w:pPr>
+              <w:rPr>
+                <w:color w:val="FF0000"/>
+              </w:rPr>
+            </w:pPr>
+          </w:p>
+        </w:tc>
+        <w:tc>
+          <w:tcPr>
+            <w:tcW w:w="4508" w:type="dxa"/>
+          </w:tcPr>
+          <w:p>
+            <w:pPr>
+              <w:rPr>
+                <w:color w:val="FF0000"/>
+              </w:rPr>
+            </w:pPr>
+          </w:p>
+        </w:tc>
+      </w:tr>
+      <w:tr>
+        <w:tc>
+          <w:tcPr>
+            <w:tcW w:w="4508" w:type="dxa"/>
+          </w:tcPr>
+          <w:p>
+            <w:pPr>
               <w:keepNext/>
             </w:pPr>
             <w:r>
               <w:rPr>
                 <w:noProof/>
-                <w:color w:val="FF0000"/>
               </w:rPr>
               <w:drawing>
-                <wp:inline distT="0" distB="0" distL="0" distR="0" wp14:anchorId="059DFEB3" wp14:editId="6978D018">
+                <wp:inline distT="0" distB="0" distL="0" distR="0" wp14:anchorId="62EAD930" wp14:editId="669AE0CD">
                   <wp:extent cx="1619923" cy="2880000"/>
                   <wp:effectExtent l="0" t="0" r="0" b="0"/>
-                  <wp:docPr id="33" name="Picture 33" descr="Graphical user interface, application, Teams&#10;&#10;Description automatically generated"/>
+                  <wp:docPr id="22" name="Picture 22" descr="Graphical user interface, application, Teams&#10;&#10;Description automatically generated"/>
                   <wp:cNvGraphicFramePr>
                     <a:graphicFrameLocks xmlns:a="http://schemas.openxmlformats.org/drawingml/2006/main" noChangeAspect="1"/>
                   </wp:cNvGraphicFramePr>
@@ -5404,7 +5709,7 @@
                     <a:graphicData uri="http://schemas.openxmlformats.org/drawingml/2006/picture">
                       <pic:pic xmlns:pic="http://schemas.openxmlformats.org/drawingml/2006/picture">
                         <pic:nvPicPr>
-                          <pic:cNvPr id="33" name="Picture 33" descr="Graphical user interface, application, Teams&#10;&#10;Description automatically generated"/>
+                          <pic:cNvPr id="22" name="Picture 22" descr="Graphical user interface, application, Teams&#10;&#10;Description automatically generated"/>
                           <pic:cNvPicPr/>
                         </pic:nvPicPr>
                         <pic:blipFill>
@@ -5464,56 +5769,28 @@
               <w:fldChar w:fldCharType="end"/>
             </w:r>
             <w:r>
-              <w:t xml:space="preserve"> - Account Selection Spinner on Create a Transaction</w:t>
-            </w:r>
-          </w:p>
-        </w:tc>
-      </w:tr>
-      <w:tr>
+              <w:t xml:space="preserve"> - Create / Add a Transaction</w:t>
+            </w:r>
+          </w:p>
+        </w:tc>
         <w:tc>
           <w:tcPr>
             <w:tcW w:w="4508" w:type="dxa"/>
           </w:tcPr>
           <w:p>
             <w:pPr>
-              <w:rPr>
+              <w:keepNext/>
+            </w:pPr>
+            <w:r>
+              <w:rPr>
+                <w:noProof/>
                 <w:color w:val="FF0000"/>
               </w:rPr>
-            </w:pPr>
-          </w:p>
-        </w:tc>
-        <w:tc>
-          <w:tcPr>
-            <w:tcW w:w="4508" w:type="dxa"/>
-          </w:tcPr>
-          <w:p>
-            <w:pPr>
-              <w:rPr>
-                <w:color w:val="FF0000"/>
-              </w:rPr>
-            </w:pPr>
-          </w:p>
-        </w:tc>
-      </w:tr>
-      <w:tr>
-        <w:tc>
-          <w:tcPr>
-            <w:tcW w:w="4508" w:type="dxa"/>
-          </w:tcPr>
-          <w:p>
-            <w:pPr>
-              <w:keepNext/>
-            </w:pPr>
-            <w:r>
-              <w:rPr>
-                <w:noProof/>
-              </w:rPr>
-              <w:lastRenderedPageBreak/>
               <w:drawing>
-                <wp:inline distT="0" distB="0" distL="0" distR="0" wp14:anchorId="5EABA363" wp14:editId="79A7E3F4">
+                <wp:inline distT="0" distB="0" distL="0" distR="0" wp14:anchorId="059DFEB3" wp14:editId="6978D018">
                   <wp:extent cx="1619923" cy="2880000"/>
                   <wp:effectExtent l="0" t="0" r="0" b="0"/>
-                  <wp:docPr id="12" name="Picture 12" descr="Calendar&#10;&#10;Description automatically generated"/>
+                  <wp:docPr id="33" name="Picture 33" descr="Graphical user interface, application, Teams&#10;&#10;Description automatically generated"/>
                   <wp:cNvGraphicFramePr>
                     <a:graphicFrameLocks xmlns:a="http://schemas.openxmlformats.org/drawingml/2006/main" noChangeAspect="1"/>
                   </wp:cNvGraphicFramePr>
@@ -5521,7 +5798,7 @@
                     <a:graphicData uri="http://schemas.openxmlformats.org/drawingml/2006/picture">
                       <pic:pic xmlns:pic="http://schemas.openxmlformats.org/drawingml/2006/picture">
                         <pic:nvPicPr>
-                          <pic:cNvPr id="12" name="Picture 12" descr="Calendar&#10;&#10;Description automatically generated"/>
+                          <pic:cNvPr id="33" name="Picture 33" descr="Graphical user interface, application, Teams&#10;&#10;Description automatically generated"/>
                           <pic:cNvPicPr/>
                         </pic:nvPicPr>
                         <pic:blipFill>
@@ -5555,6 +5832,9 @@
           <w:p>
             <w:pPr>
               <w:pStyle w:val="Caption"/>
+              <w:rPr>
+                <w:color w:val="FF0000"/>
+              </w:rPr>
             </w:pPr>
             <w:r>
               <w:t xml:space="preserve">Figure </w:t>
@@ -5578,28 +5858,56 @@
               <w:fldChar w:fldCharType="end"/>
             </w:r>
             <w:r>
-              <w:t xml:space="preserve"> - Date Picker for Creating a Transaction</w:t>
-            </w:r>
-          </w:p>
-          <w:p/>
-        </w:tc>
+              <w:t xml:space="preserve"> - Account Selection Spinner on Create a Transaction</w:t>
+            </w:r>
+          </w:p>
+        </w:tc>
+      </w:tr>
+      <w:tr>
         <w:tc>
           <w:tcPr>
             <w:tcW w:w="4508" w:type="dxa"/>
           </w:tcPr>
           <w:p>
             <w:pPr>
+              <w:rPr>
+                <w:color w:val="FF0000"/>
+              </w:rPr>
+            </w:pPr>
+          </w:p>
+        </w:tc>
+        <w:tc>
+          <w:tcPr>
+            <w:tcW w:w="4508" w:type="dxa"/>
+          </w:tcPr>
+          <w:p>
+            <w:pPr>
+              <w:rPr>
+                <w:color w:val="FF0000"/>
+              </w:rPr>
+            </w:pPr>
+          </w:p>
+        </w:tc>
+      </w:tr>
+      <w:tr>
+        <w:tc>
+          <w:tcPr>
+            <w:tcW w:w="4508" w:type="dxa"/>
+          </w:tcPr>
+          <w:p>
+            <w:pPr>
               <w:keepNext/>
             </w:pPr>
             <w:r>
               <w:rPr>
                 <w:noProof/>
               </w:rPr>
+              <w:lastRenderedPageBreak/>
               <w:drawing>
-                <wp:inline distT="0" distB="0" distL="0" distR="0" wp14:anchorId="5AD2740F" wp14:editId="56BB4980">
+                <wp:inline distT="0" distB="0" distL="0" distR="0" wp14:anchorId="5EABA363" wp14:editId="79A7E3F4">
                   <wp:extent cx="1619923" cy="2880000"/>
                   <wp:effectExtent l="0" t="0" r="0" b="0"/>
-                  <wp:docPr id="11" name="Picture 11" descr="A picture containing application&#10;&#10;Description automatically generated"/>
+                  <wp:docPr id="12" name="Picture 12" descr="Calendar&#10;&#10;Description automatically generated"/>
                   <wp:cNvGraphicFramePr>
                     <a:graphicFrameLocks xmlns:a="http://schemas.openxmlformats.org/drawingml/2006/main" noChangeAspect="1"/>
                   </wp:cNvGraphicFramePr>
@@ -5607,7 +5915,7 @@
                     <a:graphicData uri="http://schemas.openxmlformats.org/drawingml/2006/picture">
                       <pic:pic xmlns:pic="http://schemas.openxmlformats.org/drawingml/2006/picture">
                         <pic:nvPicPr>
-                          <pic:cNvPr id="11" name="Picture 11" descr="A picture containing application&#10;&#10;Description automatically generated"/>
+                          <pic:cNvPr id="12" name="Picture 12" descr="Calendar&#10;&#10;Description automatically generated"/>
                           <pic:cNvPicPr/>
                         </pic:nvPicPr>
                         <pic:blipFill>
@@ -5641,9 +5949,6 @@
           <w:p>
             <w:pPr>
               <w:pStyle w:val="Caption"/>
-              <w:rPr>
-                <w:color w:val="FF0000"/>
-              </w:rPr>
             </w:pPr>
             <w:r>
               <w:t xml:space="preserve">Figure </w:t>
@@ -5667,12 +5972,11 @@
               <w:fldChar w:fldCharType="end"/>
             </w:r>
             <w:r>
-              <w:t xml:space="preserve"> - Time Picker for Create a Transaction</w:t>
-            </w:r>
-          </w:p>
-        </w:tc>
-      </w:tr>
-      <w:tr>
+              <w:t xml:space="preserve"> - Date Picker for Creating a Transaction</w:t>
+            </w:r>
+          </w:p>
+          <w:p/>
+        </w:tc>
         <w:tc>
           <w:tcPr>
             <w:tcW w:w="4508" w:type="dxa"/>
@@ -5686,10 +5990,10 @@
                 <w:noProof/>
               </w:rPr>
               <w:drawing>
-                <wp:inline distT="0" distB="0" distL="0" distR="0" wp14:anchorId="4BF6B084" wp14:editId="51DEA473">
+                <wp:inline distT="0" distB="0" distL="0" distR="0" wp14:anchorId="5AD2740F" wp14:editId="56BB4980">
                   <wp:extent cx="1619923" cy="2880000"/>
                   <wp:effectExtent l="0" t="0" r="0" b="0"/>
-                  <wp:docPr id="16" name="Picture 16" descr="Graphical user interface, application, Teams&#10;&#10;Description automatically generated"/>
+                  <wp:docPr id="11" name="Picture 11" descr="A picture containing application&#10;&#10;Description automatically generated"/>
                   <wp:cNvGraphicFramePr>
                     <a:graphicFrameLocks xmlns:a="http://schemas.openxmlformats.org/drawingml/2006/main" noChangeAspect="1"/>
                   </wp:cNvGraphicFramePr>
@@ -5697,7 +6001,7 @@
                     <a:graphicData uri="http://schemas.openxmlformats.org/drawingml/2006/picture">
                       <pic:pic xmlns:pic="http://schemas.openxmlformats.org/drawingml/2006/picture">
                         <pic:nvPicPr>
-                          <pic:cNvPr id="16" name="Picture 16" descr="Graphical user interface, application, Teams&#10;&#10;Description automatically generated"/>
+                          <pic:cNvPr id="11" name="Picture 11" descr="A picture containing application&#10;&#10;Description automatically generated"/>
                           <pic:cNvPicPr/>
                         </pic:nvPicPr>
                         <pic:blipFill>
@@ -5757,10 +6061,12 @@
               <w:fldChar w:fldCharType="end"/>
             </w:r>
             <w:r>
-              <w:t xml:space="preserve"> - Add an Account</w:t>
-            </w:r>
-          </w:p>
-        </w:tc>
+              <w:t xml:space="preserve"> - Time Picker for Create a Transaction</w:t>
+            </w:r>
+          </w:p>
+        </w:tc>
+      </w:tr>
+      <w:tr>
         <w:tc>
           <w:tcPr>
             <w:tcW w:w="4508" w:type="dxa"/>
@@ -5774,10 +6080,10 @@
                 <w:noProof/>
               </w:rPr>
               <w:drawing>
-                <wp:inline distT="0" distB="0" distL="0" distR="0" wp14:anchorId="52465825" wp14:editId="6FB06179">
+                <wp:inline distT="0" distB="0" distL="0" distR="0" wp14:anchorId="4BF6B084" wp14:editId="51DEA473">
                   <wp:extent cx="1619923" cy="2880000"/>
                   <wp:effectExtent l="0" t="0" r="0" b="0"/>
-                  <wp:docPr id="19" name="Picture 19" descr="A picture containing graphical user interface&#10;&#10;Description automatically generated"/>
+                  <wp:docPr id="16" name="Picture 16" descr="Graphical user interface, application, Teams&#10;&#10;Description automatically generated"/>
                   <wp:cNvGraphicFramePr>
                     <a:graphicFrameLocks xmlns:a="http://schemas.openxmlformats.org/drawingml/2006/main" noChangeAspect="1"/>
                   </wp:cNvGraphicFramePr>
@@ -5785,7 +6091,7 @@
                     <a:graphicData uri="http://schemas.openxmlformats.org/drawingml/2006/picture">
                       <pic:pic xmlns:pic="http://schemas.openxmlformats.org/drawingml/2006/picture">
                         <pic:nvPicPr>
-                          <pic:cNvPr id="19" name="Picture 19" descr="A picture containing graphical user interface&#10;&#10;Description automatically generated"/>
+                          <pic:cNvPr id="16" name="Picture 16" descr="Graphical user interface, application, Teams&#10;&#10;Description automatically generated"/>
                           <pic:cNvPicPr/>
                         </pic:nvPicPr>
                         <pic:blipFill>
@@ -5845,12 +6151,10 @@
               <w:fldChar w:fldCharType="end"/>
             </w:r>
             <w:r>
-              <w:t xml:space="preserve"> - View with Accounts and Account Balances</w:t>
-            </w:r>
-          </w:p>
-        </w:tc>
-      </w:tr>
-      <w:tr>
+              <w:t xml:space="preserve"> - Add an Account</w:t>
+            </w:r>
+          </w:p>
+        </w:tc>
         <w:tc>
           <w:tcPr>
             <w:tcW w:w="4508" w:type="dxa"/>
@@ -5862,14 +6166,12 @@
             <w:r>
               <w:rPr>
                 <w:noProof/>
-                <w:color w:val="FF0000"/>
-              </w:rPr>
-              <w:lastRenderedPageBreak/>
+              </w:rPr>
               <w:drawing>
-                <wp:inline distT="0" distB="0" distL="0" distR="0" wp14:anchorId="563F6EE8" wp14:editId="5A8E8F53">
+                <wp:inline distT="0" distB="0" distL="0" distR="0" wp14:anchorId="52465825" wp14:editId="6FB06179">
                   <wp:extent cx="1619923" cy="2880000"/>
                   <wp:effectExtent l="0" t="0" r="0" b="0"/>
-                  <wp:docPr id="35" name="Picture 35" descr="Graphical user interface, application, Teams&#10;&#10;Description automatically generated"/>
+                  <wp:docPr id="19" name="Picture 19" descr="A picture containing graphical user interface&#10;&#10;Description automatically generated"/>
                   <wp:cNvGraphicFramePr>
                     <a:graphicFrameLocks xmlns:a="http://schemas.openxmlformats.org/drawingml/2006/main" noChangeAspect="1"/>
                   </wp:cNvGraphicFramePr>
@@ -5877,7 +6179,7 @@
                     <a:graphicData uri="http://schemas.openxmlformats.org/drawingml/2006/picture">
                       <pic:pic xmlns:pic="http://schemas.openxmlformats.org/drawingml/2006/picture">
                         <pic:nvPicPr>
-                          <pic:cNvPr id="35" name="Picture 35" descr="Graphical user interface, application, Teams&#10;&#10;Description automatically generated"/>
+                          <pic:cNvPr id="19" name="Picture 19" descr="A picture containing graphical user interface&#10;&#10;Description automatically generated"/>
                           <pic:cNvPicPr/>
                         </pic:nvPicPr>
                         <pic:blipFill>
@@ -5937,10 +6239,12 @@
               <w:fldChar w:fldCharType="end"/>
             </w:r>
             <w:r>
-              <w:t xml:space="preserve"> - Adding a Transaction</w:t>
-            </w:r>
-          </w:p>
-        </w:tc>
+              <w:t xml:space="preserve"> - View with Accounts and Account Balances</w:t>
+            </w:r>
+          </w:p>
+        </w:tc>
+      </w:tr>
+      <w:tr>
         <w:tc>
           <w:tcPr>
             <w:tcW w:w="4508" w:type="dxa"/>
@@ -5952,12 +6256,14 @@
             <w:r>
               <w:rPr>
                 <w:noProof/>
-              </w:rPr>
+                <w:color w:val="FF0000"/>
+              </w:rPr>
+              <w:lastRenderedPageBreak/>
               <w:drawing>
-                <wp:inline distT="0" distB="0" distL="0" distR="0" wp14:anchorId="1721036D" wp14:editId="688D2E75">
+                <wp:inline distT="0" distB="0" distL="0" distR="0" wp14:anchorId="563F6EE8" wp14:editId="5A8E8F53">
                   <wp:extent cx="1619923" cy="2880000"/>
                   <wp:effectExtent l="0" t="0" r="0" b="0"/>
-                  <wp:docPr id="17" name="Picture 17" descr="Graphical user interface, application, Teams&#10;&#10;Description automatically generated"/>
+                  <wp:docPr id="35" name="Picture 35" descr="Graphical user interface, application, Teams&#10;&#10;Description automatically generated"/>
                   <wp:cNvGraphicFramePr>
                     <a:graphicFrameLocks xmlns:a="http://schemas.openxmlformats.org/drawingml/2006/main" noChangeAspect="1"/>
                   </wp:cNvGraphicFramePr>
@@ -5965,7 +6271,7 @@
                     <a:graphicData uri="http://schemas.openxmlformats.org/drawingml/2006/picture">
                       <pic:pic xmlns:pic="http://schemas.openxmlformats.org/drawingml/2006/picture">
                         <pic:nvPicPr>
-                          <pic:cNvPr id="17" name="Picture 17" descr="Graphical user interface, application, Teams&#10;&#10;Description automatically generated"/>
+                          <pic:cNvPr id="35" name="Picture 35" descr="Graphical user interface, application, Teams&#10;&#10;Description automatically generated"/>
                           <pic:cNvPicPr/>
                         </pic:nvPicPr>
                         <pic:blipFill>
@@ -6025,44 +6331,16 @@
               <w:fldChar w:fldCharType="end"/>
             </w:r>
             <w:r>
-              <w:t xml:space="preserve"> - Prompt to confirm deletion of the selected Account</w:t>
-            </w:r>
-          </w:p>
-        </w:tc>
-      </w:tr>
-      <w:tr>
+              <w:t xml:space="preserve"> - Adding a Transaction</w:t>
+            </w:r>
+          </w:p>
+        </w:tc>
         <w:tc>
           <w:tcPr>
             <w:tcW w:w="4508" w:type="dxa"/>
           </w:tcPr>
           <w:p>
             <w:pPr>
-              <w:rPr>
-                <w:color w:val="FF0000"/>
-              </w:rPr>
-            </w:pPr>
-          </w:p>
-        </w:tc>
-        <w:tc>
-          <w:tcPr>
-            <w:tcW w:w="4508" w:type="dxa"/>
-          </w:tcPr>
-          <w:p>
-            <w:pPr>
-              <w:rPr>
-                <w:color w:val="FF0000"/>
-              </w:rPr>
-            </w:pPr>
-          </w:p>
-        </w:tc>
-      </w:tr>
-      <w:tr>
-        <w:tc>
-          <w:tcPr>
-            <w:tcW w:w="4508" w:type="dxa"/>
-          </w:tcPr>
-          <w:p>
-            <w:pPr>
               <w:keepNext/>
             </w:pPr>
             <w:r>
@@ -6070,10 +6348,10 @@
                 <w:noProof/>
               </w:rPr>
               <w:drawing>
-                <wp:inline distT="0" distB="0" distL="0" distR="0" wp14:anchorId="340C305D" wp14:editId="52A82EAF">
+                <wp:inline distT="0" distB="0" distL="0" distR="0" wp14:anchorId="1721036D" wp14:editId="688D2E75">
                   <wp:extent cx="1619923" cy="2880000"/>
                   <wp:effectExtent l="0" t="0" r="0" b="0"/>
-                  <wp:docPr id="20" name="Picture 20" descr="Table&#10;&#10;Description automatically generated"/>
+                  <wp:docPr id="17" name="Picture 17" descr="Graphical user interface, application, Teams&#10;&#10;Description automatically generated"/>
                   <wp:cNvGraphicFramePr>
                     <a:graphicFrameLocks xmlns:a="http://schemas.openxmlformats.org/drawingml/2006/main" noChangeAspect="1"/>
                   </wp:cNvGraphicFramePr>
@@ -6081,7 +6359,7 @@
                     <a:graphicData uri="http://schemas.openxmlformats.org/drawingml/2006/picture">
                       <pic:pic xmlns:pic="http://schemas.openxmlformats.org/drawingml/2006/picture">
                         <pic:nvPicPr>
-                          <pic:cNvPr id="20" name="Picture 20" descr="Table&#10;&#10;Description automatically generated"/>
+                          <pic:cNvPr id="17" name="Picture 17" descr="Graphical user interface, application, Teams&#10;&#10;Description automatically generated"/>
                           <pic:cNvPicPr/>
                         </pic:nvPicPr>
                         <pic:blipFill>
@@ -6141,16 +6419,44 @@
               <w:fldChar w:fldCharType="end"/>
             </w:r>
             <w:r>
-              <w:t xml:space="preserve"> - List view of all the Transactions</w:t>
-            </w:r>
-          </w:p>
-        </w:tc>
+              <w:t xml:space="preserve"> - Prompt to confirm deletion of the selected Account</w:t>
+            </w:r>
+          </w:p>
+        </w:tc>
+      </w:tr>
+      <w:tr>
         <w:tc>
           <w:tcPr>
             <w:tcW w:w="4508" w:type="dxa"/>
           </w:tcPr>
           <w:p>
             <w:pPr>
+              <w:rPr>
+                <w:color w:val="FF0000"/>
+              </w:rPr>
+            </w:pPr>
+          </w:p>
+        </w:tc>
+        <w:tc>
+          <w:tcPr>
+            <w:tcW w:w="4508" w:type="dxa"/>
+          </w:tcPr>
+          <w:p>
+            <w:pPr>
+              <w:rPr>
+                <w:color w:val="FF0000"/>
+              </w:rPr>
+            </w:pPr>
+          </w:p>
+        </w:tc>
+      </w:tr>
+      <w:tr>
+        <w:tc>
+          <w:tcPr>
+            <w:tcW w:w="4508" w:type="dxa"/>
+          </w:tcPr>
+          <w:p>
+            <w:pPr>
               <w:keepNext/>
             </w:pPr>
             <w:r>
@@ -6158,10 +6464,10 @@
                 <w:noProof/>
               </w:rPr>
               <w:drawing>
-                <wp:inline distT="0" distB="0" distL="0" distR="0" wp14:anchorId="254F2E3F" wp14:editId="69ADFCD4">
+                <wp:inline distT="0" distB="0" distL="0" distR="0" wp14:anchorId="340C305D" wp14:editId="52A82EAF">
                   <wp:extent cx="1619923" cy="2880000"/>
                   <wp:effectExtent l="0" t="0" r="0" b="0"/>
-                  <wp:docPr id="14" name="Picture 14" descr="Graphical user interface, application, Teams&#10;&#10;Description automatically generated"/>
+                  <wp:docPr id="20" name="Picture 20" descr="Table&#10;&#10;Description automatically generated"/>
                   <wp:cNvGraphicFramePr>
                     <a:graphicFrameLocks xmlns:a="http://schemas.openxmlformats.org/drawingml/2006/main" noChangeAspect="1"/>
                   </wp:cNvGraphicFramePr>
@@ -6169,7 +6475,7 @@
                     <a:graphicData uri="http://schemas.openxmlformats.org/drawingml/2006/picture">
                       <pic:pic xmlns:pic="http://schemas.openxmlformats.org/drawingml/2006/picture">
                         <pic:nvPicPr>
-                          <pic:cNvPr id="14" name="Picture 14" descr="Graphical user interface, application, Teams&#10;&#10;Description automatically generated"/>
+                          <pic:cNvPr id="20" name="Picture 20" descr="Table&#10;&#10;Description automatically generated"/>
                           <pic:cNvPicPr/>
                         </pic:nvPicPr>
                         <pic:blipFill>
@@ -6229,56 +6535,27 @@
               <w:fldChar w:fldCharType="end"/>
             </w:r>
             <w:r>
-              <w:t xml:space="preserve"> - Update a Transaction</w:t>
-            </w:r>
-          </w:p>
-        </w:tc>
-      </w:tr>
-      <w:tr>
+              <w:t xml:space="preserve"> - List view of all the Transactions</w:t>
+            </w:r>
+          </w:p>
+        </w:tc>
         <w:tc>
           <w:tcPr>
             <w:tcW w:w="4508" w:type="dxa"/>
           </w:tcPr>
           <w:p>
             <w:pPr>
-              <w:rPr>
-                <w:noProof/>
-              </w:rPr>
-            </w:pPr>
-          </w:p>
-        </w:tc>
-        <w:tc>
-          <w:tcPr>
-            <w:tcW w:w="4508" w:type="dxa"/>
-          </w:tcPr>
-          <w:p>
-            <w:pPr>
-              <w:rPr>
-                <w:noProof/>
-              </w:rPr>
-            </w:pPr>
-          </w:p>
-        </w:tc>
-      </w:tr>
-      <w:tr>
-        <w:tc>
-          <w:tcPr>
-            <w:tcW w:w="4508" w:type="dxa"/>
-          </w:tcPr>
-          <w:p>
-            <w:pPr>
               <w:keepNext/>
             </w:pPr>
             <w:r>
               <w:rPr>
                 <w:noProof/>
               </w:rPr>
-              <w:lastRenderedPageBreak/>
               <w:drawing>
-                <wp:inline distT="0" distB="0" distL="0" distR="0" wp14:anchorId="3CB313DD" wp14:editId="3D0DDE9A">
+                <wp:inline distT="0" distB="0" distL="0" distR="0" wp14:anchorId="254F2E3F" wp14:editId="69ADFCD4">
                   <wp:extent cx="1619923" cy="2880000"/>
                   <wp:effectExtent l="0" t="0" r="0" b="0"/>
-                  <wp:docPr id="13" name="Picture 13" descr="Graphical user interface, application, Teams&#10;&#10;Description automatically generated"/>
+                  <wp:docPr id="14" name="Picture 14" descr="Graphical user interface, application, Teams&#10;&#10;Description automatically generated"/>
                   <wp:cNvGraphicFramePr>
                     <a:graphicFrameLocks xmlns:a="http://schemas.openxmlformats.org/drawingml/2006/main" noChangeAspect="1"/>
                   </wp:cNvGraphicFramePr>
@@ -6286,7 +6563,7 @@
                     <a:graphicData uri="http://schemas.openxmlformats.org/drawingml/2006/picture">
                       <pic:pic xmlns:pic="http://schemas.openxmlformats.org/drawingml/2006/picture">
                         <pic:nvPicPr>
-                          <pic:cNvPr id="13" name="Picture 13" descr="Graphical user interface, application, Teams&#10;&#10;Description automatically generated"/>
+                          <pic:cNvPr id="14" name="Picture 14" descr="Graphical user interface, application, Teams&#10;&#10;Description automatically generated"/>
                           <pic:cNvPicPr/>
                         </pic:nvPicPr>
                         <pic:blipFill>
@@ -6321,7 +6598,7 @@
             <w:pPr>
               <w:pStyle w:val="Caption"/>
               <w:rPr>
-                <w:noProof/>
+                <w:color w:val="FF0000"/>
               </w:rPr>
             </w:pPr>
             <w:r>
@@ -6346,27 +6623,56 @@
               <w:fldChar w:fldCharType="end"/>
             </w:r>
             <w:r>
-              <w:t xml:space="preserve"> - Prompt to confirm the deletion of the selected Transaction</w:t>
-            </w:r>
-          </w:p>
-        </w:tc>
+              <w:t xml:space="preserve"> - Update a Transaction</w:t>
+            </w:r>
+          </w:p>
+        </w:tc>
+      </w:tr>
+      <w:tr>
         <w:tc>
           <w:tcPr>
             <w:tcW w:w="4508" w:type="dxa"/>
           </w:tcPr>
           <w:p>
             <w:pPr>
+              <w:rPr>
+                <w:noProof/>
+              </w:rPr>
+            </w:pPr>
+          </w:p>
+        </w:tc>
+        <w:tc>
+          <w:tcPr>
+            <w:tcW w:w="4508" w:type="dxa"/>
+          </w:tcPr>
+          <w:p>
+            <w:pPr>
+              <w:rPr>
+                <w:noProof/>
+              </w:rPr>
+            </w:pPr>
+          </w:p>
+        </w:tc>
+      </w:tr>
+      <w:tr>
+        <w:tc>
+          <w:tcPr>
+            <w:tcW w:w="4508" w:type="dxa"/>
+          </w:tcPr>
+          <w:p>
+            <w:pPr>
               <w:keepNext/>
             </w:pPr>
             <w:r>
               <w:rPr>
                 <w:noProof/>
               </w:rPr>
+              <w:lastRenderedPageBreak/>
               <w:drawing>
-                <wp:inline distT="0" distB="0" distL="0" distR="0" wp14:anchorId="023781AC" wp14:editId="267662BA">
+                <wp:inline distT="0" distB="0" distL="0" distR="0" wp14:anchorId="3CB313DD" wp14:editId="3D0DDE9A">
                   <wp:extent cx="1619923" cy="2880000"/>
                   <wp:effectExtent l="0" t="0" r="0" b="0"/>
-                  <wp:docPr id="15" name="Picture 15" descr="Graphical user interface, text, application&#10;&#10;Description automatically generated"/>
+                  <wp:docPr id="13" name="Picture 13" descr="Graphical user interface, application, Teams&#10;&#10;Description automatically generated"/>
                   <wp:cNvGraphicFramePr>
                     <a:graphicFrameLocks xmlns:a="http://schemas.openxmlformats.org/drawingml/2006/main" noChangeAspect="1"/>
                   </wp:cNvGraphicFramePr>
@@ -6374,7 +6680,7 @@
                     <a:graphicData uri="http://schemas.openxmlformats.org/drawingml/2006/picture">
                       <pic:pic xmlns:pic="http://schemas.openxmlformats.org/drawingml/2006/picture">
                         <pic:nvPicPr>
-                          <pic:cNvPr id="15" name="Picture 15" descr="Graphical user interface, text, application&#10;&#10;Description automatically generated"/>
+                          <pic:cNvPr id="13" name="Picture 13" descr="Graphical user interface, application, Teams&#10;&#10;Description automatically generated"/>
                           <pic:cNvPicPr/>
                         </pic:nvPicPr>
                         <pic:blipFill>
@@ -6434,8 +6740,199 @@
               <w:fldChar w:fldCharType="end"/>
             </w:r>
             <w:r>
+              <w:t xml:space="preserve"> - Prompt to confirm the deletion of the selected Transaction</w:t>
+            </w:r>
+          </w:p>
+        </w:tc>
+        <w:tc>
+          <w:tcPr>
+            <w:tcW w:w="4508" w:type="dxa"/>
+          </w:tcPr>
+          <w:p>
+            <w:pPr>
+              <w:keepNext/>
+            </w:pPr>
+            <w:r>
+              <w:rPr>
+                <w:noProof/>
+              </w:rPr>
+              <w:drawing>
+                <wp:inline distT="0" distB="0" distL="0" distR="0" wp14:anchorId="023781AC" wp14:editId="267662BA">
+                  <wp:extent cx="1619923" cy="2880000"/>
+                  <wp:effectExtent l="0" t="0" r="0" b="0"/>
+                  <wp:docPr id="15" name="Picture 15" descr="Graphical user interface, text, application&#10;&#10;Description automatically generated"/>
+                  <wp:cNvGraphicFramePr>
+                    <a:graphicFrameLocks xmlns:a="http://schemas.openxmlformats.org/drawingml/2006/main" noChangeAspect="1"/>
+                  </wp:cNvGraphicFramePr>
+                  <a:graphic xmlns:a="http://schemas.openxmlformats.org/drawingml/2006/main">
+                    <a:graphicData uri="http://schemas.openxmlformats.org/drawingml/2006/picture">
+                      <pic:pic xmlns:pic="http://schemas.openxmlformats.org/drawingml/2006/picture">
+                        <pic:nvPicPr>
+                          <pic:cNvPr id="15" name="Picture 15" descr="Graphical user interface, text, application&#10;&#10;Description automatically generated"/>
+                          <pic:cNvPicPr/>
+                        </pic:nvPicPr>
+                        <pic:blipFill>
+                          <a:blip r:embed="rId39" cstate="print">
+                            <a:extLst>
+                              <a:ext uri="{28A0092B-C50C-407E-A947-70E740481C1C}">
+                                <a14:useLocalDpi xmlns:a14="http://schemas.microsoft.com/office/drawing/2010/main" val="0"/>
+                              </a:ext>
+                            </a:extLst>
+                          </a:blip>
+                          <a:stretch>
+                            <a:fillRect/>
+                          </a:stretch>
+                        </pic:blipFill>
+                        <pic:spPr>
+                          <a:xfrm>
+                            <a:off x="0" y="0"/>
+                            <a:ext cx="1619923" cy="2880000"/>
+                          </a:xfrm>
+                          <a:prstGeom prst="rect">
+                            <a:avLst/>
+                          </a:prstGeom>
+                        </pic:spPr>
+                      </pic:pic>
+                    </a:graphicData>
+                  </a:graphic>
+                </wp:inline>
+              </w:drawing>
+            </w:r>
+          </w:p>
+          <w:p>
+            <w:pPr>
+              <w:pStyle w:val="Caption"/>
+              <w:rPr>
+                <w:noProof/>
+              </w:rPr>
+            </w:pPr>
+            <w:r>
+              <w:t xml:space="preserve">Figure </w:t>
+            </w:r>
+            <w:r>
+              <w:fldChar w:fldCharType="begin"/>
+            </w:r>
+            <w:r>
+              <w:instrText xml:space="preserve"> SEQ Figure \* ARABIC </w:instrText>
+            </w:r>
+            <w:r>
+              <w:fldChar w:fldCharType="separate"/>
+            </w:r>
+            <w:r>
+              <w:rPr>
+                <w:noProof/>
+              </w:rPr>
+              <w:t>29</w:t>
+            </w:r>
+            <w:r>
+              <w:fldChar w:fldCharType="end"/>
+            </w:r>
+            <w:r>
               <w:t xml:space="preserve"> - Settings Activity</w:t>
             </w:r>
+          </w:p>
+        </w:tc>
+      </w:tr>
+      <w:tr>
+        <w:tc>
+          <w:tcPr>
+            <w:tcW w:w="4508" w:type="dxa"/>
+          </w:tcPr>
+          <w:p>
+            <w:pPr>
+              <w:keepNext/>
+            </w:pPr>
+            <w:r>
+              <w:rPr>
+                <w:noProof/>
+              </w:rPr>
+              <w:drawing>
+                <wp:inline distT="0" distB="0" distL="0" distR="0" wp14:anchorId="12A96F44" wp14:editId="19D2E5B3">
+                  <wp:extent cx="1619923" cy="2880000"/>
+                  <wp:effectExtent l="0" t="0" r="0" b="0"/>
+                  <wp:docPr id="21" name="Picture 21" descr="Graphical user interface&#10;&#10;Description automatically generated"/>
+                  <wp:cNvGraphicFramePr>
+                    <a:graphicFrameLocks xmlns:a="http://schemas.openxmlformats.org/drawingml/2006/main" noChangeAspect="1"/>
+                  </wp:cNvGraphicFramePr>
+                  <a:graphic xmlns:a="http://schemas.openxmlformats.org/drawingml/2006/main">
+                    <a:graphicData uri="http://schemas.openxmlformats.org/drawingml/2006/picture">
+                      <pic:pic xmlns:pic="http://schemas.openxmlformats.org/drawingml/2006/picture">
+                        <pic:nvPicPr>
+                          <pic:cNvPr id="21" name="Picture 21" descr="Graphical user interface&#10;&#10;Description automatically generated"/>
+                          <pic:cNvPicPr/>
+                        </pic:nvPicPr>
+                        <pic:blipFill>
+                          <a:blip r:embed="rId40" cstate="print">
+                            <a:extLst>
+                              <a:ext uri="{28A0092B-C50C-407E-A947-70E740481C1C}">
+                                <a14:useLocalDpi xmlns:a14="http://schemas.microsoft.com/office/drawing/2010/main" val="0"/>
+                              </a:ext>
+                            </a:extLst>
+                          </a:blip>
+                          <a:stretch>
+                            <a:fillRect/>
+                          </a:stretch>
+                        </pic:blipFill>
+                        <pic:spPr>
+                          <a:xfrm>
+                            <a:off x="0" y="0"/>
+                            <a:ext cx="1619923" cy="2880000"/>
+                          </a:xfrm>
+                          <a:prstGeom prst="rect">
+                            <a:avLst/>
+                          </a:prstGeom>
+                        </pic:spPr>
+                      </pic:pic>
+                    </a:graphicData>
+                  </a:graphic>
+                </wp:inline>
+              </w:drawing>
+            </w:r>
+          </w:p>
+          <w:p>
+            <w:pPr>
+              <w:pStyle w:val="Caption"/>
+              <w:rPr>
+                <w:noProof/>
+              </w:rPr>
+            </w:pPr>
+            <w:r>
+              <w:t xml:space="preserve">Figure </w:t>
+            </w:r>
+            <w:r>
+              <w:fldChar w:fldCharType="begin"/>
+            </w:r>
+            <w:r>
+              <w:instrText xml:space="preserve"> SEQ Figure \* ARABIC </w:instrText>
+            </w:r>
+            <w:r>
+              <w:fldChar w:fldCharType="separate"/>
+            </w:r>
+            <w:r>
+              <w:rPr>
+                <w:noProof/>
+              </w:rPr>
+              <w:t>30</w:t>
+            </w:r>
+            <w:r>
+              <w:fldChar w:fldCharType="end"/>
+            </w:r>
+            <w:r>
+              <w:t xml:space="preserve"> - Register App User Activity</w:t>
+            </w:r>
+          </w:p>
+        </w:tc>
+        <w:tc>
+          <w:tcPr>
+            <w:tcW w:w="4508" w:type="dxa"/>
+          </w:tcPr>
+          <w:p>
+            <w:pPr>
+              <w:keepNext/>
+              <w:rPr>
+                <w:noProof/>
+              </w:rPr>
+            </w:pPr>
           </w:p>
         </w:tc>
       </w:tr>
@@ -6453,22 +6950,22 @@
       </w:r>
     </w:p>
     <w:p/>
+    <w:bookmarkStart w:id="7" w:name="_Toc72697458" w:displacedByCustomXml="next"/>
     <w:sdt>
       <w:sdtPr>
+        <w:rPr>
+          <w:rFonts w:ascii="Arial" w:eastAsia="Times New Roman" w:hAnsi="Arial" w:cs="Arial"/>
+          <w:color w:val="auto"/>
+          <w:sz w:val="20"/>
+          <w:szCs w:val="16"/>
+        </w:rPr>
         <w:id w:val="-114752517"/>
         <w:docPartObj>
           <w:docPartGallery w:val="Bibliographies"/>
           <w:docPartUnique/>
         </w:docPartObj>
       </w:sdtPr>
-      <w:sdtEndPr>
-        <w:rPr>
-          <w:rFonts w:ascii="Arial" w:eastAsia="Times New Roman" w:hAnsi="Arial" w:cs="Arial"/>
-          <w:color w:val="auto"/>
-          <w:sz w:val="20"/>
-          <w:szCs w:val="16"/>
-        </w:rPr>
-      </w:sdtEndPr>
+      <w:sdtEndPr/>
       <w:sdtContent>
         <w:p>
           <w:pPr>
@@ -6477,12 +6974,14 @@
           <w:r>
             <w:t>References</w:t>
           </w:r>
+          <w:bookmarkEnd w:id="7"/>
         </w:p>
         <w:sdt>
           <w:sdtPr>
             <w:id w:val="-573587230"/>
             <w:bibliography/>
           </w:sdtPr>
+          <w:sdtEndPr/>
           <w:sdtContent>
             <w:p>
               <w:pPr>
@@ -6601,6 +7100,7 @@
                   <w:iCs/>
                   <w:noProof/>
                 </w:rPr>
+                <w:lastRenderedPageBreak/>
                 <w:t>ListView</w:t>
               </w:r>
               <w:r>
@@ -6725,8 +7225,8 @@
       </w:r>
     </w:p>
     <w:sectPr>
-      <w:headerReference w:type="default" r:id="rId39"/>
-      <w:footerReference w:type="default" r:id="rId40"/>
+      <w:headerReference w:type="default" r:id="rId41"/>
+      <w:footerReference w:type="default" r:id="rId42"/>
       <w:pgSz w:w="11906" w:h="16838"/>
       <w:pgMar w:top="1440" w:right="1440" w:bottom="1440" w:left="1440" w:header="709" w:footer="709" w:gutter="0"/>
       <w:pgNumType w:start="0"/>
@@ -7979,6 +8479,21 @@
     <w:unhideWhenUsed/>
     <w:rsid w:val="00104776"/>
   </w:style>
+  <w:style w:type="paragraph" w:styleId="TableofFigures">
+    <w:name w:val="table of figures"/>
+    <w:basedOn w:val="Normal"/>
+    <w:next w:val="Normal"/>
+    <w:uiPriority w:val="99"/>
+    <w:unhideWhenUsed/>
+    <w:rsid w:val="00075876"/>
+    <w:pPr>
+      <w:tabs>
+        <w:tab w:val="clear" w:pos="720"/>
+        <w:tab w:val="clear" w:pos="4153"/>
+        <w:tab w:val="clear" w:pos="8306"/>
+      </w:tabs>
+    </w:pPr>
+  </w:style>
 </w:styles>
 </file>
 

</xml_diff>